<commit_message>
Changed title and added "Related works" chapter.
</commit_message>
<xml_diff>
--- a/Task6/Task6_Deutschl.docx
+++ b/Task6/Task6_Deutschl.docx
@@ -14,7 +14,7 @@
         <w:rPr>
           <w:lang w:val="de-AT"/>
         </w:rPr>
-        <w:t>Ähnlichkeitsberechnung von Filmen anhand von Abständen in Graphen</w:t>
+        <w:t>Distanzberechnung zur Bestimmung von Ähnlichkeiten im Filmkontext</w:t>
       </w:r>
     </w:p>
     <w:p>
@@ -303,15 +303,7 @@
           <w:szCs w:val="24"/>
         </w:rPr>
         <w:lastRenderedPageBreak/>
-        <w:t>Abstra</w:t>
-      </w:r>
-      <w:r>
-        <w:rPr>
-          <w:iCs/>
-          <w:sz w:val="24"/>
-          <w:szCs w:val="24"/>
-        </w:rPr>
-        <w:t>ct</w:t>
+        <w:t>Abstract</w:t>
       </w:r>
       <w:r>
         <w:rPr>
@@ -1519,6 +1511,7 @@
           <w:id w:val="2126954347"/>
           <w:citation/>
         </w:sdtPr>
+        <w:sdtEndPr/>
         <w:sdtContent>
           <w:r>
             <w:rPr>
@@ -1633,6 +1626,7 @@
           <w:id w:val="879741200"/>
           <w:citation/>
         </w:sdtPr>
+        <w:sdtEndPr/>
         <w:sdtContent>
           <w:r>
             <w:rPr>
@@ -1663,7 +1657,7 @@
               <w:noProof/>
               <w:sz w:val="24"/>
               <w:szCs w:val="24"/>
-              <w:lang w:val="de-AT" w:eastAsia="de-AT"/>
+              <w:lang w:eastAsia="de-AT"/>
             </w:rPr>
             <w:t>(Herlocker, Konstan and Riedl 2000)</w:t>
           </w:r>
@@ -1733,7 +1727,141 @@
           <w:szCs w:val="24"/>
           <w:lang w:val="de-AT" w:eastAsia="de-AT"/>
         </w:rPr>
-        <w:t xml:space="preserve">Durch die Benutzerunabhängigkeit des Algorithmus können auch Vorschläge ohne Benutzerdaten generiert werden. Das eliminiert das „Kaltstartproblem“ anderer RS und auch die Notwendigkeit von Trainingsdaten. In der Sektion </w:t>
+        <w:t xml:space="preserve">Dieser Ansatz wurde gewählt, um Vorschläge für das RS von </w:t>
+      </w:r>
+      <w:proofErr w:type="spellStart"/>
+      <w:r>
+        <w:rPr>
+          <w:sz w:val="24"/>
+          <w:szCs w:val="24"/>
+          <w:lang w:val="de-AT" w:eastAsia="de-AT"/>
+        </w:rPr>
+        <w:t>MovLib</w:t>
+      </w:r>
+      <w:proofErr w:type="spellEnd"/>
+      <w:r>
+        <w:rPr>
+          <w:sz w:val="24"/>
+          <w:szCs w:val="24"/>
+          <w:lang w:val="de-AT" w:eastAsia="de-AT"/>
+        </w:rPr>
+        <w:t xml:space="preserve"> generieren zu können, dessen Filmdaten in einer </w:t>
+      </w:r>
+      <w:proofErr w:type="spellStart"/>
+      <w:r>
+        <w:rPr>
+          <w:sz w:val="24"/>
+          <w:szCs w:val="24"/>
+          <w:lang w:val="de-AT" w:eastAsia="de-AT"/>
+        </w:rPr>
+        <w:t>graphenorientierten</w:t>
+      </w:r>
+      <w:proofErr w:type="spellEnd"/>
+      <w:r>
+        <w:rPr>
+          <w:sz w:val="24"/>
+          <w:szCs w:val="24"/>
+          <w:lang w:val="de-AT" w:eastAsia="de-AT"/>
+        </w:rPr>
+        <w:t xml:space="preserve"> Datenbank abgelegt werden, um solche Breitensuchen möglichst effizient durchführen zu können. </w:t>
+      </w:r>
+      <w:r>
+        <w:rPr>
+          <w:sz w:val="24"/>
+          <w:szCs w:val="24"/>
+          <w:lang w:val="de-AT" w:eastAsia="de-AT"/>
+        </w:rPr>
+        <w:t>Durch die Benutzerunabhängigkeit de</w:t>
+      </w:r>
+      <w:r>
+        <w:rPr>
+          <w:sz w:val="24"/>
+          <w:szCs w:val="24"/>
+          <w:lang w:val="de-AT" w:eastAsia="de-AT"/>
+        </w:rPr>
+        <w:t>r</w:t>
+      </w:r>
+      <w:r>
+        <w:rPr>
+          <w:sz w:val="24"/>
+          <w:szCs w:val="24"/>
+          <w:lang w:val="de-AT" w:eastAsia="de-AT"/>
+        </w:rPr>
+        <w:t xml:space="preserve"> </w:t>
+      </w:r>
+      <w:r>
+        <w:rPr>
+          <w:sz w:val="24"/>
+          <w:szCs w:val="24"/>
+          <w:lang w:val="de-AT" w:eastAsia="de-AT"/>
+        </w:rPr>
+        <w:t>Distanzberechnung</w:t>
+      </w:r>
+      <w:r>
+        <w:rPr>
+          <w:sz w:val="24"/>
+          <w:szCs w:val="24"/>
+          <w:lang w:val="de-AT" w:eastAsia="de-AT"/>
+        </w:rPr>
+        <w:t xml:space="preserve"> können auch Vorschläge ohne </w:t>
+      </w:r>
+      <w:r>
+        <w:rPr>
+          <w:sz w:val="24"/>
+          <w:szCs w:val="24"/>
+          <w:lang w:val="de-AT" w:eastAsia="de-AT"/>
+        </w:rPr>
+        <w:t>N</w:t>
+      </w:r>
+      <w:r>
+        <w:rPr>
+          <w:sz w:val="24"/>
+          <w:szCs w:val="24"/>
+          <w:lang w:val="de-AT" w:eastAsia="de-AT"/>
+        </w:rPr>
+        <w:t>utzerdaten generiert werden</w:t>
+      </w:r>
+      <w:r>
+        <w:rPr>
+          <w:sz w:val="24"/>
+          <w:szCs w:val="24"/>
+          <w:lang w:val="de-AT" w:eastAsia="de-AT"/>
+        </w:rPr>
+        <w:t>, was wiederum</w:t>
+      </w:r>
+      <w:r>
+        <w:rPr>
+          <w:sz w:val="24"/>
+          <w:szCs w:val="24"/>
+          <w:lang w:val="de-AT" w:eastAsia="de-AT"/>
+        </w:rPr>
+        <w:t xml:space="preserve"> das „Kaltstartproblem“ anderer RS und auch die Notwendigkeit von Trainingsdaten</w:t>
+      </w:r>
+      <w:r>
+        <w:rPr>
+          <w:sz w:val="24"/>
+          <w:szCs w:val="24"/>
+          <w:lang w:val="de-AT" w:eastAsia="de-AT"/>
+        </w:rPr>
+        <w:t xml:space="preserve"> eliminiert.</w:t>
+      </w:r>
+    </w:p>
+    <w:p>
+      <w:pPr>
+        <w:pStyle w:val="Textkrper"/>
+        <w:rPr>
+          <w:sz w:val="24"/>
+          <w:szCs w:val="24"/>
+          <w:lang w:val="de-AT" w:eastAsia="de-AT"/>
+        </w:rPr>
+      </w:pPr>
+      <w:r>
+        <w:rPr>
+          <w:sz w:val="24"/>
+          <w:szCs w:val="24"/>
+          <w:lang w:val="de-AT" w:eastAsia="de-AT"/>
+        </w:rPr>
+        <w:t xml:space="preserve">In der Sektion </w:t>
       </w:r>
       <w:r>
         <w:rPr>
@@ -1750,7 +1878,40 @@
           <w:szCs w:val="24"/>
           <w:lang w:val="de-AT" w:eastAsia="de-AT"/>
         </w:rPr>
-        <w:t xml:space="preserve"> werden Überlegungen geschildert, wie Benutzerdaten iterativ zur Verbesserung der Vorschläge genutzt werden können.</w:t>
+        <w:t xml:space="preserve"> werden Überlegungen geschildert, wie Benutzerdaten iterativ zur Verbesserung der Vorschläge </w:t>
+      </w:r>
+      <w:r>
+        <w:rPr>
+          <w:sz w:val="24"/>
+          <w:szCs w:val="24"/>
+          <w:lang w:val="de-AT" w:eastAsia="de-AT"/>
+        </w:rPr>
+        <w:lastRenderedPageBreak/>
+        <w:t>miteinbezogen,</w:t>
+      </w:r>
+      <w:r>
+        <w:rPr>
+          <w:sz w:val="24"/>
+          <w:szCs w:val="24"/>
+          <w:lang w:val="de-AT" w:eastAsia="de-AT"/>
+        </w:rPr>
+        <w:t xml:space="preserve"> </w:t>
+      </w:r>
+      <w:r>
+        <w:rPr>
+          <w:sz w:val="24"/>
+          <w:szCs w:val="24"/>
+          <w:lang w:val="de-AT" w:eastAsia="de-AT"/>
+        </w:rPr>
+        <w:t>die Distanzfunktion verbessert und deren Ergebnisse verifiziert werden können</w:t>
+      </w:r>
+      <w:r>
+        <w:rPr>
+          <w:sz w:val="24"/>
+          <w:szCs w:val="24"/>
+          <w:lang w:val="de-AT" w:eastAsia="de-AT"/>
+        </w:rPr>
+        <w:t>.</w:t>
       </w:r>
     </w:p>
     <w:p>
@@ -1759,19 +1920,850 @@
         <w:rPr>
           <w:sz w:val="24"/>
           <w:szCs w:val="24"/>
-          <w:lang w:val="de-AT"/>
         </w:rPr>
       </w:pPr>
       <w:r>
         <w:rPr>
           <w:sz w:val="24"/>
           <w:szCs w:val="24"/>
-          <w:lang w:val="de-AT"/>
         </w:rPr>
         <w:t>Verwandte Arbeiten</w:t>
       </w:r>
-      <w:bookmarkStart w:id="0" w:name="_GoBack"/>
-      <w:bookmarkEnd w:id="0"/>
+    </w:p>
+    <w:p>
+      <w:pPr>
+        <w:pStyle w:val="Textkrper"/>
+        <w:rPr>
+          <w:sz w:val="24"/>
+          <w:szCs w:val="24"/>
+          <w:lang w:val="de-AT" w:eastAsia="de-AT"/>
+        </w:rPr>
+      </w:pPr>
+      <w:r>
+        <w:rPr>
+          <w:sz w:val="24"/>
+          <w:szCs w:val="24"/>
+          <w:lang w:val="de-AT" w:eastAsia="de-AT"/>
+        </w:rPr>
+        <w:t>In der Vergangenheit haben sich bereits einige Forscherinnen und Forscher mit dem Themengebiet von Filmvorschlägen auseinandergesetzt. Es sollen hier nun einige wenige Ansätze aufgelistet werden, die in direktem oder indirektem Bezug auf diese Arbeit stehen, was aber keinesfalls wertend aufzufassen ist.</w:t>
+      </w:r>
+    </w:p>
+    <w:p>
+      <w:pPr>
+        <w:pStyle w:val="Textkrper"/>
+        <w:rPr>
+          <w:sz w:val="24"/>
+          <w:szCs w:val="24"/>
+          <w:lang w:val="de-AT" w:eastAsia="de-AT"/>
+        </w:rPr>
+      </w:pPr>
+      <w:r>
+        <w:rPr>
+          <w:sz w:val="24"/>
+          <w:szCs w:val="24"/>
+          <w:lang w:val="de-AT" w:eastAsia="de-AT"/>
+        </w:rPr>
+        <w:t xml:space="preserve">Die Arbeiten von </w:t>
+      </w:r>
+      <w:proofErr w:type="spellStart"/>
+      <w:r>
+        <w:rPr>
+          <w:sz w:val="24"/>
+          <w:szCs w:val="24"/>
+          <w:lang w:val="de-AT" w:eastAsia="de-AT"/>
+        </w:rPr>
+        <w:t>Perny</w:t>
+      </w:r>
+      <w:proofErr w:type="spellEnd"/>
+      <w:r>
+        <w:rPr>
+          <w:sz w:val="24"/>
+          <w:szCs w:val="24"/>
+          <w:lang w:val="de-AT" w:eastAsia="de-AT"/>
+        </w:rPr>
+        <w:t xml:space="preserve"> &amp; Zucker </w:t>
+      </w:r>
+      <w:sdt>
+        <w:sdtPr>
+          <w:rPr>
+            <w:sz w:val="24"/>
+            <w:szCs w:val="24"/>
+            <w:lang w:val="de-AT" w:eastAsia="de-AT"/>
+          </w:rPr>
+          <w:id w:val="-124846069"/>
+          <w:citation/>
+        </w:sdtPr>
+        <w:sdtContent>
+          <w:r>
+            <w:rPr>
+              <w:sz w:val="24"/>
+              <w:szCs w:val="24"/>
+              <w:lang w:val="de-AT" w:eastAsia="de-AT"/>
+            </w:rPr>
+            <w:fldChar w:fldCharType="begin"/>
+          </w:r>
+          <w:r>
+            <w:rPr>
+              <w:sz w:val="24"/>
+              <w:szCs w:val="24"/>
+              <w:lang w:val="de-AT" w:eastAsia="de-AT"/>
+            </w:rPr>
+            <w:instrText xml:space="preserve">CITATION Per01 \l 3079 </w:instrText>
+          </w:r>
+          <w:r>
+            <w:rPr>
+              <w:sz w:val="24"/>
+              <w:szCs w:val="24"/>
+              <w:lang w:val="de-AT" w:eastAsia="de-AT"/>
+            </w:rPr>
+            <w:fldChar w:fldCharType="separate"/>
+          </w:r>
+          <w:r>
+            <w:rPr>
+              <w:noProof/>
+              <w:sz w:val="24"/>
+              <w:szCs w:val="24"/>
+              <w:lang w:val="de-AT" w:eastAsia="de-AT"/>
+            </w:rPr>
+            <w:t>(Perny und Zucker 2001)</w:t>
+          </w:r>
+          <w:r>
+            <w:rPr>
+              <w:sz w:val="24"/>
+              <w:szCs w:val="24"/>
+              <w:lang w:val="de-AT" w:eastAsia="de-AT"/>
+            </w:rPr>
+            <w:fldChar w:fldCharType="end"/>
+          </w:r>
+        </w:sdtContent>
+      </w:sdt>
+      <w:r>
+        <w:rPr>
+          <w:sz w:val="24"/>
+          <w:szCs w:val="24"/>
+          <w:lang w:val="de-AT" w:eastAsia="de-AT"/>
+        </w:rPr>
+        <w:t xml:space="preserve">, Li &amp; Yamada </w:t>
+      </w:r>
+      <w:sdt>
+        <w:sdtPr>
+          <w:rPr>
+            <w:sz w:val="24"/>
+            <w:szCs w:val="24"/>
+            <w:lang w:val="de-AT" w:eastAsia="de-AT"/>
+          </w:rPr>
+          <w:id w:val="731044880"/>
+          <w:citation/>
+        </w:sdtPr>
+        <w:sdtContent>
+          <w:r>
+            <w:rPr>
+              <w:sz w:val="24"/>
+              <w:szCs w:val="24"/>
+              <w:lang w:val="de-AT" w:eastAsia="de-AT"/>
+            </w:rPr>
+            <w:fldChar w:fldCharType="begin"/>
+          </w:r>
+          <w:r>
+            <w:rPr>
+              <w:sz w:val="24"/>
+              <w:szCs w:val="24"/>
+              <w:lang w:val="de-AT" w:eastAsia="de-AT"/>
+            </w:rPr>
+            <w:instrText xml:space="preserve"> CITATION LiP04 \l 3079 </w:instrText>
+          </w:r>
+          <w:r>
+            <w:rPr>
+              <w:sz w:val="24"/>
+              <w:szCs w:val="24"/>
+              <w:lang w:val="de-AT" w:eastAsia="de-AT"/>
+            </w:rPr>
+            <w:fldChar w:fldCharType="separate"/>
+          </w:r>
+          <w:r>
+            <w:rPr>
+              <w:noProof/>
+              <w:sz w:val="24"/>
+              <w:szCs w:val="24"/>
+              <w:lang w:val="de-AT" w:eastAsia="de-AT"/>
+            </w:rPr>
+            <w:t>(Li und Yamada 2004)</w:t>
+          </w:r>
+          <w:r>
+            <w:rPr>
+              <w:sz w:val="24"/>
+              <w:szCs w:val="24"/>
+              <w:lang w:val="de-AT" w:eastAsia="de-AT"/>
+            </w:rPr>
+            <w:fldChar w:fldCharType="end"/>
+          </w:r>
+        </w:sdtContent>
+      </w:sdt>
+      <w:r>
+        <w:rPr>
+          <w:sz w:val="24"/>
+          <w:szCs w:val="24"/>
+          <w:lang w:val="de-AT" w:eastAsia="de-AT"/>
+        </w:rPr>
+        <w:t xml:space="preserve">, sowie Das &amp; </w:t>
+      </w:r>
+      <w:proofErr w:type="spellStart"/>
+      <w:r>
+        <w:rPr>
+          <w:sz w:val="24"/>
+          <w:szCs w:val="24"/>
+          <w:lang w:val="de-AT" w:eastAsia="de-AT"/>
+        </w:rPr>
+        <w:t>ter</w:t>
+      </w:r>
+      <w:proofErr w:type="spellEnd"/>
+      <w:r>
+        <w:rPr>
+          <w:sz w:val="24"/>
+          <w:szCs w:val="24"/>
+          <w:lang w:val="de-AT" w:eastAsia="de-AT"/>
+        </w:rPr>
+        <w:t xml:space="preserve"> Horst </w:t>
+      </w:r>
+      <w:sdt>
+        <w:sdtPr>
+          <w:rPr>
+            <w:sz w:val="24"/>
+            <w:szCs w:val="24"/>
+            <w:lang w:val="de-AT" w:eastAsia="de-AT"/>
+          </w:rPr>
+          <w:id w:val="1582561288"/>
+          <w:citation/>
+        </w:sdtPr>
+        <w:sdtContent>
+          <w:r>
+            <w:rPr>
+              <w:sz w:val="24"/>
+              <w:szCs w:val="24"/>
+              <w:lang w:val="de-AT" w:eastAsia="de-AT"/>
+            </w:rPr>
+            <w:fldChar w:fldCharType="begin"/>
+          </w:r>
+          <w:r>
+            <w:rPr>
+              <w:sz w:val="24"/>
+              <w:szCs w:val="24"/>
+              <w:lang w:val="de-AT" w:eastAsia="de-AT"/>
+            </w:rPr>
+            <w:instrText xml:space="preserve"> CITATION Das98 \l 3079 </w:instrText>
+          </w:r>
+          <w:r>
+            <w:rPr>
+              <w:sz w:val="24"/>
+              <w:szCs w:val="24"/>
+              <w:lang w:val="de-AT" w:eastAsia="de-AT"/>
+            </w:rPr>
+            <w:fldChar w:fldCharType="separate"/>
+          </w:r>
+          <w:r>
+            <w:rPr>
+              <w:noProof/>
+              <w:sz w:val="24"/>
+              <w:szCs w:val="24"/>
+              <w:lang w:val="de-AT" w:eastAsia="de-AT"/>
+            </w:rPr>
+            <w:t>(Das und ter Horst 1998)</w:t>
+          </w:r>
+          <w:r>
+            <w:rPr>
+              <w:sz w:val="24"/>
+              <w:szCs w:val="24"/>
+              <w:lang w:val="de-AT" w:eastAsia="de-AT"/>
+            </w:rPr>
+            <w:fldChar w:fldCharType="end"/>
+          </w:r>
+        </w:sdtContent>
+      </w:sdt>
+      <w:r>
+        <w:rPr>
+          <w:sz w:val="24"/>
+          <w:szCs w:val="24"/>
+          <w:lang w:val="de-AT" w:eastAsia="de-AT"/>
+        </w:rPr>
+        <w:t xml:space="preserve"> gehen darauf ein, wie Vorschläge anhand von Nutzerpräferenzen</w:t>
+      </w:r>
+      <w:r>
+        <w:rPr>
+          <w:sz w:val="24"/>
+          <w:szCs w:val="24"/>
+          <w:lang w:val="de-AT" w:eastAsia="de-AT"/>
+        </w:rPr>
+        <w:t xml:space="preserve"> generiert werden können. Dies umfasst Bewertungen, sowie latente Interessen von Benutzerinnen und Benutzern.</w:t>
+      </w:r>
+    </w:p>
+    <w:p>
+      <w:pPr>
+        <w:pStyle w:val="Textkrper"/>
+        <w:rPr>
+          <w:sz w:val="24"/>
+          <w:szCs w:val="24"/>
+          <w:lang w:val="de-AT" w:eastAsia="de-AT"/>
+        </w:rPr>
+      </w:pPr>
+      <w:proofErr w:type="spellStart"/>
+      <w:r>
+        <w:rPr>
+          <w:sz w:val="24"/>
+          <w:szCs w:val="24"/>
+          <w:lang w:val="de-AT" w:eastAsia="de-AT"/>
+        </w:rPr>
+        <w:t>Symeonidis</w:t>
+      </w:r>
+      <w:proofErr w:type="spellEnd"/>
+      <w:r>
+        <w:rPr>
+          <w:sz w:val="24"/>
+          <w:szCs w:val="24"/>
+          <w:lang w:val="de-AT" w:eastAsia="de-AT"/>
+        </w:rPr>
+        <w:t xml:space="preserve">, </w:t>
+      </w:r>
+      <w:proofErr w:type="spellStart"/>
+      <w:r>
+        <w:rPr>
+          <w:sz w:val="24"/>
+          <w:szCs w:val="24"/>
+          <w:lang w:val="de-AT" w:eastAsia="de-AT"/>
+        </w:rPr>
+        <w:t>Nanopoulos</w:t>
+      </w:r>
+      <w:proofErr w:type="spellEnd"/>
+      <w:r>
+        <w:rPr>
+          <w:sz w:val="24"/>
+          <w:szCs w:val="24"/>
+          <w:lang w:val="de-AT" w:eastAsia="de-AT"/>
+        </w:rPr>
+        <w:t xml:space="preserve"> &amp; </w:t>
+      </w:r>
+      <w:proofErr w:type="spellStart"/>
+      <w:r>
+        <w:rPr>
+          <w:sz w:val="24"/>
+          <w:szCs w:val="24"/>
+          <w:lang w:val="de-AT" w:eastAsia="de-AT"/>
+        </w:rPr>
+        <w:t>Manolopoulos</w:t>
+      </w:r>
+      <w:proofErr w:type="spellEnd"/>
+      <w:r>
+        <w:rPr>
+          <w:sz w:val="24"/>
+          <w:szCs w:val="24"/>
+          <w:lang w:val="de-AT" w:eastAsia="de-AT"/>
+        </w:rPr>
+        <w:t xml:space="preserve"> </w:t>
+      </w:r>
+      <w:sdt>
+        <w:sdtPr>
+          <w:rPr>
+            <w:sz w:val="24"/>
+            <w:szCs w:val="24"/>
+            <w:lang w:val="de-AT" w:eastAsia="de-AT"/>
+          </w:rPr>
+          <w:id w:val="-1793135393"/>
+          <w:citation/>
+        </w:sdtPr>
+        <w:sdtContent>
+          <w:r>
+            <w:rPr>
+              <w:sz w:val="24"/>
+              <w:szCs w:val="24"/>
+              <w:lang w:val="de-AT" w:eastAsia="de-AT"/>
+            </w:rPr>
+            <w:fldChar w:fldCharType="begin"/>
+          </w:r>
+          <w:r>
+            <w:rPr>
+              <w:sz w:val="24"/>
+              <w:szCs w:val="24"/>
+              <w:lang w:val="de-AT" w:eastAsia="de-AT"/>
+            </w:rPr>
+            <w:instrText xml:space="preserve"> CITATION Sym09 \l 3079 </w:instrText>
+          </w:r>
+          <w:r>
+            <w:rPr>
+              <w:sz w:val="24"/>
+              <w:szCs w:val="24"/>
+              <w:lang w:val="de-AT" w:eastAsia="de-AT"/>
+            </w:rPr>
+            <w:fldChar w:fldCharType="separate"/>
+          </w:r>
+          <w:r>
+            <w:rPr>
+              <w:noProof/>
+              <w:sz w:val="24"/>
+              <w:szCs w:val="24"/>
+              <w:lang w:val="de-AT" w:eastAsia="de-AT"/>
+            </w:rPr>
+            <w:t>(Symeonidis, Nanopoulos und Manolopoulos 2009)</w:t>
+          </w:r>
+          <w:r>
+            <w:rPr>
+              <w:sz w:val="24"/>
+              <w:szCs w:val="24"/>
+              <w:lang w:val="de-AT" w:eastAsia="de-AT"/>
+            </w:rPr>
+            <w:fldChar w:fldCharType="end"/>
+          </w:r>
+        </w:sdtContent>
+      </w:sdt>
+      <w:r>
+        <w:rPr>
+          <w:sz w:val="24"/>
+          <w:szCs w:val="24"/>
+          <w:lang w:val="de-AT" w:eastAsia="de-AT"/>
+        </w:rPr>
+        <w:t xml:space="preserve"> und </w:t>
+      </w:r>
+      <w:proofErr w:type="spellStart"/>
+      <w:r>
+        <w:rPr>
+          <w:sz w:val="24"/>
+          <w:szCs w:val="24"/>
+          <w:lang w:val="de-AT" w:eastAsia="de-AT"/>
+        </w:rPr>
+        <w:t>Adomavicius</w:t>
+      </w:r>
+      <w:proofErr w:type="spellEnd"/>
+      <w:r>
+        <w:rPr>
+          <w:sz w:val="24"/>
+          <w:szCs w:val="24"/>
+          <w:lang w:val="de-AT" w:eastAsia="de-AT"/>
+        </w:rPr>
+        <w:t xml:space="preserve">, </w:t>
+      </w:r>
+      <w:proofErr w:type="spellStart"/>
+      <w:r>
+        <w:rPr>
+          <w:sz w:val="24"/>
+          <w:szCs w:val="24"/>
+          <w:lang w:val="de-AT" w:eastAsia="de-AT"/>
+        </w:rPr>
+        <w:t>Sankaranarayanan</w:t>
+      </w:r>
+      <w:proofErr w:type="spellEnd"/>
+      <w:r>
+        <w:rPr>
+          <w:sz w:val="24"/>
+          <w:szCs w:val="24"/>
+          <w:lang w:val="de-AT" w:eastAsia="de-AT"/>
+        </w:rPr>
+        <w:t xml:space="preserve">, Sen &amp; </w:t>
+      </w:r>
+      <w:proofErr w:type="spellStart"/>
+      <w:r>
+        <w:rPr>
+          <w:sz w:val="24"/>
+          <w:szCs w:val="24"/>
+          <w:lang w:val="de-AT" w:eastAsia="de-AT"/>
+        </w:rPr>
+        <w:t>Tuzhilin</w:t>
+      </w:r>
+      <w:proofErr w:type="spellEnd"/>
+      <w:r>
+        <w:rPr>
+          <w:sz w:val="24"/>
+          <w:szCs w:val="24"/>
+          <w:lang w:val="de-AT" w:eastAsia="de-AT"/>
+        </w:rPr>
+        <w:t xml:space="preserve"> </w:t>
+      </w:r>
+      <w:sdt>
+        <w:sdtPr>
+          <w:rPr>
+            <w:sz w:val="24"/>
+            <w:szCs w:val="24"/>
+            <w:lang w:val="de-AT" w:eastAsia="de-AT"/>
+          </w:rPr>
+          <w:id w:val="-102120449"/>
+          <w:citation/>
+        </w:sdtPr>
+        <w:sdtContent>
+          <w:r>
+            <w:rPr>
+              <w:sz w:val="24"/>
+              <w:szCs w:val="24"/>
+              <w:lang w:val="de-AT" w:eastAsia="de-AT"/>
+            </w:rPr>
+            <w:fldChar w:fldCharType="begin"/>
+          </w:r>
+          <w:r>
+            <w:rPr>
+              <w:sz w:val="24"/>
+              <w:szCs w:val="24"/>
+              <w:lang w:val="de-AT" w:eastAsia="de-AT"/>
+            </w:rPr>
+            <w:instrText xml:space="preserve"> CITATION Ado05 \l 3079 </w:instrText>
+          </w:r>
+          <w:r>
+            <w:rPr>
+              <w:sz w:val="24"/>
+              <w:szCs w:val="24"/>
+              <w:lang w:val="de-AT" w:eastAsia="de-AT"/>
+            </w:rPr>
+            <w:fldChar w:fldCharType="separate"/>
+          </w:r>
+          <w:r>
+            <w:rPr>
+              <w:noProof/>
+              <w:sz w:val="24"/>
+              <w:szCs w:val="24"/>
+              <w:lang w:val="de-AT" w:eastAsia="de-AT"/>
+            </w:rPr>
+            <w:t>(Adomavicius, et al. 2005)</w:t>
+          </w:r>
+          <w:r>
+            <w:rPr>
+              <w:sz w:val="24"/>
+              <w:szCs w:val="24"/>
+              <w:lang w:val="de-AT" w:eastAsia="de-AT"/>
+            </w:rPr>
+            <w:fldChar w:fldCharType="end"/>
+          </w:r>
+        </w:sdtContent>
+      </w:sdt>
+      <w:r>
+        <w:rPr>
+          <w:sz w:val="24"/>
+          <w:szCs w:val="24"/>
+          <w:lang w:val="de-AT" w:eastAsia="de-AT"/>
+        </w:rPr>
+        <w:t xml:space="preserve"> wiederum beziehen Kontextinformationen über Userdaten und Items in ihre Vorschlagsberechnungen mit ein.</w:t>
+      </w:r>
+    </w:p>
+    <w:p>
+      <w:pPr>
+        <w:pStyle w:val="Textkrper"/>
+        <w:rPr>
+          <w:sz w:val="24"/>
+          <w:szCs w:val="24"/>
+          <w:lang w:val="de-AT" w:eastAsia="de-AT"/>
+        </w:rPr>
+      </w:pPr>
+      <w:r>
+        <w:rPr>
+          <w:sz w:val="24"/>
+          <w:szCs w:val="24"/>
+          <w:lang w:val="de-AT" w:eastAsia="de-AT"/>
+        </w:rPr>
+        <w:t xml:space="preserve">Des Weiteren sind noch die Arbeiten von Mak, </w:t>
+      </w:r>
+      <w:proofErr w:type="spellStart"/>
+      <w:r>
+        <w:rPr>
+          <w:sz w:val="24"/>
+          <w:szCs w:val="24"/>
+          <w:lang w:val="de-AT" w:eastAsia="de-AT"/>
+        </w:rPr>
+        <w:t>Koprinska</w:t>
+      </w:r>
+      <w:proofErr w:type="spellEnd"/>
+      <w:r>
+        <w:rPr>
+          <w:sz w:val="24"/>
+          <w:szCs w:val="24"/>
+          <w:lang w:val="de-AT" w:eastAsia="de-AT"/>
+        </w:rPr>
+        <w:t xml:space="preserve"> &amp; </w:t>
+      </w:r>
+      <w:proofErr w:type="spellStart"/>
+      <w:r>
+        <w:rPr>
+          <w:sz w:val="24"/>
+          <w:szCs w:val="24"/>
+          <w:lang w:val="de-AT" w:eastAsia="de-AT"/>
+        </w:rPr>
+        <w:t>Poon</w:t>
+      </w:r>
+      <w:proofErr w:type="spellEnd"/>
+      <w:r>
+        <w:rPr>
+          <w:sz w:val="24"/>
+          <w:szCs w:val="24"/>
+          <w:lang w:val="de-AT" w:eastAsia="de-AT"/>
+        </w:rPr>
+        <w:t xml:space="preserve"> </w:t>
+      </w:r>
+      <w:sdt>
+        <w:sdtPr>
+          <w:rPr>
+            <w:sz w:val="24"/>
+            <w:szCs w:val="24"/>
+            <w:lang w:val="de-AT" w:eastAsia="de-AT"/>
+          </w:rPr>
+          <w:id w:val="-1914700842"/>
+          <w:citation/>
+        </w:sdtPr>
+        <w:sdtContent>
+          <w:r>
+            <w:rPr>
+              <w:sz w:val="24"/>
+              <w:szCs w:val="24"/>
+              <w:lang w:val="de-AT" w:eastAsia="de-AT"/>
+            </w:rPr>
+            <w:fldChar w:fldCharType="begin"/>
+          </w:r>
+          <w:r>
+            <w:rPr>
+              <w:sz w:val="24"/>
+              <w:szCs w:val="24"/>
+              <w:lang w:val="de-AT" w:eastAsia="de-AT"/>
+            </w:rPr>
+            <w:instrText xml:space="preserve">CITATION Mak \l 3079 </w:instrText>
+          </w:r>
+          <w:r>
+            <w:rPr>
+              <w:sz w:val="24"/>
+              <w:szCs w:val="24"/>
+              <w:lang w:val="de-AT" w:eastAsia="de-AT"/>
+            </w:rPr>
+            <w:fldChar w:fldCharType="separate"/>
+          </w:r>
+          <w:r>
+            <w:rPr>
+              <w:noProof/>
+              <w:sz w:val="24"/>
+              <w:szCs w:val="24"/>
+              <w:lang w:val="de-AT" w:eastAsia="de-AT"/>
+            </w:rPr>
+            <w:t>(Mak, Koprinska und Poon 2003)</w:t>
+          </w:r>
+          <w:r>
+            <w:rPr>
+              <w:sz w:val="24"/>
+              <w:szCs w:val="24"/>
+              <w:lang w:val="de-AT" w:eastAsia="de-AT"/>
+            </w:rPr>
+            <w:fldChar w:fldCharType="end"/>
+          </w:r>
+        </w:sdtContent>
+      </w:sdt>
+      <w:r>
+        <w:rPr>
+          <w:sz w:val="24"/>
+          <w:szCs w:val="24"/>
+          <w:lang w:val="de-AT" w:eastAsia="de-AT"/>
+        </w:rPr>
+        <w:t xml:space="preserve">, sowie </w:t>
+      </w:r>
+      <w:proofErr w:type="spellStart"/>
+      <w:r>
+        <w:rPr>
+          <w:sz w:val="24"/>
+          <w:szCs w:val="24"/>
+          <w:lang w:val="de-AT" w:eastAsia="de-AT"/>
+        </w:rPr>
+        <w:t>Golbeck</w:t>
+      </w:r>
+      <w:proofErr w:type="spellEnd"/>
+      <w:r>
+        <w:rPr>
+          <w:sz w:val="24"/>
+          <w:szCs w:val="24"/>
+          <w:lang w:val="de-AT" w:eastAsia="de-AT"/>
+        </w:rPr>
+        <w:t xml:space="preserve"> &amp; </w:t>
+      </w:r>
+      <w:proofErr w:type="spellStart"/>
+      <w:r>
+        <w:rPr>
+          <w:sz w:val="24"/>
+          <w:szCs w:val="24"/>
+          <w:lang w:val="de-AT" w:eastAsia="de-AT"/>
+        </w:rPr>
+        <w:t>Hendler</w:t>
+      </w:r>
+      <w:proofErr w:type="spellEnd"/>
+      <w:r>
+        <w:rPr>
+          <w:sz w:val="24"/>
+          <w:szCs w:val="24"/>
+          <w:lang w:val="de-AT" w:eastAsia="de-AT"/>
+        </w:rPr>
+        <w:t xml:space="preserve"> </w:t>
+      </w:r>
+      <w:sdt>
+        <w:sdtPr>
+          <w:rPr>
+            <w:sz w:val="24"/>
+            <w:szCs w:val="24"/>
+            <w:lang w:val="de-AT" w:eastAsia="de-AT"/>
+          </w:rPr>
+          <w:id w:val="936411678"/>
+          <w:citation/>
+        </w:sdtPr>
+        <w:sdtContent>
+          <w:r>
+            <w:rPr>
+              <w:sz w:val="24"/>
+              <w:szCs w:val="24"/>
+              <w:lang w:val="de-AT" w:eastAsia="de-AT"/>
+            </w:rPr>
+            <w:fldChar w:fldCharType="begin"/>
+          </w:r>
+          <w:r>
+            <w:rPr>
+              <w:sz w:val="24"/>
+              <w:szCs w:val="24"/>
+              <w:lang w:val="de-AT" w:eastAsia="de-AT"/>
+            </w:rPr>
+            <w:instrText xml:space="preserve"> CITATION Gol06 \l 3079 </w:instrText>
+          </w:r>
+          <w:r>
+            <w:rPr>
+              <w:sz w:val="24"/>
+              <w:szCs w:val="24"/>
+              <w:lang w:val="de-AT" w:eastAsia="de-AT"/>
+            </w:rPr>
+            <w:fldChar w:fldCharType="separate"/>
+          </w:r>
+          <w:r>
+            <w:rPr>
+              <w:noProof/>
+              <w:sz w:val="24"/>
+              <w:szCs w:val="24"/>
+              <w:lang w:val="de-AT" w:eastAsia="de-AT"/>
+            </w:rPr>
+            <w:t>(Golbeck und Hendler 2006)</w:t>
+          </w:r>
+          <w:r>
+            <w:rPr>
+              <w:sz w:val="24"/>
+              <w:szCs w:val="24"/>
+              <w:lang w:val="de-AT" w:eastAsia="de-AT"/>
+            </w:rPr>
+            <w:fldChar w:fldCharType="end"/>
+          </w:r>
+        </w:sdtContent>
+      </w:sdt>
+      <w:r>
+        <w:rPr>
+          <w:sz w:val="24"/>
+          <w:szCs w:val="24"/>
+          <w:lang w:val="de-AT" w:eastAsia="de-AT"/>
+        </w:rPr>
+        <w:t xml:space="preserve"> zu nennen, welche Textkategorisierung von Filmsynopsen bzw. vertrauensbasierte Daten von </w:t>
+      </w:r>
+      <w:proofErr w:type="spellStart"/>
+      <w:r>
+        <w:rPr>
+          <w:sz w:val="24"/>
+          <w:szCs w:val="24"/>
+          <w:lang w:val="de-AT" w:eastAsia="de-AT"/>
+        </w:rPr>
+        <w:t>social</w:t>
+      </w:r>
+      <w:proofErr w:type="spellEnd"/>
+      <w:r>
+        <w:rPr>
+          <w:sz w:val="24"/>
+          <w:szCs w:val="24"/>
+          <w:lang w:val="de-AT" w:eastAsia="de-AT"/>
+        </w:rPr>
+        <w:t xml:space="preserve"> </w:t>
+      </w:r>
+      <w:proofErr w:type="spellStart"/>
+      <w:r>
+        <w:rPr>
+          <w:sz w:val="24"/>
+          <w:szCs w:val="24"/>
+          <w:lang w:val="de-AT" w:eastAsia="de-AT"/>
+        </w:rPr>
+        <w:t>networks</w:t>
+      </w:r>
+      <w:proofErr w:type="spellEnd"/>
+      <w:r>
+        <w:rPr>
+          <w:sz w:val="24"/>
+          <w:szCs w:val="24"/>
+          <w:lang w:val="de-AT" w:eastAsia="de-AT"/>
+        </w:rPr>
+        <w:t xml:space="preserve"> in ihren RS verwenden.</w:t>
+      </w:r>
+    </w:p>
+    <w:p>
+      <w:pPr>
+        <w:pStyle w:val="Textkrper"/>
+        <w:rPr>
+          <w:sz w:val="24"/>
+          <w:szCs w:val="24"/>
+          <w:lang w:val="de-AT" w:eastAsia="de-AT"/>
+        </w:rPr>
+      </w:pPr>
+      <w:r>
+        <w:rPr>
+          <w:sz w:val="24"/>
+          <w:szCs w:val="24"/>
+          <w:lang w:val="de-AT" w:eastAsia="de-AT"/>
+        </w:rPr>
+        <w:t>Die Ähnlichkeitsberechnung dieser Arbeit unter</w:t>
+      </w:r>
+      <w:r>
+        <w:rPr>
+          <w:sz w:val="24"/>
+          <w:szCs w:val="24"/>
+          <w:lang w:val="de-AT" w:eastAsia="de-AT"/>
+        </w:rPr>
+        <w:softHyphen/>
+        <w:t xml:space="preserve">scheidet sich jedoch grundlegend von </w:t>
+      </w:r>
+      <w:r>
+        <w:rPr>
+          <w:sz w:val="24"/>
+          <w:szCs w:val="24"/>
+          <w:lang w:val="de-AT" w:eastAsia="de-AT"/>
+        </w:rPr>
+        <w:t>zuvor genannten</w:t>
+      </w:r>
+      <w:r>
+        <w:rPr>
+          <w:sz w:val="24"/>
+          <w:szCs w:val="24"/>
+          <w:lang w:val="de-AT" w:eastAsia="de-AT"/>
+        </w:rPr>
+        <w:t xml:space="preserve"> Ansätzen, da rein nur die Eigenschaften und Domänenwissen von Filmen in sie </w:t>
+      </w:r>
+      <w:proofErr w:type="spellStart"/>
+      <w:r>
+        <w:rPr>
+          <w:sz w:val="24"/>
+          <w:szCs w:val="24"/>
+          <w:lang w:val="de-AT" w:eastAsia="de-AT"/>
+        </w:rPr>
+        <w:t>mit</w:t>
+      </w:r>
+      <w:r>
+        <w:rPr>
+          <w:sz w:val="24"/>
+          <w:szCs w:val="24"/>
+          <w:lang w:val="de-AT" w:eastAsia="de-AT"/>
+        </w:rPr>
+        <w:softHyphen/>
+      </w:r>
+      <w:r>
+        <w:rPr>
+          <w:sz w:val="24"/>
+          <w:szCs w:val="24"/>
+          <w:lang w:val="de-AT" w:eastAsia="de-AT"/>
+        </w:rPr>
+        <w:t>einbezogen</w:t>
+      </w:r>
+      <w:proofErr w:type="spellEnd"/>
+      <w:r>
+        <w:rPr>
+          <w:sz w:val="24"/>
+          <w:szCs w:val="24"/>
+          <w:lang w:val="de-AT" w:eastAsia="de-AT"/>
+        </w:rPr>
+        <w:t xml:space="preserve"> werden.</w:t>
+      </w:r>
     </w:p>
     <w:p>
       <w:pPr>
@@ -1779,34 +2771,57 @@
         <w:rPr>
           <w:sz w:val="24"/>
           <w:szCs w:val="24"/>
-          <w:lang w:val="de-AT"/>
         </w:rPr>
       </w:pPr>
       <w:r>
         <w:rPr>
           <w:sz w:val="24"/>
           <w:szCs w:val="24"/>
-          <w:lang w:val="de-AT"/>
-        </w:rPr>
-        <w:t>Ähnlichkeitsbestimmung</w:t>
+        </w:rPr>
+        <w:t>Ähnlichkeitsbe</w:t>
+      </w:r>
+      <w:r>
+        <w:rPr>
+          <w:sz w:val="24"/>
+          <w:szCs w:val="24"/>
+        </w:rPr>
+        <w:t>rechnung</w:t>
       </w:r>
     </w:p>
     <w:p>
       <w:pPr>
         <w:pStyle w:val="Textkrper"/>
         <w:rPr>
-          <w:sz w:val="24"/>
-          <w:szCs w:val="24"/>
           <w:lang w:val="de-AT" w:eastAsia="de-AT"/>
         </w:rPr>
       </w:pPr>
-      <w:r>
-        <w:rPr>
-          <w:sz w:val="24"/>
-          <w:szCs w:val="24"/>
-          <w:lang w:val="de-AT" w:eastAsia="de-AT"/>
-        </w:rPr>
-        <w:t>Titel korrigieren, Überlegungen, welche Kriterien zur Ähnlichkeit herangezogen w</w:t>
+    </w:p>
+    <w:p>
+      <w:pPr>
+        <w:pStyle w:val="Textkrper"/>
+        <w:rPr>
+          <w:sz w:val="24"/>
+          <w:szCs w:val="24"/>
+          <w:lang w:val="de-AT" w:eastAsia="de-AT"/>
+        </w:rPr>
+      </w:pPr>
+      <w:r>
+        <w:rPr>
+          <w:sz w:val="24"/>
+          <w:szCs w:val="24"/>
+          <w:lang w:val="de-AT" w:eastAsia="de-AT"/>
+        </w:rPr>
+        <w:t>Titel korr</w:t>
+      </w:r>
+      <w:bookmarkStart w:id="0" w:name="_GoBack"/>
+      <w:bookmarkEnd w:id="0"/>
+      <w:r>
+        <w:rPr>
+          <w:sz w:val="24"/>
+          <w:szCs w:val="24"/>
+          <w:lang w:val="de-AT" w:eastAsia="de-AT"/>
+        </w:rPr>
+        <w:t>igieren, Überlegungen, welche Kriterien zur Ähnlichkeit herangezogen w</w:t>
       </w:r>
       <w:r>
         <w:rPr>
@@ -1831,17 +2846,14 @@
         <w:rPr>
           <w:sz w:val="24"/>
           <w:szCs w:val="24"/>
-          <w:lang w:val="de-AT"/>
         </w:rPr>
       </w:pPr>
       <w:r>
         <w:rPr>
           <w:sz w:val="24"/>
           <w:szCs w:val="24"/>
-          <w:lang w:val="de-AT"/>
-        </w:rPr>
-        <w:lastRenderedPageBreak/>
-        <w:t>Algorithmus</w:t>
+        </w:rPr>
+        <w:t>Distanzfunktion</w:t>
       </w:r>
     </w:p>
     <w:p>
@@ -1868,15 +2880,14 @@
         <w:rPr>
           <w:sz w:val="24"/>
           <w:szCs w:val="24"/>
-          <w:lang w:val="de-AT"/>
         </w:rPr>
       </w:pPr>
       <w:r>
         <w:rPr>
           <w:sz w:val="24"/>
           <w:szCs w:val="24"/>
-          <w:lang w:val="de-AT"/>
-        </w:rPr>
+        </w:rPr>
+        <w:lastRenderedPageBreak/>
         <w:t>Weiterführende Arbeiten</w:t>
       </w:r>
     </w:p>
@@ -1897,6 +2908,86 @@
         </w:rPr>
         <w:t>Benutzerdaten iterativ miteinbeziehen</w:t>
       </w:r>
+      <w:r>
+        <w:rPr>
+          <w:sz w:val="24"/>
+          <w:szCs w:val="24"/>
+          <w:lang w:val="de-AT" w:eastAsia="de-AT"/>
+        </w:rPr>
+        <w:t>, Distanzfunktion ändern – leichter machen (</w:t>
+      </w:r>
+      <w:proofErr w:type="spellStart"/>
+      <w:r>
+        <w:rPr>
+          <w:sz w:val="24"/>
+          <w:szCs w:val="24"/>
+          <w:lang w:val="de-AT" w:eastAsia="de-AT"/>
+        </w:rPr>
+        <w:t>Ginzi</w:t>
+      </w:r>
+      <w:proofErr w:type="spellEnd"/>
+      <w:r>
+        <w:rPr>
+          <w:sz w:val="24"/>
+          <w:szCs w:val="24"/>
+          <w:lang w:val="de-AT" w:eastAsia="de-AT"/>
+        </w:rPr>
+        <w:t xml:space="preserve"> </w:t>
+      </w:r>
+      <w:proofErr w:type="spellStart"/>
+      <w:r>
+        <w:rPr>
+          <w:sz w:val="24"/>
+          <w:szCs w:val="24"/>
+          <w:lang w:val="de-AT" w:eastAsia="de-AT"/>
+        </w:rPr>
+        <w:t>Tips</w:t>
+      </w:r>
+      <w:proofErr w:type="spellEnd"/>
+      <w:r>
+        <w:rPr>
+          <w:sz w:val="24"/>
+          <w:szCs w:val="24"/>
+          <w:lang w:val="de-AT" w:eastAsia="de-AT"/>
+        </w:rPr>
+        <w:t xml:space="preserve">), Dimensionsreduktion (Shaw), </w:t>
+      </w:r>
+      <w:proofErr w:type="spellStart"/>
+      <w:r>
+        <w:rPr>
+          <w:sz w:val="24"/>
+          <w:szCs w:val="24"/>
+          <w:lang w:val="de-AT" w:eastAsia="de-AT"/>
+        </w:rPr>
+        <w:t>Clusteringalgorithmen</w:t>
+      </w:r>
+      <w:proofErr w:type="spellEnd"/>
+      <w:r>
+        <w:rPr>
+          <w:sz w:val="24"/>
+          <w:szCs w:val="24"/>
+          <w:lang w:val="de-AT" w:eastAsia="de-AT"/>
+        </w:rPr>
+        <w:t xml:space="preserve"> zur Verifizierung </w:t>
+      </w:r>
+      <w:proofErr w:type="spellStart"/>
+      <w:r>
+        <w:rPr>
+          <w:sz w:val="24"/>
+          <w:szCs w:val="24"/>
+          <w:lang w:val="de-AT" w:eastAsia="de-AT"/>
+        </w:rPr>
+        <w:t>vl</w:t>
+      </w:r>
+      <w:proofErr w:type="spellEnd"/>
+      <w:r>
+        <w:rPr>
+          <w:sz w:val="24"/>
+          <w:szCs w:val="24"/>
+          <w:lang w:val="de-AT" w:eastAsia="de-AT"/>
+        </w:rPr>
+        <w:t xml:space="preserve">. OPTICS, </w:t>
+      </w:r>
     </w:p>
     <w:p>
       <w:pPr>
@@ -1911,7 +3002,8 @@
     <w:sdt>
       <w:sdtPr>
         <w:rPr>
-          <w:lang w:val="de-DE"/>
+          <w:smallCaps w:val="0"/>
+          <w:lang w:val="de-DE" w:eastAsia="zh-CN"/>
         </w:rPr>
         <w:id w:val="1610004933"/>
         <w:docPartObj>
@@ -1921,8 +3013,7 @@
       </w:sdtPr>
       <w:sdtEndPr>
         <w:rPr>
-          <w:smallCaps w:val="0"/>
-          <w:lang w:val="en-US" w:eastAsia="zh-CN"/>
+          <w:lang w:val="en-US"/>
         </w:rPr>
       </w:sdtEndPr>
       <w:sdtContent>
@@ -1957,6 +3048,7 @@
             <w:id w:val="111145805"/>
             <w:bibliography/>
           </w:sdtPr>
+          <w:sdtEndPr/>
           <w:sdtContent>
             <w:p>
               <w:pPr>
@@ -1964,37 +3056,123 @@
                 <w:ind w:left="720" w:hanging="720"/>
                 <w:rPr>
                   <w:noProof/>
-                  <w:sz w:val="24"/>
-                  <w:szCs w:val="24"/>
+                  <w:lang w:val="de-DE"/>
                 </w:rPr>
               </w:pPr>
               <w:r>
-                <w:rPr>
-                  <w:sz w:val="24"/>
-                  <w:szCs w:val="24"/>
-                </w:rPr>
                 <w:fldChar w:fldCharType="begin"/>
               </w:r>
               <w:r>
                 <w:rPr>
-                  <w:sz w:val="24"/>
-                  <w:szCs w:val="24"/>
                   <w:lang w:val="de-AT"/>
                 </w:rPr>
                 <w:instrText>BIBLIOGRAPHY</w:instrText>
               </w:r>
               <w:r>
-                <w:rPr>
-                  <w:sz w:val="24"/>
-                  <w:szCs w:val="24"/>
-                </w:rPr>
                 <w:fldChar w:fldCharType="separate"/>
               </w:r>
               <w:r>
                 <w:rPr>
                   <w:noProof/>
-                  <w:sz w:val="24"/>
-                  <w:szCs w:val="24"/>
+                  <w:lang w:val="de-DE"/>
+                </w:rPr>
+                <w:t xml:space="preserve">Adomavicius, Gediminas, Ramesh Sankaranarayanan, Shahana Sen, und Alexander Tuzhilin. </w:t>
+              </w:r>
+              <w:r>
+                <w:rPr>
+                  <w:i/>
+                  <w:iCs/>
+                  <w:noProof/>
+                  <w:lang w:val="de-DE"/>
+                </w:rPr>
+                <w:t>Incorporating Contextual Information in Recommender Systems Using a Multidimensional Approach.</w:t>
+              </w:r>
+              <w:r>
+                <w:rPr>
+                  <w:noProof/>
+                  <w:lang w:val="de-DE"/>
+                </w:rPr>
+                <w:t xml:space="preserve"> Herausgeber: ACM. New York, 1. Januar 2005.</w:t>
+              </w:r>
+            </w:p>
+            <w:p>
+              <w:pPr>
+                <w:pStyle w:val="Literaturverzeichnis"/>
+                <w:ind w:left="720" w:hanging="720"/>
+                <w:rPr>
+                  <w:noProof/>
+                  <w:lang w:val="de-DE"/>
+                </w:rPr>
+              </w:pPr>
+              <w:r>
+                <w:rPr>
+                  <w:noProof/>
+                  <w:lang w:val="de-DE"/>
+                </w:rPr>
+                <w:t xml:space="preserve">Das, Duco, und Herman ter Horst. </w:t>
+              </w:r>
+              <w:r>
+                <w:rPr>
+                  <w:i/>
+                  <w:iCs/>
+                  <w:noProof/>
+                  <w:lang w:val="de-DE"/>
+                </w:rPr>
+                <w:t>Recommender Systems for TV.</w:t>
+              </w:r>
+              <w:r>
+                <w:rPr>
+                  <w:noProof/>
+                  <w:lang w:val="de-DE"/>
+                </w:rPr>
+                <w:t xml:space="preserve"> Herausgeber: AAAI. Eindhoven, 1998.</w:t>
+              </w:r>
+            </w:p>
+            <w:p>
+              <w:pPr>
+                <w:pStyle w:val="Literaturverzeichnis"/>
+                <w:ind w:left="720" w:hanging="720"/>
+                <w:rPr>
+                  <w:noProof/>
+                  <w:lang w:val="de-DE"/>
+                </w:rPr>
+              </w:pPr>
+              <w:r>
+                <w:rPr>
+                  <w:noProof/>
+                  <w:lang w:val="de-DE"/>
+                </w:rPr>
+                <w:t xml:space="preserve">Golbeck, Jennifer, und James Hendler. </w:t>
+              </w:r>
+              <w:r>
+                <w:rPr>
+                  <w:i/>
+                  <w:iCs/>
+                  <w:noProof/>
+                  <w:lang w:val="de-DE"/>
+                </w:rPr>
+                <w:t>FilmTrust: Movie Recommendations using Trust in Web-based Social Networks.</w:t>
+              </w:r>
+              <w:r>
+                <w:rPr>
+                  <w:noProof/>
+                  <w:lang w:val="de-DE"/>
+                </w:rPr>
+                <w:t xml:space="preserve"> Maryland, 2006.</w:t>
+              </w:r>
+            </w:p>
+            <w:p>
+              <w:pPr>
+                <w:pStyle w:val="Literaturverzeichnis"/>
+                <w:ind w:left="720" w:hanging="720"/>
+                <w:rPr>
+                  <w:noProof/>
+                  <w:lang w:val="de-DE"/>
+                </w:rPr>
+              </w:pPr>
+              <w:r>
+                <w:rPr>
+                  <w:noProof/>
                   <w:lang w:val="de-DE"/>
                 </w:rPr>
                 <w:t xml:space="preserve">Herlocker, Jonathan J., Joseph A. Konstan, und John Riedl. </w:t>
@@ -2004,16 +3182,14 @@
                   <w:i/>
                   <w:iCs/>
                   <w:noProof/>
-                  <w:sz w:val="24"/>
-                  <w:szCs w:val="24"/>
+                  <w:lang w:val="de-DE"/>
                 </w:rPr>
                 <w:t>Explaining Collaborative Filtering Recommendations.</w:t>
               </w:r>
               <w:r>
                 <w:rPr>
                   <w:noProof/>
-                  <w:sz w:val="24"/>
-                  <w:szCs w:val="24"/>
+                  <w:lang w:val="de-DE"/>
                 </w:rPr>
                 <w:t xml:space="preserve"> Herausgeber: ACM. Minneapolis, Minnesota, Dezember 2000.</w:t>
               </w:r>
@@ -2024,16 +3200,79 @@
                 <w:ind w:left="720" w:hanging="720"/>
                 <w:rPr>
                   <w:noProof/>
-                  <w:sz w:val="24"/>
-                  <w:szCs w:val="24"/>
                   <w:lang w:val="de-DE"/>
                 </w:rPr>
               </w:pPr>
               <w:r>
                 <w:rPr>
                   <w:noProof/>
-                  <w:sz w:val="24"/>
-                  <w:szCs w:val="24"/>
+                  <w:lang w:val="de-DE"/>
+                </w:rPr>
+                <w:t xml:space="preserve">Li, Peng, und Seiji Yamada. </w:t>
+              </w:r>
+              <w:r>
+                <w:rPr>
+                  <w:i/>
+                  <w:iCs/>
+                  <w:noProof/>
+                  <w:lang w:val="de-DE"/>
+                </w:rPr>
+                <w:t>A Movie Recommender System Based on Inductive Learning.</w:t>
+              </w:r>
+              <w:r>
+                <w:rPr>
+                  <w:noProof/>
+                  <w:lang w:val="de-DE"/>
+                </w:rPr>
+                <w:t xml:space="preserve"> Herausgeber: IEEE. Tokyo, 2004.</w:t>
+              </w:r>
+            </w:p>
+            <w:p>
+              <w:pPr>
+                <w:pStyle w:val="Literaturverzeichnis"/>
+                <w:ind w:left="720" w:hanging="720"/>
+                <w:rPr>
+                  <w:noProof/>
+                  <w:lang w:val="de-DE"/>
+                </w:rPr>
+              </w:pPr>
+              <w:r>
+                <w:rPr>
+                  <w:noProof/>
+                  <w:lang w:val="de-DE"/>
+                </w:rPr>
+                <w:t xml:space="preserve">Mak, Harry, Irena Koprinska, und Josiah Poon. </w:t>
+              </w:r>
+              <w:r>
+                <w:rPr>
+                  <w:i/>
+                  <w:iCs/>
+                  <w:noProof/>
+                  <w:lang w:val="de-DE"/>
+                </w:rPr>
+                <w:t>INTIMATE: A Web-Based Movie Recommender Using Text Categorization.</w:t>
+              </w:r>
+              <w:r>
+                <w:rPr>
+                  <w:noProof/>
+                  <w:lang w:val="de-DE"/>
+                </w:rPr>
+                <w:t xml:space="preserve"> Sydney, 2003.</w:t>
+              </w:r>
+            </w:p>
+            <w:p>
+              <w:pPr>
+                <w:pStyle w:val="Literaturverzeichnis"/>
+                <w:ind w:left="720" w:hanging="720"/>
+                <w:rPr>
+                  <w:noProof/>
+                  <w:lang w:val="de-DE"/>
+                </w:rPr>
+              </w:pPr>
+              <w:r>
+                <w:rPr>
+                  <w:noProof/>
+                  <w:lang w:val="de-DE"/>
                 </w:rPr>
                 <w:t xml:space="preserve">Pazzani, Michael J., und Daniel Billsus. </w:t>
               </w:r>
@@ -2042,27 +3281,82 @@
                   <w:i/>
                   <w:iCs/>
                   <w:noProof/>
-                  <w:sz w:val="24"/>
-                  <w:szCs w:val="24"/>
+                  <w:lang w:val="de-DE"/>
                 </w:rPr>
                 <w:t>Content-Based Recommendation Systems.</w:t>
               </w:r>
               <w:r>
                 <w:rPr>
                   <w:noProof/>
-                  <w:sz w:val="24"/>
-                  <w:szCs w:val="24"/>
+                  <w:lang w:val="de-DE"/>
                 </w:rPr>
-                <w:t xml:space="preserve"> </w:t>
+                <w:t xml:space="preserve"> Herausgeber: Springer Verlag Berlin Heidelberg. 2007.</w:t>
+              </w:r>
+            </w:p>
+            <w:p>
+              <w:pPr>
+                <w:pStyle w:val="Literaturverzeichnis"/>
+                <w:ind w:left="720" w:hanging="720"/>
+                <w:rPr>
+                  <w:noProof/>
+                  <w:lang w:val="de-DE"/>
+                </w:rPr>
+              </w:pPr>
+              <w:r>
+                <w:rPr>
+                  <w:noProof/>
+                  <w:lang w:val="de-DE"/>
+                </w:rPr>
+                <w:t xml:space="preserve">Perny, Patrice, und Jean-Daniel Zucker. </w:t>
+              </w:r>
+              <w:r>
+                <w:rPr>
+                  <w:i/>
+                  <w:iCs/>
+                  <w:noProof/>
+                  <w:lang w:val="de-DE"/>
+                </w:rPr>
+                <w:t>Preference-base Search and Machine Learning for Collaborative Filtering: the "Film-Conseil" Movie Recommender System.</w:t>
               </w:r>
               <w:r>
                 <w:rPr>
                   <w:noProof/>
-                  <w:sz w:val="24"/>
-                  <w:szCs w:val="24"/>
                   <w:lang w:val="de-DE"/>
                 </w:rPr>
-                <w:t>Herausgeber: Springer Verlag Berlin Heidelberg. 2007.</w:t>
+                <w:t xml:space="preserve"> Herausgeber: CEPAD. Paris, 2001.</w:t>
+              </w:r>
+            </w:p>
+            <w:p>
+              <w:pPr>
+                <w:pStyle w:val="Literaturverzeichnis"/>
+                <w:ind w:left="720" w:hanging="720"/>
+                <w:rPr>
+                  <w:noProof/>
+                  <w:lang w:val="de-DE"/>
+                </w:rPr>
+              </w:pPr>
+              <w:r>
+                <w:rPr>
+                  <w:noProof/>
+                  <w:lang w:val="de-DE"/>
+                </w:rPr>
+                <w:t xml:space="preserve">Symeonidis, Panagiotis, Alexandros Nanopoulos, und Yannis Manolopoulos. </w:t>
+              </w:r>
+              <w:r>
+                <w:rPr>
+                  <w:i/>
+                  <w:iCs/>
+                  <w:noProof/>
+                  <w:lang w:val="de-DE"/>
+                </w:rPr>
+                <w:t>MoviExplain: A Recommender System with Explanations.</w:t>
+              </w:r>
+              <w:r>
+                <w:rPr>
+                  <w:noProof/>
+                  <w:lang w:val="de-DE"/>
+                </w:rPr>
+                <w:t xml:space="preserve"> Herausgeber: ACM. New York, Oktober 2009.</w:t>
               </w:r>
             </w:p>
             <w:p>
@@ -2070,8 +3364,6 @@
                 <w:rPr>
                   <w:b/>
                   <w:bCs/>
-                  <w:sz w:val="24"/>
-                  <w:szCs w:val="24"/>
                 </w:rPr>
                 <w:fldChar w:fldCharType="end"/>
               </w:r>
@@ -2188,13 +3480,7 @@
         <w:rPr>
           <w:rFonts w:eastAsia="Times New Roman"/>
         </w:rPr>
-        <w:t xml:space="preserve"> as described in </w:t>
-      </w:r>
-      <w:r>
-        <w:rPr>
-          <w:rFonts w:eastAsia="Times New Roman"/>
-        </w:rPr>
-        <w:t xml:space="preserve">your </w:t>
+        <w:t xml:space="preserve"> as described in your </w:t>
       </w:r>
       <w:r>
         <w:t>author</w:t>
@@ -2725,6 +4011,7 @@
         <w:t xml:space="preserve"> </w:t>
       </w:r>
       <w:r>
+        <w:lastRenderedPageBreak/>
         <w:t>here;</w:t>
       </w:r>
       <w:r>
@@ -2872,7 +4159,6 @@
         </w:numPr>
       </w:pPr>
       <w:r>
-        <w:lastRenderedPageBreak/>
         <w:t>References</w:t>
       </w:r>
     </w:p>
@@ -2998,10 +4284,7 @@
         <w:t xml:space="preserve"> </w:t>
       </w:r>
       <w:r>
-        <w:t>o</w:t>
-      </w:r>
-      <w:r>
-        <w:t>f</w:t>
+        <w:t>of</w:t>
       </w:r>
       <w:r>
         <w:rPr>
@@ -3343,10 +4626,7 @@
         <w:t xml:space="preserve"> </w:t>
       </w:r>
       <w:r>
-        <w:t>se</w:t>
-      </w:r>
-      <w:r>
-        <w:t>ntence</w:t>
+        <w:t>sentence</w:t>
       </w:r>
       <w:r>
         <w:rPr>
@@ -4171,6 +5451,7 @@
         <w:pStyle w:val="Textkrper"/>
       </w:pPr>
       <w:r>
+        <w:lastRenderedPageBreak/>
         <w:t>For</w:t>
       </w:r>
       <w:r>
@@ -4713,10 +5994,7 @@
         <w:t xml:space="preserve"> </w:t>
       </w:r>
       <w:r>
-        <w:t>Magn</w:t>
-      </w:r>
-      <w:r>
-        <w:t>etism,</w:t>
+        <w:t>Magnetism,</w:t>
       </w:r>
       <w:r>
         <w:rPr>
@@ -5135,10 +6413,7 @@
         <w:t xml:space="preserve"> </w:t>
       </w:r>
       <w:r>
-        <w:t>p</w:t>
-      </w:r>
-      <w:r>
-        <w:t>aper</w:t>
+        <w:t>paper</w:t>
       </w:r>
       <w:r>
         <w:rPr>
@@ -5485,10 +6760,7 @@
         <w:t xml:space="preserve"> </w:t>
       </w:r>
       <w:r>
-        <w:t>interfac</w:t>
-      </w:r>
-      <w:r>
-        <w:t>e,</w:t>
+        <w:t>interface,</w:t>
       </w:r>
       <w:r>
         <w:rPr>
@@ -5884,6 +7156,7 @@
     <w:lvl w:ilvl="0">
       <w:start w:val="1"/>
       <w:numFmt w:val="upperRoman"/>
+      <w:pStyle w:val="berschrift1"/>
       <w:suff w:val="space"/>
       <w:lvlText w:val="%1."/>
       <w:lvlJc w:val="center"/>
@@ -5902,6 +7175,7 @@
     <w:lvl w:ilvl="1">
       <w:start w:val="1"/>
       <w:numFmt w:val="upperLetter"/>
+      <w:pStyle w:val="berschrift2"/>
       <w:lvlText w:val="%2."/>
       <w:lvlJc w:val="left"/>
       <w:pPr>
@@ -5917,6 +7191,7 @@
     <w:lvl w:ilvl="2">
       <w:start w:val="1"/>
       <w:numFmt w:val="decimal"/>
+      <w:pStyle w:val="berschrift3"/>
       <w:lvlText w:val="%3)"/>
       <w:lvlJc w:val="left"/>
       <w:pPr>
@@ -5932,6 +7207,7 @@
     <w:lvl w:ilvl="3">
       <w:start w:val="1"/>
       <w:numFmt w:val="lowerLetter"/>
+      <w:pStyle w:val="berschrift4"/>
       <w:lvlText w:val="%4)"/>
       <w:lvlJc w:val="left"/>
       <w:pPr>
@@ -6035,6 +7311,7 @@
     <w:lvl w:ilvl="0">
       <w:start w:val="1"/>
       <w:numFmt w:val="decimal"/>
+      <w:pStyle w:val="footnote"/>
       <w:lvlText w:val="%1 "/>
       <w:lvlJc w:val="left"/>
       <w:pPr>
@@ -6054,6 +7331,7 @@
         <w:strike w:val="0"/>
         <w:dstrike w:val="0"/>
         <w:vanish w:val="0"/>
+        <w:color w:val="000000"/>
         <w:sz w:val="16"/>
         <w:szCs w:val="16"/>
         <w:vertAlign w:val="superscript"/>
@@ -6065,11 +7343,6 @@
           <w14:prstDash w14:val="solid"/>
           <w14:bevel/>
         </w14:textOutline>
-        <w14:textFill>
-          <w14:solidFill>
-            <w14:srgbClr w14:val="000000"/>
-          </w14:solidFill>
-        </w14:textFill>
       </w:rPr>
     </w:lvl>
   </w:abstractNum>
@@ -6081,6 +7354,7 @@
     <w:lvl w:ilvl="0">
       <w:start w:val="1"/>
       <w:numFmt w:val="bullet"/>
+      <w:pStyle w:val="bulletlist"/>
       <w:lvlText w:val=""/>
       <w:lvlJc w:val="left"/>
       <w:pPr>
@@ -6102,6 +7376,7 @@
     <w:lvl w:ilvl="0">
       <w:start w:val="1"/>
       <w:numFmt w:val="decimal"/>
+      <w:pStyle w:val="references"/>
       <w:lvlText w:val="[%1]"/>
       <w:lvlJc w:val="left"/>
       <w:pPr>
@@ -6123,6 +7398,7 @@
     <w:lvl w:ilvl="0">
       <w:start w:val="1"/>
       <w:numFmt w:val="upperRoman"/>
+      <w:pStyle w:val="tablehead"/>
       <w:suff w:val="space"/>
       <w:lvlText w:val="TABLE %1. "/>
       <w:lvlJc w:val="left"/>
@@ -6139,7 +7415,7 @@
         <w:strike w:val="0"/>
         <w:dstrike w:val="0"/>
         <w:vanish w:val="0"/>
-        <w:color w:val="auto"/>
+        <w:color w:val="000000"/>
         <w:position w:val="0"/>
         <w:sz w:val="20"/>
         <w:szCs w:val="20"/>
@@ -6152,11 +7428,6 @@
           <w14:prstDash w14:val="solid"/>
           <w14:bevel/>
         </w14:textOutline>
-        <w14:textFill>
-          <w14:solidFill>
-            <w14:srgbClr w14:val="000000"/>
-          </w14:solidFill>
-        </w14:textFill>
       </w:rPr>
     </w:lvl>
   </w:abstractNum>
@@ -6168,6 +7439,7 @@
     <w:lvl w:ilvl="0">
       <w:start w:val="1"/>
       <w:numFmt w:val="decimal"/>
+      <w:pStyle w:val="figurecaption"/>
       <w:suff w:val="space"/>
       <w:lvlText w:val="Fig. %1. "/>
       <w:lvlJc w:val="left"/>
@@ -6485,6 +7757,8 @@
   </w:style>
   <w:style w:type="character" w:default="1" w:styleId="Absatz-Standardschriftart">
     <w:name w:val="Default Paragraph Font"/>
+    <w:uiPriority w:val="1"/>
+    <w:unhideWhenUsed/>
   </w:style>
   <w:style w:type="table" w:default="1" w:styleId="NormaleTabelle">
     <w:name w:val="Normal Table"/>
@@ -6546,6 +7820,7 @@
       <w:strike w:val="0"/>
       <w:dstrike w:val="0"/>
       <w:vanish w:val="0"/>
+      <w:color w:val="000000"/>
       <w:sz w:val="16"/>
       <w:szCs w:val="16"/>
       <w:vertAlign w:val="superscript"/>
@@ -6557,11 +7832,6 @@
         <w14:prstDash w14:val="solid"/>
         <w14:bevel/>
       </w14:textOutline>
-      <w14:textFill>
-        <w14:solidFill>
-          <w14:srgbClr w14:val="000000"/>
-        </w14:solidFill>
-      </w14:textFill>
     </w:rPr>
   </w:style>
   <w:style w:type="character" w:customStyle="1" w:styleId="WW8Num3z0">
@@ -6585,7 +7855,7 @@
       <w:strike w:val="0"/>
       <w:dstrike w:val="0"/>
       <w:vanish w:val="0"/>
-      <w:color w:val="auto"/>
+      <w:color w:val="000000"/>
       <w:position w:val="0"/>
       <w:sz w:val="20"/>
       <w:szCs w:val="20"/>
@@ -6598,11 +7868,6 @@
         <w14:prstDash w14:val="solid"/>
         <w14:bevel/>
       </w14:textOutline>
-      <w14:textFill>
-        <w14:solidFill>
-          <w14:srgbClr w14:val="000000"/>
-        </w14:solidFill>
-      </w14:textFill>
     </w:rPr>
   </w:style>
   <w:style w:type="character" w:customStyle="1" w:styleId="WW8Num6z0">
@@ -6633,8 +7898,8 @@
       <w:szCs w:val="16"/>
     </w:rPr>
   </w:style>
-  <w:style w:type="character" w:customStyle="1" w:styleId="DefaultParagraphFont">
-    <w:name w:val="Default Paragraph Font"/>
+  <w:style w:type="character" w:customStyle="1" w:styleId="Absatz-Standardschriftart2">
+    <w:name w:val="Absatz-Standardschriftart2"/>
   </w:style>
   <w:style w:type="character" w:customStyle="1" w:styleId="WW-DefaultParagraphFont">
     <w:name w:val="WW-Default Paragraph Font"/>
@@ -6703,7 +7968,7 @@
       <w:strike w:val="0"/>
       <w:dstrike w:val="0"/>
       <w:vanish w:val="0"/>
-      <w:color w:val="auto"/>
+      <w:color w:val="000000"/>
       <w:position w:val="0"/>
       <w:sz w:val="20"/>
       <w:szCs w:val="20"/>
@@ -6716,11 +7981,6 @@
         <w14:prstDash w14:val="solid"/>
         <w14:bevel/>
       </w14:textOutline>
-      <w14:textFill>
-        <w14:solidFill>
-          <w14:srgbClr w14:val="000000"/>
-        </w14:solidFill>
-      </w14:textFill>
     </w:rPr>
   </w:style>
   <w:style w:type="character" w:customStyle="1" w:styleId="WW8Num5z3">
@@ -6860,7 +8120,7 @@
       <w:rFonts w:eastAsia="SimSun"/>
       <w:sz w:val="22"/>
       <w:szCs w:val="22"/>
-      <w:lang w:val="en-US" w:eastAsia="de-AT"/>
+      <w:lang w:val="en-US"/>
     </w:rPr>
   </w:style>
   <w:style w:type="paragraph" w:customStyle="1" w:styleId="bulletlist">
@@ -6903,7 +8163,7 @@
       <w:rFonts w:eastAsia="SimSun"/>
       <w:sz w:val="16"/>
       <w:szCs w:val="16"/>
-      <w:lang w:val="en-US" w:eastAsia="de-AT"/>
+      <w:lang w:val="en-US"/>
     </w:rPr>
   </w:style>
   <w:style w:type="paragraph" w:customStyle="1" w:styleId="footnote">
@@ -6940,7 +8200,7 @@
       <w:iCs/>
       <w:sz w:val="18"/>
       <w:szCs w:val="18"/>
-      <w:lang w:val="en-US" w:eastAsia="de-AT"/>
+      <w:lang w:val="en-US"/>
     </w:rPr>
   </w:style>
   <w:style w:type="paragraph" w:customStyle="1" w:styleId="papersubtitle">
@@ -6954,7 +8214,7 @@
       <w:rFonts w:eastAsia="MS Mincho"/>
       <w:sz w:val="28"/>
       <w:szCs w:val="28"/>
-      <w:lang w:val="en-US" w:eastAsia="de-AT"/>
+      <w:lang w:val="en-US"/>
     </w:rPr>
   </w:style>
   <w:style w:type="paragraph" w:customStyle="1" w:styleId="papertitle">
@@ -6968,7 +8228,7 @@
       <w:rFonts w:eastAsia="MS Mincho"/>
       <w:sz w:val="48"/>
       <w:szCs w:val="48"/>
-      <w:lang w:val="en-US" w:eastAsia="de-AT"/>
+      <w:lang w:val="en-US"/>
     </w:rPr>
   </w:style>
   <w:style w:type="paragraph" w:customStyle="1" w:styleId="references">
@@ -6985,7 +8245,7 @@
       <w:rFonts w:eastAsia="MS Mincho"/>
       <w:sz w:val="18"/>
       <w:szCs w:val="16"/>
-      <w:lang w:val="en-US" w:eastAsia="de-AT"/>
+      <w:lang w:val="en-US"/>
     </w:rPr>
   </w:style>
   <w:style w:type="paragraph" w:customStyle="1" w:styleId="sponsors">
@@ -7034,7 +8294,7 @@
       <w:rFonts w:eastAsia="SimSun"/>
       <w:sz w:val="16"/>
       <w:szCs w:val="16"/>
-      <w:lang w:val="en-US" w:eastAsia="de-AT"/>
+      <w:lang w:val="en-US"/>
     </w:rPr>
   </w:style>
   <w:style w:type="paragraph" w:customStyle="1" w:styleId="tablefootnote">
@@ -7069,7 +8329,7 @@
       <w:smallCaps/>
       <w:sz w:val="16"/>
       <w:szCs w:val="16"/>
-      <w:lang w:val="en-US" w:eastAsia="de-AT"/>
+      <w:lang w:val="en-US"/>
     </w:rPr>
   </w:style>
   <w:style w:type="paragraph" w:customStyle="1" w:styleId="Framecontents">
@@ -7461,6 +8721,8 @@
   </w:style>
   <w:style w:type="character" w:default="1" w:styleId="Absatz-Standardschriftart">
     <w:name w:val="Default Paragraph Font"/>
+    <w:uiPriority w:val="1"/>
+    <w:unhideWhenUsed/>
   </w:style>
   <w:style w:type="table" w:default="1" w:styleId="NormaleTabelle">
     <w:name w:val="Normal Table"/>
@@ -7522,6 +8784,7 @@
       <w:strike w:val="0"/>
       <w:dstrike w:val="0"/>
       <w:vanish w:val="0"/>
+      <w:color w:val="000000"/>
       <w:sz w:val="16"/>
       <w:szCs w:val="16"/>
       <w:vertAlign w:val="superscript"/>
@@ -7533,11 +8796,6 @@
         <w14:prstDash w14:val="solid"/>
         <w14:bevel/>
       </w14:textOutline>
-      <w14:textFill>
-        <w14:solidFill>
-          <w14:srgbClr w14:val="000000"/>
-        </w14:solidFill>
-      </w14:textFill>
     </w:rPr>
   </w:style>
   <w:style w:type="character" w:customStyle="1" w:styleId="WW8Num3z0">
@@ -7561,7 +8819,7 @@
       <w:strike w:val="0"/>
       <w:dstrike w:val="0"/>
       <w:vanish w:val="0"/>
-      <w:color w:val="auto"/>
+      <w:color w:val="000000"/>
       <w:position w:val="0"/>
       <w:sz w:val="20"/>
       <w:szCs w:val="20"/>
@@ -7574,11 +8832,6 @@
         <w14:prstDash w14:val="solid"/>
         <w14:bevel/>
       </w14:textOutline>
-      <w14:textFill>
-        <w14:solidFill>
-          <w14:srgbClr w14:val="000000"/>
-        </w14:solidFill>
-      </w14:textFill>
     </w:rPr>
   </w:style>
   <w:style w:type="character" w:customStyle="1" w:styleId="WW8Num6z0">
@@ -7609,8 +8862,8 @@
       <w:szCs w:val="16"/>
     </w:rPr>
   </w:style>
-  <w:style w:type="character" w:customStyle="1" w:styleId="DefaultParagraphFont">
-    <w:name w:val="Default Paragraph Font"/>
+  <w:style w:type="character" w:customStyle="1" w:styleId="Absatz-Standardschriftart2">
+    <w:name w:val="Absatz-Standardschriftart2"/>
   </w:style>
   <w:style w:type="character" w:customStyle="1" w:styleId="WW-DefaultParagraphFont">
     <w:name w:val="WW-Default Paragraph Font"/>
@@ -7679,7 +8932,7 @@
       <w:strike w:val="0"/>
       <w:dstrike w:val="0"/>
       <w:vanish w:val="0"/>
-      <w:color w:val="auto"/>
+      <w:color w:val="000000"/>
       <w:position w:val="0"/>
       <w:sz w:val="20"/>
       <w:szCs w:val="20"/>
@@ -7692,11 +8945,6 @@
         <w14:prstDash w14:val="solid"/>
         <w14:bevel/>
       </w14:textOutline>
-      <w14:textFill>
-        <w14:solidFill>
-          <w14:srgbClr w14:val="000000"/>
-        </w14:solidFill>
-      </w14:textFill>
     </w:rPr>
   </w:style>
   <w:style w:type="character" w:customStyle="1" w:styleId="WW8Num5z3">
@@ -7836,7 +9084,7 @@
       <w:rFonts w:eastAsia="SimSun"/>
       <w:sz w:val="22"/>
       <w:szCs w:val="22"/>
-      <w:lang w:val="en-US" w:eastAsia="de-AT"/>
+      <w:lang w:val="en-US"/>
     </w:rPr>
   </w:style>
   <w:style w:type="paragraph" w:customStyle="1" w:styleId="bulletlist">
@@ -7879,7 +9127,7 @@
       <w:rFonts w:eastAsia="SimSun"/>
       <w:sz w:val="16"/>
       <w:szCs w:val="16"/>
-      <w:lang w:val="en-US" w:eastAsia="de-AT"/>
+      <w:lang w:val="en-US"/>
     </w:rPr>
   </w:style>
   <w:style w:type="paragraph" w:customStyle="1" w:styleId="footnote">
@@ -7916,7 +9164,7 @@
       <w:iCs/>
       <w:sz w:val="18"/>
       <w:szCs w:val="18"/>
-      <w:lang w:val="en-US" w:eastAsia="de-AT"/>
+      <w:lang w:val="en-US"/>
     </w:rPr>
   </w:style>
   <w:style w:type="paragraph" w:customStyle="1" w:styleId="papersubtitle">
@@ -7930,7 +9178,7 @@
       <w:rFonts w:eastAsia="MS Mincho"/>
       <w:sz w:val="28"/>
       <w:szCs w:val="28"/>
-      <w:lang w:val="en-US" w:eastAsia="de-AT"/>
+      <w:lang w:val="en-US"/>
     </w:rPr>
   </w:style>
   <w:style w:type="paragraph" w:customStyle="1" w:styleId="papertitle">
@@ -7944,7 +9192,7 @@
       <w:rFonts w:eastAsia="MS Mincho"/>
       <w:sz w:val="48"/>
       <w:szCs w:val="48"/>
-      <w:lang w:val="en-US" w:eastAsia="de-AT"/>
+      <w:lang w:val="en-US"/>
     </w:rPr>
   </w:style>
   <w:style w:type="paragraph" w:customStyle="1" w:styleId="references">
@@ -7961,7 +9209,7 @@
       <w:rFonts w:eastAsia="MS Mincho"/>
       <w:sz w:val="18"/>
       <w:szCs w:val="16"/>
-      <w:lang w:val="en-US" w:eastAsia="de-AT"/>
+      <w:lang w:val="en-US"/>
     </w:rPr>
   </w:style>
   <w:style w:type="paragraph" w:customStyle="1" w:styleId="sponsors">
@@ -8010,7 +9258,7 @@
       <w:rFonts w:eastAsia="SimSun"/>
       <w:sz w:val="16"/>
       <w:szCs w:val="16"/>
-      <w:lang w:val="en-US" w:eastAsia="de-AT"/>
+      <w:lang w:val="en-US"/>
     </w:rPr>
   </w:style>
   <w:style w:type="paragraph" w:customStyle="1" w:styleId="tablefootnote">
@@ -8045,7 +9293,7 @@
       <w:smallCaps/>
       <w:sz w:val="16"/>
       <w:szCs w:val="16"/>
-      <w:lang w:val="en-US" w:eastAsia="de-AT"/>
+      <w:lang w:val="en-US"/>
     </w:rPr>
   </w:style>
   <w:style w:type="paragraph" w:customStyle="1" w:styleId="Framecontents">
@@ -8519,11 +9767,233 @@
     <b:CountryRegion>USA</b:CountryRegion>
     <b:RefOrder>2</b:RefOrder>
   </b:Source>
+  <b:Source>
+    <b:Tag>Per01</b:Tag>
+    <b:SourceType>ElectronicSource</b:SourceType>
+    <b:Guid>{FC8DEEF3-F719-474B-8D79-E5A1A5F22A35}</b:Guid>
+    <b:Title>Preference-base Search and Machine Learning for Collaborative Filtering: the "Film-Conseil" Movie Recommender System</b:Title>
+    <b:Year>2001</b:Year>
+    <b:City>Paris</b:City>
+    <b:Author>
+      <b:Author>
+        <b:NameList>
+          <b:Person>
+            <b:Last>Perny</b:Last>
+            <b:First>Patrice</b:First>
+          </b:Person>
+          <b:Person>
+            <b:Last>Zucker</b:Last>
+            <b:First>Jean-Daniel</b:First>
+          </b:Person>
+        </b:NameList>
+      </b:Author>
+      <b:Editor>
+        <b:NameList>
+          <b:Person>
+            <b:Last>CEPAD</b:Last>
+          </b:Person>
+        </b:NameList>
+      </b:Editor>
+    </b:Author>
+    <b:CountryRegion>Frankreich</b:CountryRegion>
+    <b:RefOrder>3</b:RefOrder>
+  </b:Source>
+  <b:Source>
+    <b:Tag>LiP04</b:Tag>
+    <b:SourceType>ElectronicSource</b:SourceType>
+    <b:Guid>{93532C6A-B904-49B5-8AA7-C112836A836F}</b:Guid>
+    <b:Author>
+      <b:Author>
+        <b:NameList>
+          <b:Person>
+            <b:Last>Li</b:Last>
+            <b:First>Peng</b:First>
+          </b:Person>
+          <b:Person>
+            <b:Last>Yamada</b:Last>
+            <b:First>Seiji</b:First>
+          </b:Person>
+        </b:NameList>
+      </b:Author>
+      <b:Editor>
+        <b:NameList>
+          <b:Person>
+            <b:Last>IEEE</b:Last>
+          </b:Person>
+        </b:NameList>
+      </b:Editor>
+    </b:Author>
+    <b:Title>A Movie Recommender System Based on Inductive Learning</b:Title>
+    <b:City>Tokyo</b:City>
+    <b:Year>2004</b:Year>
+    <b:CountryRegion>Japan</b:CountryRegion>
+    <b:RefOrder>4</b:RefOrder>
+  </b:Source>
+  <b:Source>
+    <b:Tag>Das98</b:Tag>
+    <b:SourceType>ElectronicSource</b:SourceType>
+    <b:Guid>{EECEBEE5-BA25-4E3C-A043-D762AEF97C17}</b:Guid>
+    <b:Author>
+      <b:Author>
+        <b:NameList>
+          <b:Person>
+            <b:Last>Das</b:Last>
+            <b:First>Duco</b:First>
+          </b:Person>
+          <b:Person>
+            <b:Last>ter Horst</b:Last>
+            <b:First>Herman</b:First>
+          </b:Person>
+        </b:NameList>
+      </b:Author>
+      <b:Editor>
+        <b:NameList>
+          <b:Person>
+            <b:Last>AAAI</b:Last>
+          </b:Person>
+        </b:NameList>
+      </b:Editor>
+    </b:Author>
+    <b:Title>Recommender Systems for TV</b:Title>
+    <b:City>Eindhoven</b:City>
+    <b:Year>1998</b:Year>
+    <b:CountryRegion>Niederlande</b:CountryRegion>
+    <b:RefOrder>5</b:RefOrder>
+  </b:Source>
+  <b:Source>
+    <b:Tag>Sym09</b:Tag>
+    <b:SourceType>ElectronicSource</b:SourceType>
+    <b:Guid>{A59CCB99-88BC-477F-9B1F-C7743685F9D3}</b:Guid>
+    <b:Author>
+      <b:Author>
+        <b:NameList>
+          <b:Person>
+            <b:Last>Symeonidis</b:Last>
+            <b:First>Panagiotis</b:First>
+          </b:Person>
+          <b:Person>
+            <b:Last>Nanopoulos</b:Last>
+            <b:First>Alexandros</b:First>
+          </b:Person>
+          <b:Person>
+            <b:Last>Manolopoulos</b:Last>
+            <b:First>Yannis</b:First>
+          </b:Person>
+        </b:NameList>
+      </b:Author>
+      <b:Editor>
+        <b:NameList>
+          <b:Person>
+            <b:Last>ACM</b:Last>
+          </b:Person>
+        </b:NameList>
+      </b:Editor>
+    </b:Author>
+    <b:Title>MoviExplain: A Recommender System with Explanations</b:Title>
+    <b:City>New York</b:City>
+    <b:Year>2009</b:Year>
+    <b:Month>Oktober</b:Month>
+    <b:CountryRegion>USA</b:CountryRegion>
+    <b:RefOrder>6</b:RefOrder>
+  </b:Source>
+  <b:Source>
+    <b:Tag>Ado05</b:Tag>
+    <b:SourceType>ElectronicSource</b:SourceType>
+    <b:Guid>{5C0FBECD-4439-4583-AE92-2423EFA21988}</b:Guid>
+    <b:Author>
+      <b:Author>
+        <b:NameList>
+          <b:Person>
+            <b:Last>Adomavicius</b:Last>
+            <b:First>Gediminas</b:First>
+          </b:Person>
+          <b:Person>
+            <b:Last>Sankaranarayanan</b:Last>
+            <b:First>Ramesh</b:First>
+          </b:Person>
+          <b:Person>
+            <b:Last>Sen</b:Last>
+            <b:First>Shahana</b:First>
+          </b:Person>
+          <b:Person>
+            <b:Last>Tuzhilin</b:Last>
+            <b:First>Alexander</b:First>
+          </b:Person>
+        </b:NameList>
+      </b:Author>
+      <b:Editor>
+        <b:NameList>
+          <b:Person>
+            <b:Last>ACM</b:Last>
+          </b:Person>
+        </b:NameList>
+      </b:Editor>
+    </b:Author>
+    <b:Title>Incorporating Contextual Information in Recommender Systems Using a Multidimensional Approach</b:Title>
+    <b:City>New York</b:City>
+    <b:Year>2005</b:Year>
+    <b:Month>Januar</b:Month>
+    <b:Day>1</b:Day>
+    <b:CountryRegion>USA</b:CountryRegion>
+    <b:RefOrder>7</b:RefOrder>
+  </b:Source>
+  <b:Source>
+    <b:Tag>Mak</b:Tag>
+    <b:SourceType>ElectronicSource</b:SourceType>
+    <b:Guid>{FB8E826A-F2C1-40E4-B0B7-764B5E46CB7E}</b:Guid>
+    <b:Author>
+      <b:Author>
+        <b:NameList>
+          <b:Person>
+            <b:Last>Mak</b:Last>
+            <b:First>Harry</b:First>
+          </b:Person>
+          <b:Person>
+            <b:Last>Koprinska</b:Last>
+            <b:First>Irena</b:First>
+          </b:Person>
+          <b:Person>
+            <b:Last>Poon</b:Last>
+            <b:First>Josiah</b:First>
+          </b:Person>
+        </b:NameList>
+      </b:Author>
+    </b:Author>
+    <b:Title>INTIMATE: A Web-Based Movie Recommender Using Text Categorization</b:Title>
+    <b:City>Sydney</b:City>
+    <b:CountryRegion>Australien</b:CountryRegion>
+    <b:Year>2003</b:Year>
+    <b:RefOrder>8</b:RefOrder>
+  </b:Source>
+  <b:Source>
+    <b:Tag>Gol06</b:Tag>
+    <b:SourceType>ElectronicSource</b:SourceType>
+    <b:Guid>{F45DCD64-54E7-4A94-86FC-4F478BEA4A09}</b:Guid>
+    <b:Author>
+      <b:Author>
+        <b:NameList>
+          <b:Person>
+            <b:Last>Golbeck</b:Last>
+            <b:First>Jennifer</b:First>
+          </b:Person>
+          <b:Person>
+            <b:Last>Hendler</b:Last>
+            <b:First>James</b:First>
+          </b:Person>
+        </b:NameList>
+      </b:Author>
+    </b:Author>
+    <b:Title>FilmTrust: Movie Recommendations using Trust in Web-based Social Networks</b:Title>
+    <b:City>Maryland</b:City>
+    <b:Year>2006</b:Year>
+    <b:CountryRegion>USA</b:CountryRegion>
+    <b:RefOrder>9</b:RefOrder>
+  </b:Source>
 </b:Sources>
 </file>
 
 <file path=customXml/itemProps1.xml><?xml version="1.0" encoding="utf-8"?>
-<ds:datastoreItem xmlns:ds="http://schemas.openxmlformats.org/officeDocument/2006/customXml" ds:itemID="{42586396-84B1-4743-BFE4-6236D9A6A9AF}">
+<ds:datastoreItem xmlns:ds="http://schemas.openxmlformats.org/officeDocument/2006/customXml" ds:itemID="{3A291158-30A0-4339-B6EA-F1F528855772}">
   <ds:schemaRefs>
     <ds:schemaRef ds:uri="http://schemas.openxmlformats.org/officeDocument/2006/bibliography"/>
   </ds:schemaRefs>

</xml_diff>

<commit_message>
Removed subtitle. Added chapter for similarity factors.
</commit_message>
<xml_diff>
--- a/Task6/Task6_Deutschl.docx
+++ b/Task6/Task6_Deutschl.docx
@@ -15,66 +15,6 @@
           <w:lang w:val="de-AT"/>
         </w:rPr>
         <w:t>Distanzberechnung zur Bestimmung von Ähnlichkeiten im Filmkontext</w:t>
-      </w:r>
-    </w:p>
-    <w:p>
-      <w:pPr>
-        <w:pStyle w:val="papersubtitle"/>
-      </w:pPr>
-      <w:r>
-        <w:t>Subtitle</w:t>
-      </w:r>
-      <w:r>
-        <w:rPr>
-          <w:rFonts w:eastAsia="Times New Roman"/>
-        </w:rPr>
-        <w:t xml:space="preserve"> </w:t>
-      </w:r>
-      <w:r>
-        <w:t>as</w:t>
-      </w:r>
-      <w:r>
-        <w:rPr>
-          <w:rFonts w:eastAsia="Times New Roman"/>
-        </w:rPr>
-        <w:t xml:space="preserve"> </w:t>
-      </w:r>
-      <w:r>
-        <w:t>needed</w:t>
-      </w:r>
-      <w:r>
-        <w:rPr>
-          <w:rFonts w:eastAsia="Times New Roman"/>
-        </w:rPr>
-        <w:t xml:space="preserve"> </w:t>
-      </w:r>
-      <w:r>
-        <w:t>(</w:t>
-      </w:r>
-      <w:r>
-        <w:rPr>
-          <w:i/>
-          <w:iCs/>
-        </w:rPr>
-        <w:t>paper</w:t>
-      </w:r>
-      <w:r>
-        <w:rPr>
-          <w:rFonts w:eastAsia="Times New Roman"/>
-          <w:i/>
-          <w:iCs/>
-        </w:rPr>
-        <w:t xml:space="preserve"> </w:t>
-      </w:r>
-      <w:r>
-        <w:rPr>
-          <w:i/>
-          <w:iCs/>
-        </w:rPr>
-        <w:t>subtitle</w:t>
-      </w:r>
-      <w:r>
-        <w:t>)</w:t>
       </w:r>
     </w:p>
     <w:p/>
@@ -107,20 +47,8 @@
           <w:lang w:val="de-AT"/>
         </w:rPr>
         <w:lastRenderedPageBreak/>
-        <w:t xml:space="preserve">Markus </w:t>
-      </w:r>
-      <w:proofErr w:type="spellStart"/>
-      <w:r>
-        <w:rPr>
-          <w:i/>
-          <w:iCs/>
-          <w:sz w:val="26"/>
-          <w:szCs w:val="26"/>
-          <w:lang w:val="de-AT"/>
-        </w:rPr>
-        <w:t>Deutschl</w:t>
-      </w:r>
-      <w:proofErr w:type="spellEnd"/>
+        <w:t>Markus Deutschl</w:t>
+      </w:r>
     </w:p>
     <w:p>
       <w:pPr>
@@ -132,7 +60,6 @@
           <w:lang w:val="de-AT"/>
         </w:rPr>
       </w:pPr>
-      <w:proofErr w:type="spellStart"/>
       <w:r>
         <w:rPr>
           <w:rFonts w:eastAsia="Times New Roman"/>
@@ -140,49 +67,8 @@
           <w:szCs w:val="22"/>
           <w:lang w:val="de-AT"/>
         </w:rPr>
-        <w:t>Dept</w:t>
-      </w:r>
-      <w:proofErr w:type="spellEnd"/>
-      <w:r>
-        <w:rPr>
-          <w:rFonts w:eastAsia="Times New Roman"/>
-          <w:sz w:val="24"/>
-          <w:szCs w:val="22"/>
-          <w:lang w:val="de-AT"/>
-        </w:rPr>
-        <w:t xml:space="preserve">. </w:t>
-      </w:r>
-      <w:proofErr w:type="spellStart"/>
-      <w:r>
-        <w:rPr>
-          <w:rFonts w:eastAsia="Times New Roman"/>
-          <w:sz w:val="24"/>
-          <w:szCs w:val="22"/>
-          <w:lang w:val="de-AT"/>
-        </w:rPr>
-        <w:t>of</w:t>
-      </w:r>
-      <w:proofErr w:type="spellEnd"/>
-      <w:r>
-        <w:rPr>
-          <w:rFonts w:eastAsia="Times New Roman"/>
-          <w:sz w:val="24"/>
-          <w:szCs w:val="22"/>
-          <w:lang w:val="de-AT"/>
-        </w:rPr>
-        <w:t xml:space="preserve"> </w:t>
-      </w:r>
-      <w:proofErr w:type="spellStart"/>
-      <w:r>
-        <w:rPr>
-          <w:rFonts w:eastAsia="Times New Roman"/>
-          <w:sz w:val="24"/>
-          <w:szCs w:val="22"/>
-          <w:lang w:val="de-AT"/>
-        </w:rPr>
-        <w:t>MultimediaTechnology</w:t>
-      </w:r>
-      <w:proofErr w:type="spellEnd"/>
+        <w:t>Dept. of MultimediaTechnology</w:t>
+      </w:r>
     </w:p>
     <w:p>
       <w:pPr>
@@ -211,37 +97,12 @@
           <w:szCs w:val="22"/>
         </w:rPr>
       </w:pPr>
-      <w:proofErr w:type="spellStart"/>
       <w:r>
         <w:rPr>
           <w:sz w:val="24"/>
           <w:szCs w:val="22"/>
         </w:rPr>
-        <w:t>Puch</w:t>
-      </w:r>
-      <w:proofErr w:type="spellEnd"/>
-      <w:r>
-        <w:rPr>
-          <w:sz w:val="24"/>
-          <w:szCs w:val="22"/>
-        </w:rPr>
-        <w:t xml:space="preserve"> </w:t>
-      </w:r>
-      <w:proofErr w:type="spellStart"/>
-      <w:r>
-        <w:rPr>
-          <w:sz w:val="24"/>
-          <w:szCs w:val="22"/>
-        </w:rPr>
-        <w:t>bei</w:t>
-      </w:r>
-      <w:proofErr w:type="spellEnd"/>
-      <w:r>
-        <w:rPr>
-          <w:sz w:val="24"/>
-          <w:szCs w:val="22"/>
-        </w:rPr>
-        <w:t xml:space="preserve"> </w:t>
+        <w:t xml:space="preserve">Puch bei </w:t>
       </w:r>
       <w:r>
         <w:rPr>
@@ -307,13 +168,28 @@
       </w:r>
       <w:r>
         <w:rPr>
+          <w:iCs/>
+          <w:sz w:val="24"/>
+          <w:szCs w:val="24"/>
+        </w:rPr>
+        <w:t xml:space="preserve"> </w:t>
+      </w:r>
+      <w:r>
+        <w:rPr>
           <w:rFonts w:eastAsia="Times New Roman"/>
           <w:sz w:val="24"/>
           <w:szCs w:val="24"/>
         </w:rPr>
         <w:t>—</w:t>
       </w:r>
-      <w:proofErr w:type="gramStart"/>
+      <w:r>
+        <w:rPr>
+          <w:rFonts w:eastAsia="Times New Roman"/>
+          <w:sz w:val="24"/>
+          <w:szCs w:val="24"/>
+        </w:rPr>
+        <w:t xml:space="preserve"> </w:t>
+      </w:r>
       <w:r>
         <w:rPr>
           <w:b w:val="0"/>
@@ -322,7 +198,6 @@
         </w:rPr>
         <w:t>This</w:t>
       </w:r>
-      <w:proofErr w:type="gramEnd"/>
       <w:r>
         <w:rPr>
           <w:rFonts w:eastAsia="Times New Roman"/>
@@ -1119,7 +994,6 @@
           <w:lang w:val="de-AT"/>
         </w:rPr>
       </w:pPr>
-      <w:proofErr w:type="spellStart"/>
       <w:r>
         <w:rPr>
           <w:sz w:val="24"/>
@@ -1128,19 +1002,37 @@
         </w:rPr>
         <w:t>Keywords</w:t>
       </w:r>
-      <w:proofErr w:type="spellEnd"/>
-      <w:r>
-        <w:rPr>
-          <w:rFonts w:eastAsia="Times New Roman"/>
+      <w:r>
+        <w:rPr>
           <w:sz w:val="24"/>
           <w:szCs w:val="24"/>
           <w:lang w:val="de-AT"/>
         </w:rPr>
+        <w:t xml:space="preserve"> </w:t>
+      </w:r>
+      <w:r>
+        <w:rPr>
+          <w:rFonts w:eastAsia="Times New Roman"/>
+          <w:sz w:val="24"/>
+          <w:szCs w:val="24"/>
+          <w:lang w:val="de-AT"/>
+        </w:rPr>
         <w:t>—</w:t>
       </w:r>
       <w:r>
         <w:rPr>
           <w:rFonts w:eastAsia="Times New Roman"/>
+          <w:sz w:val="24"/>
+          <w:szCs w:val="24"/>
+          <w:lang w:val="de-AT"/>
+        </w:rPr>
+        <w:t xml:space="preserve"> </w:t>
+      </w:r>
+      <w:bookmarkStart w:id="0" w:name="_GoBack"/>
+      <w:bookmarkEnd w:id="0"/>
+      <w:r>
+        <w:rPr>
+          <w:rFonts w:eastAsia="Times New Roman"/>
           <w:b w:val="0"/>
           <w:sz w:val="24"/>
           <w:szCs w:val="24"/>
@@ -1167,7 +1059,6 @@
         </w:rPr>
         <w:t xml:space="preserve"> </w:t>
       </w:r>
-      <w:proofErr w:type="spellStart"/>
       <w:r>
         <w:rPr>
           <w:b w:val="0"/>
@@ -1177,7 +1068,6 @@
         </w:rPr>
         <w:t>Recommender</w:t>
       </w:r>
-      <w:proofErr w:type="spellEnd"/>
       <w:r>
         <w:rPr>
           <w:b w:val="0"/>
@@ -1225,7 +1115,6 @@
           <w:lang w:val="en-US"/>
         </w:rPr>
       </w:pPr>
-      <w:proofErr w:type="spellStart"/>
       <w:r>
         <w:rPr>
           <w:sz w:val="24"/>
@@ -1234,7 +1123,6 @@
         </w:rPr>
         <w:t>Einführung</w:t>
       </w:r>
-      <w:proofErr w:type="spellEnd"/>
     </w:p>
     <w:p>
       <w:pPr>
@@ -1251,27 +1139,8 @@
           <w:szCs w:val="24"/>
           <w:lang w:val="de-AT" w:eastAsia="de-AT"/>
         </w:rPr>
-        <w:t xml:space="preserve">Die Präsenz eines </w:t>
-      </w:r>
-      <w:proofErr w:type="spellStart"/>
-      <w:r>
-        <w:rPr>
-          <w:sz w:val="24"/>
-          <w:szCs w:val="24"/>
-          <w:lang w:val="de-AT" w:eastAsia="de-AT"/>
-        </w:rPr>
-        <w:t>Recommender</w:t>
-      </w:r>
-      <w:proofErr w:type="spellEnd"/>
-      <w:r>
-        <w:rPr>
-          <w:sz w:val="24"/>
-          <w:szCs w:val="24"/>
-          <w:lang w:val="de-AT" w:eastAsia="de-AT"/>
-        </w:rPr>
-        <w:t xml:space="preserve"> Systems (RS) gehört im modernen Web bereits zum </w:t>
-      </w:r>
-      <w:proofErr w:type="spellStart"/>
+        <w:t xml:space="preserve">Die Präsenz eines Recommender Systems (RS) gehört im modernen Web bereits zum </w:t>
+      </w:r>
       <w:r>
         <w:rPr>
           <w:sz w:val="24"/>
@@ -1304,7 +1173,6 @@
         </w:rPr>
         <w:t>repertoir</w:t>
       </w:r>
-      <w:proofErr w:type="spellEnd"/>
       <w:r>
         <w:rPr>
           <w:sz w:val="24"/>
@@ -1361,7 +1229,6 @@
         </w:rPr>
         <w:t xml:space="preserve">. Dieses Interesse der Industrie wurde durch den </w:t>
       </w:r>
-      <w:proofErr w:type="spellStart"/>
       <w:r>
         <w:rPr>
           <w:i/>
@@ -1369,73 +1236,41 @@
           <w:szCs w:val="24"/>
           <w:lang w:val="de-AT" w:eastAsia="de-AT"/>
         </w:rPr>
+        <w:t>Netflix prize</w:t>
+      </w:r>
+      <w:r>
+        <w:rPr>
+          <w:rStyle w:val="Funotenzeichen"/>
+          <w:sz w:val="24"/>
+          <w:szCs w:val="24"/>
+          <w:lang w:val="de-AT" w:eastAsia="de-AT"/>
+        </w:rPr>
+        <w:footnoteReference w:id="1"/>
+      </w:r>
+      <w:r>
+        <w:rPr>
+          <w:sz w:val="24"/>
+          <w:szCs w:val="24"/>
+          <w:lang w:val="de-AT" w:eastAsia="de-AT"/>
+        </w:rPr>
+        <w:t xml:space="preserve"> unterstrichen, welcher dem Team, das den </w:t>
+      </w:r>
+      <w:r>
+        <w:rPr>
+          <w:i/>
+          <w:sz w:val="24"/>
+          <w:szCs w:val="24"/>
+          <w:lang w:val="de-AT" w:eastAsia="de-AT"/>
+        </w:rPr>
         <w:t>Netflix</w:t>
       </w:r>
-      <w:proofErr w:type="spellEnd"/>
-      <w:r>
-        <w:rPr>
-          <w:i/>
-          <w:sz w:val="24"/>
-          <w:szCs w:val="24"/>
-          <w:lang w:val="de-AT" w:eastAsia="de-AT"/>
-        </w:rPr>
-        <w:t xml:space="preserve"> </w:t>
-      </w:r>
-      <w:proofErr w:type="spellStart"/>
-      <w:r>
-        <w:rPr>
-          <w:i/>
-          <w:sz w:val="24"/>
-          <w:szCs w:val="24"/>
-          <w:lang w:val="de-AT" w:eastAsia="de-AT"/>
-        </w:rPr>
-        <w:t>prize</w:t>
-      </w:r>
-      <w:proofErr w:type="spellEnd"/>
-      <w:r>
-        <w:rPr>
-          <w:rStyle w:val="Funotenzeichen"/>
-          <w:sz w:val="24"/>
-          <w:szCs w:val="24"/>
-          <w:lang w:val="de-AT" w:eastAsia="de-AT"/>
-        </w:rPr>
-        <w:footnoteReference w:id="1"/>
-      </w:r>
-      <w:r>
-        <w:rPr>
-          <w:sz w:val="24"/>
-          <w:szCs w:val="24"/>
-          <w:lang w:val="de-AT" w:eastAsia="de-AT"/>
-        </w:rPr>
-        <w:t xml:space="preserve"> unterstrichen, welcher dem Team, das den </w:t>
-      </w:r>
-      <w:proofErr w:type="spellStart"/>
-      <w:r>
-        <w:rPr>
-          <w:i/>
-          <w:sz w:val="24"/>
-          <w:szCs w:val="24"/>
-          <w:lang w:val="de-AT" w:eastAsia="de-AT"/>
-        </w:rPr>
-        <w:t>Netflix</w:t>
-      </w:r>
-      <w:proofErr w:type="spellEnd"/>
-      <w:r>
-        <w:rPr>
-          <w:sz w:val="24"/>
-          <w:szCs w:val="24"/>
-          <w:lang w:val="de-AT" w:eastAsia="de-AT"/>
-        </w:rPr>
-        <w:t xml:space="preserve">-eigenen Vorschlagsalgorithmus um 10% </w:t>
-      </w:r>
-      <w:r>
-        <w:rPr>
-          <w:sz w:val="24"/>
-          <w:szCs w:val="24"/>
-          <w:lang w:val="de-AT" w:eastAsia="de-AT"/>
-        </w:rPr>
-        <w:lastRenderedPageBreak/>
-        <w:t>verbessern konnte, eine Million Dollar Preisgeld bot.</w:t>
+      <w:r>
+        <w:rPr>
+          <w:sz w:val="24"/>
+          <w:szCs w:val="24"/>
+          <w:lang w:val="de-AT" w:eastAsia="de-AT"/>
+        </w:rPr>
+        <w:t>-eigenen Vorschlagsalgorithmus um 10% verbessern konnte, eine Million Dollar Preisgeld bot.</w:t>
       </w:r>
     </w:p>
     <w:p>
@@ -1453,6 +1288,7 @@
           <w:szCs w:val="24"/>
           <w:lang w:val="de-AT" w:eastAsia="de-AT"/>
         </w:rPr>
+        <w:lastRenderedPageBreak/>
         <w:t>Die Berechnung von Filmvorschlägen auf Basis von Benutzerinnen- und Benutzerinteressen ist ein sehr komplexes Fachgebiet, auf dem bereits einiges an Forschung betrieben wurde.</w:t>
       </w:r>
     </w:p>
@@ -1480,26 +1316,15 @@
           <w:szCs w:val="24"/>
           <w:lang w:val="de-AT" w:eastAsia="de-AT"/>
         </w:rPr>
-        <w:t>Content-</w:t>
-      </w:r>
-      <w:proofErr w:type="spellStart"/>
-      <w:r>
-        <w:rPr>
-          <w:i/>
-          <w:sz w:val="24"/>
-          <w:szCs w:val="24"/>
-          <w:lang w:val="de-AT" w:eastAsia="de-AT"/>
-        </w:rPr>
-        <w:t>based</w:t>
-      </w:r>
-      <w:proofErr w:type="spellEnd"/>
-      <w:r>
-        <w:rPr>
-          <w:sz w:val="24"/>
-          <w:szCs w:val="24"/>
-          <w:lang w:val="de-AT" w:eastAsia="de-AT"/>
-        </w:rPr>
-        <w:t xml:space="preserve"> RS [z.B. </w:t>
+        <w:t>Content-based</w:t>
+      </w:r>
+      <w:r>
+        <w:rPr>
+          <w:sz w:val="24"/>
+          <w:szCs w:val="24"/>
+          <w:lang w:val="de-AT" w:eastAsia="de-AT"/>
+        </w:rPr>
+        <w:t xml:space="preserve"> RS [z.B.</w:t>
       </w:r>
       <w:sdt>
         <w:sdtPr>
@@ -1508,10 +1333,9 @@
             <w:szCs w:val="24"/>
             <w:lang w:val="de-AT" w:eastAsia="de-AT"/>
           </w:rPr>
-          <w:id w:val="2126954347"/>
+          <w:id w:val="-920407057"/>
           <w:citation/>
         </w:sdtPr>
-        <w:sdtEndPr/>
         <w:sdtContent>
           <w:r>
             <w:rPr>
@@ -1527,7 +1351,7 @@
               <w:szCs w:val="24"/>
               <w:lang w:val="de-AT" w:eastAsia="de-AT"/>
             </w:rPr>
-            <w:instrText xml:space="preserve"> CITATION Paz07 \l 1033 </w:instrText>
+            <w:instrText xml:space="preserve"> CITATION Paz07 \l 3079 </w:instrText>
           </w:r>
           <w:r>
             <w:rPr>
@@ -1544,7 +1368,16 @@
               <w:szCs w:val="24"/>
               <w:lang w:val="de-AT" w:eastAsia="de-AT"/>
             </w:rPr>
-            <w:t>(Pazzani and Billsus 2007)</w:t>
+            <w:t xml:space="preserve"> </w:t>
+          </w:r>
+          <w:r>
+            <w:rPr>
+              <w:noProof/>
+              <w:sz w:val="24"/>
+              <w:szCs w:val="24"/>
+              <w:lang w:val="de-AT" w:eastAsia="de-AT"/>
+            </w:rPr>
+            <w:t>(Pazzani und Billsus 2007)</w:t>
           </w:r>
           <w:r>
             <w:rPr>
@@ -1587,19 +1420,8 @@
           <w:szCs w:val="24"/>
           <w:lang w:val="de-AT" w:eastAsia="de-AT"/>
         </w:rPr>
-        <w:t xml:space="preserve">Collaborative </w:t>
-      </w:r>
-      <w:proofErr w:type="spellStart"/>
-      <w:r>
-        <w:rPr>
-          <w:i/>
-          <w:sz w:val="24"/>
-          <w:szCs w:val="24"/>
-          <w:lang w:val="de-AT" w:eastAsia="de-AT"/>
-        </w:rPr>
-        <w:t>filtering</w:t>
-      </w:r>
-      <w:proofErr w:type="spellEnd"/>
+        <w:t>Collaborative filtering</w:t>
+      </w:r>
       <w:r>
         <w:rPr>
           <w:sz w:val="24"/>
@@ -1614,7 +1436,7 @@
           <w:szCs w:val="24"/>
           <w:lang w:val="de-AT" w:eastAsia="de-AT"/>
         </w:rPr>
-        <w:t xml:space="preserve"> [z.B. </w:t>
+        <w:t xml:space="preserve"> [z.B.</w:t>
       </w:r>
       <w:sdt>
         <w:sdtPr>
@@ -1623,10 +1445,9 @@
             <w:szCs w:val="24"/>
             <w:lang w:val="de-AT" w:eastAsia="de-AT"/>
           </w:rPr>
-          <w:id w:val="879741200"/>
+          <w:id w:val="1354306193"/>
           <w:citation/>
         </w:sdtPr>
-        <w:sdtEndPr/>
         <w:sdtContent>
           <w:r>
             <w:rPr>
@@ -1640,9 +1461,9 @@
             <w:rPr>
               <w:sz w:val="24"/>
               <w:szCs w:val="24"/>
-              <w:lang w:eastAsia="de-AT"/>
+              <w:lang w:val="de-AT" w:eastAsia="de-AT"/>
             </w:rPr>
-            <w:instrText xml:space="preserve"> CITATION Her00 \l 1033 </w:instrText>
+            <w:instrText xml:space="preserve"> CITATION Her00 \l 3079 </w:instrText>
           </w:r>
           <w:r>
             <w:rPr>
@@ -1657,9 +1478,18 @@
               <w:noProof/>
               <w:sz w:val="24"/>
               <w:szCs w:val="24"/>
-              <w:lang w:eastAsia="de-AT"/>
+              <w:lang w:val="de-AT" w:eastAsia="de-AT"/>
             </w:rPr>
-            <w:t>(Herlocker, Konstan and Riedl 2000)</w:t>
+            <w:t xml:space="preserve"> </w:t>
+          </w:r>
+          <w:r>
+            <w:rPr>
+              <w:noProof/>
+              <w:sz w:val="24"/>
+              <w:szCs w:val="24"/>
+              <w:lang w:val="de-AT" w:eastAsia="de-AT"/>
+            </w:rPr>
+            <w:t>(Herlocker, Konstan und Riedl 2000)</w:t>
           </w:r>
           <w:r>
             <w:rPr>
@@ -1729,41 +1559,31 @@
         </w:rPr>
         <w:t xml:space="preserve">Dieser Ansatz wurde gewählt, um Vorschläge für das RS von </w:t>
       </w:r>
-      <w:proofErr w:type="spellStart"/>
-      <w:r>
-        <w:rPr>
+      <w:r>
+        <w:rPr>
+          <w:i/>
           <w:sz w:val="24"/>
           <w:szCs w:val="24"/>
           <w:lang w:val="de-AT" w:eastAsia="de-AT"/>
         </w:rPr>
         <w:t>MovLib</w:t>
       </w:r>
-      <w:proofErr w:type="spellEnd"/>
-      <w:r>
-        <w:rPr>
-          <w:sz w:val="24"/>
-          <w:szCs w:val="24"/>
-          <w:lang w:val="de-AT" w:eastAsia="de-AT"/>
-        </w:rPr>
-        <w:t xml:space="preserve"> generieren zu können, dessen Filmdaten in einer </w:t>
-      </w:r>
-      <w:proofErr w:type="spellStart"/>
-      <w:r>
-        <w:rPr>
-          <w:sz w:val="24"/>
-          <w:szCs w:val="24"/>
-          <w:lang w:val="de-AT" w:eastAsia="de-AT"/>
-        </w:rPr>
-        <w:t>graphenorientierten</w:t>
-      </w:r>
-      <w:proofErr w:type="spellEnd"/>
-      <w:r>
-        <w:rPr>
-          <w:sz w:val="24"/>
-          <w:szCs w:val="24"/>
-          <w:lang w:val="de-AT" w:eastAsia="de-AT"/>
-        </w:rPr>
-        <w:t xml:space="preserve"> Datenbank abgelegt werden, um solche Breitensuchen möglichst effizient durchführen zu können. </w:t>
+      <w:r>
+        <w:rPr>
+          <w:rStyle w:val="Funotenzeichen"/>
+          <w:sz w:val="24"/>
+          <w:szCs w:val="24"/>
+          <w:lang w:val="de-AT" w:eastAsia="de-AT"/>
+        </w:rPr>
+        <w:footnoteReference w:id="2"/>
+      </w:r>
+      <w:r>
+        <w:rPr>
+          <w:sz w:val="24"/>
+          <w:szCs w:val="24"/>
+          <w:lang w:val="de-AT" w:eastAsia="de-AT"/>
+        </w:rPr>
+        <w:t xml:space="preserve"> generieren zu können, dessen Filmdaten in einer graphenorientierten Datenbank abgelegt werden, um solche Breitensuchen möglichst effizient durchführen zu können. </w:t>
       </w:r>
       <w:r>
         <w:rPr>
@@ -1867,26 +1687,71 @@
         <w:rPr>
           <w:sz w:val="24"/>
           <w:szCs w:val="24"/>
-          <w:highlight w:val="red"/>
-          <w:lang w:val="de-AT" w:eastAsia="de-AT"/>
-        </w:rPr>
-        <w:t>Weiterführende Arbeiten</w:t>
-      </w:r>
-      <w:r>
-        <w:rPr>
-          <w:sz w:val="24"/>
-          <w:szCs w:val="24"/>
-          <w:lang w:val="de-AT" w:eastAsia="de-AT"/>
-        </w:rPr>
-        <w:t xml:space="preserve"> werden Überlegungen geschildert, wie Benutzerdaten iterativ zur Verbesserung der Vorschläge </w:t>
-      </w:r>
-      <w:r>
-        <w:rPr>
-          <w:sz w:val="24"/>
-          <w:szCs w:val="24"/>
-          <w:lang w:val="de-AT" w:eastAsia="de-AT"/>
-        </w:rPr>
-        <w:lastRenderedPageBreak/>
+          <w:lang w:val="de-AT" w:eastAsia="de-AT"/>
+        </w:rPr>
+        <w:fldChar w:fldCharType="begin"/>
+      </w:r>
+      <w:r>
+        <w:rPr>
+          <w:sz w:val="24"/>
+          <w:szCs w:val="24"/>
+          <w:lang w:val="de-AT" w:eastAsia="de-AT"/>
+        </w:rPr>
+        <w:instrText xml:space="preserve"> REF _Ref358390797 \r \h </w:instrText>
+      </w:r>
+      <w:r>
+        <w:rPr>
+          <w:sz w:val="24"/>
+          <w:szCs w:val="24"/>
+          <w:lang w:val="de-AT" w:eastAsia="de-AT"/>
+        </w:rPr>
+      </w:r>
+      <w:r>
+        <w:rPr>
+          <w:sz w:val="24"/>
+          <w:szCs w:val="24"/>
+          <w:lang w:val="de-AT" w:eastAsia="de-AT"/>
+        </w:rPr>
+        <w:fldChar w:fldCharType="separate"/>
+      </w:r>
+      <w:r>
+        <w:rPr>
+          <w:sz w:val="24"/>
+          <w:szCs w:val="24"/>
+          <w:lang w:val="de-AT" w:eastAsia="de-AT"/>
+        </w:rPr>
+        <w:t>V</w:t>
+      </w:r>
+      <w:r>
+        <w:rPr>
+          <w:sz w:val="24"/>
+          <w:szCs w:val="24"/>
+          <w:lang w:val="de-AT" w:eastAsia="de-AT"/>
+        </w:rPr>
+        <w:fldChar w:fldCharType="end"/>
+      </w:r>
+      <w:r>
+        <w:rPr>
+          <w:sz w:val="24"/>
+          <w:szCs w:val="24"/>
+          <w:lang w:val="de-AT" w:eastAsia="de-AT"/>
+        </w:rPr>
+        <w:t xml:space="preserve"> </w:t>
+      </w:r>
+      <w:r>
+        <w:rPr>
+          <w:sz w:val="24"/>
+          <w:szCs w:val="24"/>
+          <w:lang w:val="de-AT" w:eastAsia="de-AT"/>
+        </w:rPr>
+        <w:t xml:space="preserve">werden Überlegungen geschildert, wie Benutzerdaten iterativ zur Verbesserung der Vorschläge </w:t>
+      </w:r>
+      <w:r>
+        <w:rPr>
+          <w:sz w:val="24"/>
+          <w:szCs w:val="24"/>
+          <w:lang w:val="de-AT" w:eastAsia="de-AT"/>
+        </w:rPr>
         <w:t>miteinbezogen,</w:t>
       </w:r>
       <w:r>
@@ -1927,6 +1792,7 @@
           <w:sz w:val="24"/>
           <w:szCs w:val="24"/>
         </w:rPr>
+        <w:lastRenderedPageBreak/>
         <w:t>Verwandte Arbeiten</w:t>
       </w:r>
     </w:p>
@@ -1963,25 +1829,7 @@
           <w:szCs w:val="24"/>
           <w:lang w:val="de-AT" w:eastAsia="de-AT"/>
         </w:rPr>
-        <w:t xml:space="preserve">Die Arbeiten von </w:t>
-      </w:r>
-      <w:proofErr w:type="spellStart"/>
-      <w:r>
-        <w:rPr>
-          <w:sz w:val="24"/>
-          <w:szCs w:val="24"/>
-          <w:lang w:val="de-AT" w:eastAsia="de-AT"/>
-        </w:rPr>
-        <w:t>Perny</w:t>
-      </w:r>
-      <w:proofErr w:type="spellEnd"/>
-      <w:r>
-        <w:rPr>
-          <w:sz w:val="24"/>
-          <w:szCs w:val="24"/>
-          <w:lang w:val="de-AT" w:eastAsia="de-AT"/>
-        </w:rPr>
-        <w:t xml:space="preserve"> &amp; Zucker </w:t>
+        <w:t xml:space="preserve">Die Arbeiten von Perny &amp; Zucker </w:t>
       </w:r>
       <w:sdt>
         <w:sdtPr>
@@ -1993,6 +1841,7 @@
           <w:id w:val="-124846069"/>
           <w:citation/>
         </w:sdtPr>
+        <w:sdtEndPr/>
         <w:sdtContent>
           <w:r>
             <w:rPr>
@@ -2055,6 +1904,7 @@
           <w:id w:val="731044880"/>
           <w:citation/>
         </w:sdtPr>
+        <w:sdtEndPr/>
         <w:sdtContent>
           <w:r>
             <w:rPr>
@@ -2105,25 +1955,7 @@
           <w:szCs w:val="24"/>
           <w:lang w:val="de-AT" w:eastAsia="de-AT"/>
         </w:rPr>
-        <w:t xml:space="preserve">, sowie Das &amp; </w:t>
-      </w:r>
-      <w:proofErr w:type="spellStart"/>
-      <w:r>
-        <w:rPr>
-          <w:sz w:val="24"/>
-          <w:szCs w:val="24"/>
-          <w:lang w:val="de-AT" w:eastAsia="de-AT"/>
-        </w:rPr>
-        <w:t>ter</w:t>
-      </w:r>
-      <w:proofErr w:type="spellEnd"/>
-      <w:r>
-        <w:rPr>
-          <w:sz w:val="24"/>
-          <w:szCs w:val="24"/>
-          <w:lang w:val="de-AT" w:eastAsia="de-AT"/>
-        </w:rPr>
-        <w:t xml:space="preserve"> Horst </w:t>
+        <w:t xml:space="preserve">, sowie Das &amp; ter Horst </w:t>
       </w:r>
       <w:sdt>
         <w:sdtPr>
@@ -2135,6 +1967,7 @@
           <w:id w:val="1582561288"/>
           <w:citation/>
         </w:sdtPr>
+        <w:sdtEndPr/>
         <w:sdtContent>
           <w:r>
             <w:rPr>
@@ -2205,59 +2038,13 @@
           <w:lang w:val="de-AT" w:eastAsia="de-AT"/>
         </w:rPr>
       </w:pPr>
-      <w:proofErr w:type="spellStart"/>
-      <w:r>
-        <w:rPr>
-          <w:sz w:val="24"/>
-          <w:szCs w:val="24"/>
-          <w:lang w:val="de-AT" w:eastAsia="de-AT"/>
-        </w:rPr>
-        <w:t>Symeonidis</w:t>
-      </w:r>
-      <w:proofErr w:type="spellEnd"/>
-      <w:r>
-        <w:rPr>
-          <w:sz w:val="24"/>
-          <w:szCs w:val="24"/>
-          <w:lang w:val="de-AT" w:eastAsia="de-AT"/>
-        </w:rPr>
-        <w:t xml:space="preserve">, </w:t>
-      </w:r>
-      <w:proofErr w:type="spellStart"/>
-      <w:r>
-        <w:rPr>
-          <w:sz w:val="24"/>
-          <w:szCs w:val="24"/>
-          <w:lang w:val="de-AT" w:eastAsia="de-AT"/>
-        </w:rPr>
-        <w:t>Nanopoulos</w:t>
-      </w:r>
-      <w:proofErr w:type="spellEnd"/>
-      <w:r>
-        <w:rPr>
-          <w:sz w:val="24"/>
-          <w:szCs w:val="24"/>
-          <w:lang w:val="de-AT" w:eastAsia="de-AT"/>
-        </w:rPr>
-        <w:t xml:space="preserve"> &amp; </w:t>
-      </w:r>
-      <w:proofErr w:type="spellStart"/>
-      <w:r>
-        <w:rPr>
-          <w:sz w:val="24"/>
-          <w:szCs w:val="24"/>
-          <w:lang w:val="de-AT" w:eastAsia="de-AT"/>
-        </w:rPr>
-        <w:t>Manolopoulos</w:t>
-      </w:r>
-      <w:proofErr w:type="spellEnd"/>
-      <w:r>
-        <w:rPr>
-          <w:sz w:val="24"/>
-          <w:szCs w:val="24"/>
-          <w:lang w:val="de-AT" w:eastAsia="de-AT"/>
-        </w:rPr>
-        <w:t xml:space="preserve"> </w:t>
+      <w:r>
+        <w:rPr>
+          <w:sz w:val="24"/>
+          <w:szCs w:val="24"/>
+          <w:lang w:val="de-AT" w:eastAsia="de-AT"/>
+        </w:rPr>
+        <w:t xml:space="preserve">Symeonidis, Nanopoulos &amp; Manolopoulos </w:t>
       </w:r>
       <w:sdt>
         <w:sdtPr>
@@ -2269,6 +2056,7 @@
           <w:id w:val="-1793135393"/>
           <w:citation/>
         </w:sdtPr>
+        <w:sdtEndPr/>
         <w:sdtContent>
           <w:r>
             <w:rPr>
@@ -2319,61 +2107,7 @@
           <w:szCs w:val="24"/>
           <w:lang w:val="de-AT" w:eastAsia="de-AT"/>
         </w:rPr>
-        <w:t xml:space="preserve"> und </w:t>
-      </w:r>
-      <w:proofErr w:type="spellStart"/>
-      <w:r>
-        <w:rPr>
-          <w:sz w:val="24"/>
-          <w:szCs w:val="24"/>
-          <w:lang w:val="de-AT" w:eastAsia="de-AT"/>
-        </w:rPr>
-        <w:t>Adomavicius</w:t>
-      </w:r>
-      <w:proofErr w:type="spellEnd"/>
-      <w:r>
-        <w:rPr>
-          <w:sz w:val="24"/>
-          <w:szCs w:val="24"/>
-          <w:lang w:val="de-AT" w:eastAsia="de-AT"/>
-        </w:rPr>
-        <w:t xml:space="preserve">, </w:t>
-      </w:r>
-      <w:proofErr w:type="spellStart"/>
-      <w:r>
-        <w:rPr>
-          <w:sz w:val="24"/>
-          <w:szCs w:val="24"/>
-          <w:lang w:val="de-AT" w:eastAsia="de-AT"/>
-        </w:rPr>
-        <w:t>Sankaranarayanan</w:t>
-      </w:r>
-      <w:proofErr w:type="spellEnd"/>
-      <w:r>
-        <w:rPr>
-          <w:sz w:val="24"/>
-          <w:szCs w:val="24"/>
-          <w:lang w:val="de-AT" w:eastAsia="de-AT"/>
-        </w:rPr>
-        <w:t xml:space="preserve">, Sen &amp; </w:t>
-      </w:r>
-      <w:proofErr w:type="spellStart"/>
-      <w:r>
-        <w:rPr>
-          <w:sz w:val="24"/>
-          <w:szCs w:val="24"/>
-          <w:lang w:val="de-AT" w:eastAsia="de-AT"/>
-        </w:rPr>
-        <w:t>Tuzhilin</w:t>
-      </w:r>
-      <w:proofErr w:type="spellEnd"/>
-      <w:r>
-        <w:rPr>
-          <w:sz w:val="24"/>
-          <w:szCs w:val="24"/>
-          <w:lang w:val="de-AT" w:eastAsia="de-AT"/>
-        </w:rPr>
-        <w:t xml:space="preserve"> </w:t>
+        <w:t xml:space="preserve"> und Adomavicius, Sankaranarayanan, Sen &amp; Tuzhilin </w:t>
       </w:r>
       <w:sdt>
         <w:sdtPr>
@@ -2385,6 +2119,7 @@
           <w:id w:val="-102120449"/>
           <w:citation/>
         </w:sdtPr>
+        <w:sdtEndPr/>
         <w:sdtContent>
           <w:r>
             <w:rPr>
@@ -2453,43 +2188,7 @@
           <w:szCs w:val="24"/>
           <w:lang w:val="de-AT" w:eastAsia="de-AT"/>
         </w:rPr>
-        <w:t xml:space="preserve">Des Weiteren sind noch die Arbeiten von Mak, </w:t>
-      </w:r>
-      <w:proofErr w:type="spellStart"/>
-      <w:r>
-        <w:rPr>
-          <w:sz w:val="24"/>
-          <w:szCs w:val="24"/>
-          <w:lang w:val="de-AT" w:eastAsia="de-AT"/>
-        </w:rPr>
-        <w:t>Koprinska</w:t>
-      </w:r>
-      <w:proofErr w:type="spellEnd"/>
-      <w:r>
-        <w:rPr>
-          <w:sz w:val="24"/>
-          <w:szCs w:val="24"/>
-          <w:lang w:val="de-AT" w:eastAsia="de-AT"/>
-        </w:rPr>
-        <w:t xml:space="preserve"> &amp; </w:t>
-      </w:r>
-      <w:proofErr w:type="spellStart"/>
-      <w:r>
-        <w:rPr>
-          <w:sz w:val="24"/>
-          <w:szCs w:val="24"/>
-          <w:lang w:val="de-AT" w:eastAsia="de-AT"/>
-        </w:rPr>
-        <w:t>Poon</w:t>
-      </w:r>
-      <w:proofErr w:type="spellEnd"/>
-      <w:r>
-        <w:rPr>
-          <w:sz w:val="24"/>
-          <w:szCs w:val="24"/>
-          <w:lang w:val="de-AT" w:eastAsia="de-AT"/>
-        </w:rPr>
-        <w:t xml:space="preserve"> </w:t>
+        <w:t xml:space="preserve">Des Weiteren sind noch die Arbeiten von Mak, Koprinska &amp; Poon </w:t>
       </w:r>
       <w:sdt>
         <w:sdtPr>
@@ -2501,6 +2200,7 @@
           <w:id w:val="-1914700842"/>
           <w:citation/>
         </w:sdtPr>
+        <w:sdtEndPr/>
         <w:sdtContent>
           <w:r>
             <w:rPr>
@@ -2551,43 +2251,7 @@
           <w:szCs w:val="24"/>
           <w:lang w:val="de-AT" w:eastAsia="de-AT"/>
         </w:rPr>
-        <w:t xml:space="preserve">, sowie </w:t>
-      </w:r>
-      <w:proofErr w:type="spellStart"/>
-      <w:r>
-        <w:rPr>
-          <w:sz w:val="24"/>
-          <w:szCs w:val="24"/>
-          <w:lang w:val="de-AT" w:eastAsia="de-AT"/>
-        </w:rPr>
-        <w:t>Golbeck</w:t>
-      </w:r>
-      <w:proofErr w:type="spellEnd"/>
-      <w:r>
-        <w:rPr>
-          <w:sz w:val="24"/>
-          <w:szCs w:val="24"/>
-          <w:lang w:val="de-AT" w:eastAsia="de-AT"/>
-        </w:rPr>
-        <w:t xml:space="preserve"> &amp; </w:t>
-      </w:r>
-      <w:proofErr w:type="spellStart"/>
-      <w:r>
-        <w:rPr>
-          <w:sz w:val="24"/>
-          <w:szCs w:val="24"/>
-          <w:lang w:val="de-AT" w:eastAsia="de-AT"/>
-        </w:rPr>
-        <w:t>Hendler</w:t>
-      </w:r>
-      <w:proofErr w:type="spellEnd"/>
-      <w:r>
-        <w:rPr>
-          <w:sz w:val="24"/>
-          <w:szCs w:val="24"/>
-          <w:lang w:val="de-AT" w:eastAsia="de-AT"/>
-        </w:rPr>
-        <w:t xml:space="preserve"> </w:t>
+        <w:t xml:space="preserve">, sowie Golbeck &amp; Hendler </w:t>
       </w:r>
       <w:sdt>
         <w:sdtPr>
@@ -2599,6 +2263,7 @@
           <w:id w:val="936411678"/>
           <w:citation/>
         </w:sdtPr>
+        <w:sdtEndPr/>
         <w:sdtContent>
           <w:r>
             <w:rPr>
@@ -2649,43 +2314,7 @@
           <w:szCs w:val="24"/>
           <w:lang w:val="de-AT" w:eastAsia="de-AT"/>
         </w:rPr>
-        <w:t xml:space="preserve"> zu nennen, welche Textkategorisierung von Filmsynopsen bzw. vertrauensbasierte Daten von </w:t>
-      </w:r>
-      <w:proofErr w:type="spellStart"/>
-      <w:r>
-        <w:rPr>
-          <w:sz w:val="24"/>
-          <w:szCs w:val="24"/>
-          <w:lang w:val="de-AT" w:eastAsia="de-AT"/>
-        </w:rPr>
-        <w:t>social</w:t>
-      </w:r>
-      <w:proofErr w:type="spellEnd"/>
-      <w:r>
-        <w:rPr>
-          <w:sz w:val="24"/>
-          <w:szCs w:val="24"/>
-          <w:lang w:val="de-AT" w:eastAsia="de-AT"/>
-        </w:rPr>
-        <w:t xml:space="preserve"> </w:t>
-      </w:r>
-      <w:proofErr w:type="spellStart"/>
-      <w:r>
-        <w:rPr>
-          <w:sz w:val="24"/>
-          <w:szCs w:val="24"/>
-          <w:lang w:val="de-AT" w:eastAsia="de-AT"/>
-        </w:rPr>
-        <w:t>networks</w:t>
-      </w:r>
-      <w:proofErr w:type="spellEnd"/>
-      <w:r>
-        <w:rPr>
-          <w:sz w:val="24"/>
-          <w:szCs w:val="24"/>
-          <w:lang w:val="de-AT" w:eastAsia="de-AT"/>
-        </w:rPr>
-        <w:t xml:space="preserve"> in ihren RS verwenden.</w:t>
+        <w:t xml:space="preserve"> zu nennen, welche Textkategorisierung von Filmsynopsen bzw. vertrauensbasierte Daten von social networks in ihren RS verwenden.</w:t>
       </w:r>
     </w:p>
     <w:p>
@@ -2728,16 +2357,7 @@
           <w:szCs w:val="24"/>
           <w:lang w:val="de-AT" w:eastAsia="de-AT"/>
         </w:rPr>
-        <w:t xml:space="preserve"> Ansätzen, da rein nur die Eigenschaften und Domänenwissen von Filmen in sie </w:t>
-      </w:r>
-      <w:proofErr w:type="spellStart"/>
-      <w:r>
-        <w:rPr>
-          <w:sz w:val="24"/>
-          <w:szCs w:val="24"/>
-          <w:lang w:val="de-AT" w:eastAsia="de-AT"/>
-        </w:rPr>
-        <w:t>mit</w:t>
+        <w:t xml:space="preserve"> Ansätzen, da rein nur die Eigenschaften und Domänenwissen von Filmen in sie mit</w:t>
       </w:r>
       <w:r>
         <w:rPr>
@@ -2753,16 +2373,7 @@
           <w:szCs w:val="24"/>
           <w:lang w:val="de-AT" w:eastAsia="de-AT"/>
         </w:rPr>
-        <w:t>einbezogen</w:t>
-      </w:r>
-      <w:proofErr w:type="spellEnd"/>
-      <w:r>
-        <w:rPr>
-          <w:sz w:val="24"/>
-          <w:szCs w:val="24"/>
-          <w:lang w:val="de-AT" w:eastAsia="de-AT"/>
-        </w:rPr>
-        <w:t xml:space="preserve"> werden.</w:t>
+        <w:t>einbezogen werden.</w:t>
       </w:r>
     </w:p>
     <w:p>
@@ -2785,16 +2396,32 @@
           <w:sz w:val="24"/>
           <w:szCs w:val="24"/>
         </w:rPr>
-        <w:t>rechnung</w:t>
+        <w:t>stimmung</w:t>
       </w:r>
     </w:p>
     <w:p>
       <w:pPr>
         <w:pStyle w:val="Textkrper"/>
         <w:rPr>
+          <w:sz w:val="24"/>
           <w:lang w:val="de-AT" w:eastAsia="de-AT"/>
         </w:rPr>
       </w:pPr>
+      <w:r>
+        <w:rPr>
+          <w:sz w:val="24"/>
+          <w:lang w:val="de-AT" w:eastAsia="de-AT"/>
+        </w:rPr>
+        <w:t>Für die Formulierung einer paarweisen Distanzfunktion mussten zu allererst die wichtigsten Eigenschaften von Filmen ermittelt werden, die einen Ähnlichkeitsvergleich ermöglichen. Dazu wurde auf domänenspezifisches Wissen zurück</w:t>
+      </w:r>
+      <w:r>
+        <w:rPr>
+          <w:sz w:val="24"/>
+          <w:lang w:val="de-AT" w:eastAsia="de-AT"/>
+        </w:rPr>
+        <w:softHyphen/>
+        <w:t>gegriffen, um diese Faktoren zu identifizieren.</w:t>
+      </w:r>
     </w:p>
     <w:p>
       <w:pPr>
@@ -2811,33 +2438,221 @@
           <w:szCs w:val="24"/>
           <w:lang w:val="de-AT" w:eastAsia="de-AT"/>
         </w:rPr>
-        <w:t>Titel korr</w:t>
-      </w:r>
-      <w:bookmarkStart w:id="0" w:name="_GoBack"/>
-      <w:bookmarkEnd w:id="0"/>
-      <w:r>
-        <w:rPr>
-          <w:sz w:val="24"/>
-          <w:szCs w:val="24"/>
-          <w:lang w:val="de-AT" w:eastAsia="de-AT"/>
-        </w:rPr>
-        <w:t>igieren, Überlegungen, welche Kriterien zur Ähnlichkeit herangezogen w</w:t>
-      </w:r>
-      <w:r>
-        <w:rPr>
-          <w:sz w:val="24"/>
-          <w:szCs w:val="24"/>
-          <w:lang w:val="de-AT" w:eastAsia="de-AT"/>
-        </w:rPr>
-        <w:t>u</w:t>
-      </w:r>
-      <w:r>
-        <w:rPr>
-          <w:sz w:val="24"/>
-          <w:szCs w:val="24"/>
-          <w:lang w:val="de-AT" w:eastAsia="de-AT"/>
-        </w:rPr>
-        <w:t>rden.</w:t>
+        <w:t xml:space="preserve">Als grundlegende Unterscheidungsbasis von Filmen wurden die Filmgenres definiert, da diese eine grobe Kategorisierung der Inhalte zulassen. Da die Definition der Genres z.T. stark in Art und </w:t>
+      </w:r>
+      <w:r>
+        <w:rPr>
+          <w:sz w:val="24"/>
+          <w:szCs w:val="24"/>
+          <w:lang w:val="de-AT" w:eastAsia="de-AT"/>
+        </w:rPr>
+        <w:lastRenderedPageBreak/>
+        <w:t xml:space="preserve">Anzahl variiert, wurden die 20 Basisgenres des </w:t>
+      </w:r>
+      <w:r>
+        <w:rPr>
+          <w:i/>
+          <w:sz w:val="24"/>
+          <w:szCs w:val="24"/>
+          <w:lang w:val="de-AT" w:eastAsia="de-AT"/>
+        </w:rPr>
+        <w:t>MovieLens</w:t>
+      </w:r>
+      <w:r>
+        <w:rPr>
+          <w:sz w:val="24"/>
+          <w:szCs w:val="24"/>
+          <w:lang w:val="de-AT" w:eastAsia="de-AT"/>
+        </w:rPr>
+        <w:t>-Datasets</w:t>
+      </w:r>
+      <w:r>
+        <w:rPr>
+          <w:rStyle w:val="Funotenzeichen"/>
+          <w:sz w:val="24"/>
+          <w:szCs w:val="24"/>
+          <w:lang w:val="de-AT" w:eastAsia="de-AT"/>
+        </w:rPr>
+        <w:footnoteReference w:id="3"/>
+      </w:r>
+      <w:r>
+        <w:rPr>
+          <w:sz w:val="24"/>
+          <w:szCs w:val="24"/>
+          <w:lang w:val="de-AT" w:eastAsia="de-AT"/>
+        </w:rPr>
+        <w:t xml:space="preserve"> verwendet.</w:t>
+      </w:r>
+    </w:p>
+    <w:p>
+      <w:pPr>
+        <w:pStyle w:val="Textkrper"/>
+        <w:rPr>
+          <w:sz w:val="24"/>
+          <w:szCs w:val="24"/>
+          <w:lang w:val="de-AT" w:eastAsia="de-AT"/>
+        </w:rPr>
+      </w:pPr>
+      <w:r>
+        <w:rPr>
+          <w:sz w:val="24"/>
+          <w:szCs w:val="24"/>
+          <w:lang w:val="de-AT" w:eastAsia="de-AT"/>
+        </w:rPr>
+        <w:t xml:space="preserve">Einen weiteren einflussreichen Faktor stellt die Gesamtbewertung eines Films dar. Werden Filme ähnlich bewertet, kann davon ausgegangen werden, dass sie sich ähneln, da </w:t>
+      </w:r>
+      <w:r>
+        <w:rPr>
+          <w:sz w:val="24"/>
+          <w:szCs w:val="24"/>
+          <w:lang w:val="de-AT" w:eastAsia="de-AT"/>
+        </w:rPr>
+        <w:t>Benutzerinnen und Ben</w:t>
+      </w:r>
+      <w:r>
+        <w:rPr>
+          <w:sz w:val="24"/>
+          <w:szCs w:val="24"/>
+          <w:lang w:val="de-AT" w:eastAsia="de-AT"/>
+        </w:rPr>
+        <w:t>utzer diese ähnlich gut einstuf</w:t>
+      </w:r>
+      <w:r>
+        <w:rPr>
+          <w:sz w:val="24"/>
+          <w:szCs w:val="24"/>
+          <w:lang w:val="de-AT" w:eastAsia="de-AT"/>
+        </w:rPr>
+        <w:t xml:space="preserve">en. Diese Gesamtbewertung wurde vom </w:t>
+      </w:r>
+      <w:r>
+        <w:rPr>
+          <w:i/>
+          <w:sz w:val="24"/>
+          <w:szCs w:val="24"/>
+          <w:lang w:val="de-AT" w:eastAsia="de-AT"/>
+        </w:rPr>
+        <w:t>MovieLens</w:t>
+      </w:r>
+      <w:r>
+        <w:rPr>
+          <w:sz w:val="24"/>
+          <w:szCs w:val="24"/>
+          <w:lang w:val="de-AT" w:eastAsia="de-AT"/>
+        </w:rPr>
+        <w:t xml:space="preserve">-Dataset extrahiert, welches diese wiederum von der Website </w:t>
+      </w:r>
+      <w:r>
+        <w:rPr>
+          <w:i/>
+          <w:sz w:val="24"/>
+          <w:szCs w:val="24"/>
+          <w:lang w:val="de-AT" w:eastAsia="de-AT"/>
+        </w:rPr>
+        <w:t>Rotten tomatoes</w:t>
+      </w:r>
+      <w:r>
+        <w:rPr>
+          <w:rStyle w:val="Funotenzeichen"/>
+          <w:i/>
+          <w:sz w:val="24"/>
+          <w:szCs w:val="24"/>
+          <w:lang w:val="de-AT" w:eastAsia="de-AT"/>
+        </w:rPr>
+        <w:footnoteReference w:id="4"/>
+      </w:r>
+      <w:r>
+        <w:rPr>
+          <w:sz w:val="24"/>
+          <w:szCs w:val="24"/>
+          <w:lang w:val="de-AT" w:eastAsia="de-AT"/>
+        </w:rPr>
+        <w:t xml:space="preserve"> entnahm.</w:t>
+      </w:r>
+    </w:p>
+    <w:p>
+      <w:pPr>
+        <w:pStyle w:val="Textkrper"/>
+        <w:rPr>
+          <w:sz w:val="24"/>
+          <w:szCs w:val="24"/>
+          <w:lang w:val="de-AT" w:eastAsia="de-AT"/>
+        </w:rPr>
+      </w:pPr>
+      <w:r>
+        <w:rPr>
+          <w:sz w:val="24"/>
+          <w:szCs w:val="24"/>
+          <w:lang w:val="de-AT" w:eastAsia="de-AT"/>
+        </w:rPr>
+        <w:t>Der Regisseur eines Films bestimmt zu einem großen Teil den Stil. Deshalb müssen Filme, die vom selben Regisseur stammen</w:t>
+      </w:r>
+      <w:r>
+        <w:rPr>
+          <w:sz w:val="24"/>
+          <w:szCs w:val="24"/>
+          <w:lang w:val="de-AT" w:eastAsia="de-AT"/>
+        </w:rPr>
+        <w:t>,</w:t>
+      </w:r>
+      <w:r>
+        <w:rPr>
+          <w:sz w:val="24"/>
+          <w:szCs w:val="24"/>
+          <w:lang w:val="de-AT" w:eastAsia="de-AT"/>
+        </w:rPr>
+        <w:t xml:space="preserve"> auch als ähnlich angesehen werden. Natürlich </w:t>
+      </w:r>
+      <w:r>
+        <w:rPr>
+          <w:sz w:val="24"/>
+          <w:szCs w:val="24"/>
+          <w:lang w:val="de-AT" w:eastAsia="de-AT"/>
+        </w:rPr>
+        <w:t>existieren auch Filme die sehr unterschiedlich sind, obwohl sie vom gleichen Regisseur gedreht wurden. Diese Spezial</w:t>
+      </w:r>
+      <w:r>
+        <w:rPr>
+          <w:sz w:val="24"/>
+          <w:szCs w:val="24"/>
+          <w:lang w:val="de-AT" w:eastAsia="de-AT"/>
+        </w:rPr>
+        <w:softHyphen/>
+        <w:t>fälle sollen aber durch die Verwendung aller anderen Ähnlichkeitsfaktoren abgefangen werden. Weiteren Einfluss auf den Stil von Filmen üben Herkunftsland und Erscheinungsjahr aus. Diese beiden Faktoren haben aber nur begrenzte Wirkung im Vergleich zu den anderen und sollten die Ähnlichkeit deshalb nicht zu stark beeinflussen.</w:t>
+      </w:r>
+    </w:p>
+    <w:p>
+      <w:pPr>
+        <w:pStyle w:val="Textkrper"/>
+        <w:rPr>
+          <w:sz w:val="24"/>
+          <w:szCs w:val="24"/>
+          <w:lang w:val="de-AT" w:eastAsia="de-AT"/>
+        </w:rPr>
+      </w:pPr>
+      <w:r>
+        <w:rPr>
+          <w:sz w:val="24"/>
+          <w:szCs w:val="24"/>
+          <w:lang w:val="de-AT" w:eastAsia="de-AT"/>
+        </w:rPr>
+        <w:t xml:space="preserve">Das genaue Zusammenspiel und der Einfluss der einzelnen Faktoren </w:t>
+      </w:r>
+      <w:r>
+        <w:rPr>
+          <w:sz w:val="24"/>
+          <w:szCs w:val="24"/>
+          <w:lang w:val="de-AT" w:eastAsia="de-AT"/>
+        </w:rPr>
+        <w:t>werden</w:t>
+      </w:r>
+      <w:r>
+        <w:rPr>
+          <w:sz w:val="24"/>
+          <w:szCs w:val="24"/>
+          <w:lang w:val="de-AT" w:eastAsia="de-AT"/>
+        </w:rPr>
+        <w:t xml:space="preserve"> gemeinsam mit einer Beschreibung der finalen Distanzfunktion im nächsten Abschnitt dargelegt.</w:t>
       </w:r>
     </w:p>
     <w:p>
@@ -2882,14 +2697,15 @@
           <w:szCs w:val="24"/>
         </w:rPr>
       </w:pPr>
-      <w:r>
-        <w:rPr>
-          <w:sz w:val="24"/>
-          <w:szCs w:val="24"/>
-        </w:rPr>
-        <w:lastRenderedPageBreak/>
+      <w:bookmarkStart w:id="1" w:name="_Ref358390797"/>
+      <w:r>
+        <w:rPr>
+          <w:sz w:val="24"/>
+          <w:szCs w:val="24"/>
+        </w:rPr>
         <w:t>Weiterführende Arbeiten</w:t>
       </w:r>
+      <w:bookmarkEnd w:id="1"/>
     </w:p>
     <w:p>
       <w:pPr>
@@ -2914,79 +2730,7 @@
           <w:szCs w:val="24"/>
           <w:lang w:val="de-AT" w:eastAsia="de-AT"/>
         </w:rPr>
-        <w:t>, Distanzfunktion ändern – leichter machen (</w:t>
-      </w:r>
-      <w:proofErr w:type="spellStart"/>
-      <w:r>
-        <w:rPr>
-          <w:sz w:val="24"/>
-          <w:szCs w:val="24"/>
-          <w:lang w:val="de-AT" w:eastAsia="de-AT"/>
-        </w:rPr>
-        <w:t>Ginzi</w:t>
-      </w:r>
-      <w:proofErr w:type="spellEnd"/>
-      <w:r>
-        <w:rPr>
-          <w:sz w:val="24"/>
-          <w:szCs w:val="24"/>
-          <w:lang w:val="de-AT" w:eastAsia="de-AT"/>
-        </w:rPr>
-        <w:t xml:space="preserve"> </w:t>
-      </w:r>
-      <w:proofErr w:type="spellStart"/>
-      <w:r>
-        <w:rPr>
-          <w:sz w:val="24"/>
-          <w:szCs w:val="24"/>
-          <w:lang w:val="de-AT" w:eastAsia="de-AT"/>
-        </w:rPr>
-        <w:t>Tips</w:t>
-      </w:r>
-      <w:proofErr w:type="spellEnd"/>
-      <w:r>
-        <w:rPr>
-          <w:sz w:val="24"/>
-          <w:szCs w:val="24"/>
-          <w:lang w:val="de-AT" w:eastAsia="de-AT"/>
-        </w:rPr>
-        <w:t xml:space="preserve">), Dimensionsreduktion (Shaw), </w:t>
-      </w:r>
-      <w:proofErr w:type="spellStart"/>
-      <w:r>
-        <w:rPr>
-          <w:sz w:val="24"/>
-          <w:szCs w:val="24"/>
-          <w:lang w:val="de-AT" w:eastAsia="de-AT"/>
-        </w:rPr>
-        <w:t>Clusteringalgorithmen</w:t>
-      </w:r>
-      <w:proofErr w:type="spellEnd"/>
-      <w:r>
-        <w:rPr>
-          <w:sz w:val="24"/>
-          <w:szCs w:val="24"/>
-          <w:lang w:val="de-AT" w:eastAsia="de-AT"/>
-        </w:rPr>
-        <w:t xml:space="preserve"> zur Verifizierung </w:t>
-      </w:r>
-      <w:proofErr w:type="spellStart"/>
-      <w:r>
-        <w:rPr>
-          <w:sz w:val="24"/>
-          <w:szCs w:val="24"/>
-          <w:lang w:val="de-AT" w:eastAsia="de-AT"/>
-        </w:rPr>
-        <w:t>vl</w:t>
-      </w:r>
-      <w:proofErr w:type="spellEnd"/>
-      <w:r>
-        <w:rPr>
-          <w:sz w:val="24"/>
-          <w:szCs w:val="24"/>
-          <w:lang w:val="de-AT" w:eastAsia="de-AT"/>
-        </w:rPr>
-        <w:t xml:space="preserve">. OPTICS, </w:t>
+        <w:t xml:space="preserve">, Distanzfunktion ändern – leichter machen (Ginzi Tips), Dimensionsreduktion (Shaw), Clusteringalgorithmen zur Verifizierung vl. OPTICS, </w:t>
       </w:r>
     </w:p>
     <w:p>
@@ -3109,6 +2853,7 @@
                   <w:noProof/>
                   <w:lang w:val="de-DE"/>
                 </w:rPr>
+                <w:lastRenderedPageBreak/>
                 <w:t xml:space="preserve">Das, Duco, und Herman ter Horst. </w:t>
               </w:r>
               <w:r>
@@ -3611,11 +3356,9 @@
           <w:numId w:val="0"/>
         </w:numPr>
       </w:pPr>
-      <w:proofErr w:type="spellStart"/>
       <w:r>
         <w:t>Acknowledgment</w:t>
       </w:r>
-      <w:proofErr w:type="spellEnd"/>
     </w:p>
     <w:p>
       <w:pPr>
@@ -3864,11 +3607,9 @@
         </w:rPr>
         <w:t xml:space="preserve"> </w:t>
       </w:r>
-      <w:proofErr w:type="gramStart"/>
       <w:r>
         <w:t>thanks</w:t>
       </w:r>
-      <w:proofErr w:type="gramEnd"/>
       <w:r>
         <w:rPr>
           <w:rFonts w:eastAsia="Times New Roman"/>
@@ -4011,7 +3752,6 @@
         <w:t xml:space="preserve"> </w:t>
       </w:r>
       <w:r>
-        <w:lastRenderedPageBreak/>
         <w:t>here;</w:t>
       </w:r>
       <w:r>
@@ -4159,6 +3899,7 @@
         </w:numPr>
       </w:pPr>
       <w:r>
+        <w:lastRenderedPageBreak/>
         <w:t>References</w:t>
       </w:r>
     </w:p>
@@ -4984,7 +4725,6 @@
       <w:r>
         <w:t>al.</w:t>
       </w:r>
-      <w:proofErr w:type="gramStart"/>
       <w:r>
         <w:rPr>
           <w:rFonts w:eastAsia="Times New Roman"/>
@@ -4994,7 +4734,6 @@
       <w:r>
         <w:t>.</w:t>
       </w:r>
-      <w:proofErr w:type="gramEnd"/>
       <w:r>
         <w:rPr>
           <w:rFonts w:eastAsia="Times New Roman"/>
@@ -5451,7 +5190,6 @@
         <w:pStyle w:val="Textkrper"/>
       </w:pPr>
       <w:r>
-        <w:lastRenderedPageBreak/>
         <w:t>For</w:t>
       </w:r>
       <w:r>
@@ -5684,13 +5422,8 @@
         </w:rPr>
         <w:t xml:space="preserve"> </w:t>
       </w:r>
-      <w:proofErr w:type="spellStart"/>
-      <w:r>
-        <w:t>Sneddon</w:t>
-      </w:r>
-      <w:proofErr w:type="spellEnd"/>
-      <w:r>
-        <w:t>,</w:t>
+      <w:r>
+        <w:t>Sneddon,</w:t>
       </w:r>
       <w:r>
         <w:rPr>
@@ -5734,11 +5467,9 @@
         </w:rPr>
         <w:t xml:space="preserve"> </w:t>
       </w:r>
-      <w:proofErr w:type="spellStart"/>
       <w:r>
         <w:t>Lipschitz-Hankel</w:t>
       </w:r>
-      <w:proofErr w:type="spellEnd"/>
       <w:r>
         <w:rPr>
           <w:rFonts w:eastAsia="Times New Roman"/>
@@ -5946,11 +5677,9 @@
         </w:rPr>
         <w:t xml:space="preserve"> </w:t>
       </w:r>
-      <w:proofErr w:type="gramStart"/>
       <w:r>
         <w:t>A</w:t>
       </w:r>
-      <w:proofErr w:type="gramEnd"/>
       <w:r>
         <w:rPr>
           <w:rFonts w:eastAsia="Times New Roman"/>
@@ -6262,11 +5991,9 @@
         </w:rPr>
         <w:t xml:space="preserve"> </w:t>
       </w:r>
-      <w:proofErr w:type="spellStart"/>
       <w:r>
         <w:t>Rado</w:t>
       </w:r>
-      <w:proofErr w:type="spellEnd"/>
       <w:r>
         <w:rPr>
           <w:rFonts w:eastAsia="Times New Roman"/>
@@ -6380,13 +6107,8 @@
         </w:rPr>
         <w:t xml:space="preserve"> </w:t>
       </w:r>
-      <w:proofErr w:type="spellStart"/>
-      <w:r>
-        <w:t>Elissa</w:t>
-      </w:r>
-      <w:proofErr w:type="spellEnd"/>
-      <w:r>
-        <w:t>,</w:t>
+      <w:r>
+        <w:t>Elissa,</w:t>
       </w:r>
       <w:r>
         <w:rPr>
@@ -6564,11 +6286,9 @@
         </w:rPr>
         <w:t xml:space="preserve"> </w:t>
       </w:r>
-      <w:proofErr w:type="gramStart"/>
       <w:r>
         <w:t>Abbrev.,</w:t>
       </w:r>
-      <w:proofErr w:type="gramEnd"/>
       <w:r>
         <w:rPr>
           <w:rFonts w:eastAsia="Times New Roman"/>
@@ -6664,13 +6384,8 @@
         </w:rPr>
         <w:t xml:space="preserve"> </w:t>
       </w:r>
-      <w:proofErr w:type="spellStart"/>
-      <w:r>
-        <w:t>Tagawa</w:t>
-      </w:r>
-      <w:proofErr w:type="spellEnd"/>
-      <w:r>
-        <w:t>,</w:t>
+      <w:r>
+        <w:t>Tagawa,</w:t>
       </w:r>
       <w:r>
         <w:rPr>
@@ -6795,13 +6510,8 @@
         </w:rPr>
         <w:t xml:space="preserve"> </w:t>
       </w:r>
-      <w:proofErr w:type="spellStart"/>
-      <w:r>
-        <w:t>Magn</w:t>
-      </w:r>
-      <w:proofErr w:type="spellEnd"/>
-      <w:r>
-        <w:t>.</w:t>
+      <w:r>
+        <w:t>Magn.</w:t>
       </w:r>
       <w:r>
         <w:rPr>
@@ -6986,11 +6696,9 @@
         </w:rPr>
         <w:t xml:space="preserve"> </w:t>
       </w:r>
-      <w:proofErr w:type="gramStart"/>
       <w:r>
         <w:t>The</w:t>
       </w:r>
-      <w:proofErr w:type="gramEnd"/>
       <w:r>
         <w:rPr>
           <w:rFonts w:eastAsia="Times New Roman"/>
@@ -7140,6 +6848,101 @@
             <w:rStyle w:val="Hyperlink"/>
           </w:rPr>
           <w:t>http://www.netflixprize.com/</w:t>
+        </w:r>
+      </w:hyperlink>
+    </w:p>
+  </w:footnote>
+  <w:footnote w:id="2">
+    <w:p>
+      <w:pPr>
+        <w:pStyle w:val="Funotentext"/>
+        <w:rPr>
+          <w:lang w:val="de-AT"/>
+        </w:rPr>
+      </w:pPr>
+      <w:r>
+        <w:rPr>
+          <w:rStyle w:val="Funotenzeichen"/>
+        </w:rPr>
+        <w:footnoteRef/>
+      </w:r>
+      <w:r>
+        <w:t xml:space="preserve"> </w:t>
+      </w:r>
+      <w:r>
+        <w:rPr>
+          <w:i/>
+          <w:lang w:val="de-AT"/>
+        </w:rPr>
+        <w:t>MovLib</w:t>
+      </w:r>
+      <w:r>
+        <w:rPr>
+          <w:lang w:val="de-AT"/>
+        </w:rPr>
+        <w:t xml:space="preserve"> ist eine freie und quelloffene Filminformationsseite. </w:t>
+      </w:r>
+      <w:hyperlink r:id="rId2" w:history="1">
+        <w:r>
+          <w:rPr>
+            <w:rStyle w:val="Hyperlink"/>
+            <w:lang w:val="de-AT"/>
+          </w:rPr>
+          <w:t>http://movlib.org</w:t>
+        </w:r>
+      </w:hyperlink>
+    </w:p>
+  </w:footnote>
+  <w:footnote w:id="3">
+    <w:p>
+      <w:pPr>
+        <w:pStyle w:val="Funotentext"/>
+        <w:rPr>
+          <w:lang w:val="de-AT"/>
+        </w:rPr>
+      </w:pPr>
+      <w:r>
+        <w:rPr>
+          <w:rStyle w:val="Funotenzeichen"/>
+        </w:rPr>
+        <w:footnoteRef/>
+      </w:r>
+      <w:r>
+        <w:t xml:space="preserve"> </w:t>
+      </w:r>
+      <w:hyperlink r:id="rId3" w:history="1">
+        <w:r>
+          <w:rPr>
+            <w:rStyle w:val="Hyperlink"/>
+          </w:rPr>
+          <w:t>http://www.grouplens.org/node/462</w:t>
+        </w:r>
+      </w:hyperlink>
+    </w:p>
+  </w:footnote>
+  <w:footnote w:id="4">
+    <w:p>
+      <w:pPr>
+        <w:pStyle w:val="Funotentext"/>
+        <w:rPr>
+          <w:lang w:val="de-AT"/>
+        </w:rPr>
+      </w:pPr>
+      <w:r>
+        <w:rPr>
+          <w:rStyle w:val="Funotenzeichen"/>
+        </w:rPr>
+        <w:footnoteRef/>
+      </w:r>
+      <w:r>
+        <w:t xml:space="preserve"> </w:t>
+      </w:r>
+      <w:hyperlink r:id="rId4" w:history="1">
+        <w:r>
+          <w:rPr>
+            <w:rStyle w:val="Hyperlink"/>
+          </w:rPr>
+          <w:t>http://www.rottentomatoes.com/</w:t>
         </w:r>
       </w:hyperlink>
     </w:p>
@@ -7758,6 +7561,7 @@
   <w:style w:type="character" w:default="1" w:styleId="Absatz-Standardschriftart">
     <w:name w:val="Default Paragraph Font"/>
     <w:uiPriority w:val="1"/>
+    <w:semiHidden/>
     <w:unhideWhenUsed/>
   </w:style>
   <w:style w:type="table" w:default="1" w:styleId="NormaleTabelle">
@@ -8441,6 +8245,16 @@
     <w:uiPriority w:val="37"/>
     <w:unhideWhenUsed/>
     <w:rsid w:val="00C978C2"/>
+  </w:style>
+  <w:style w:type="character" w:styleId="Platzhaltertext">
+    <w:name w:val="Placeholder Text"/>
+    <w:basedOn w:val="Absatz-Standardschriftart"/>
+    <w:uiPriority w:val="99"/>
+    <w:semiHidden/>
+    <w:rsid w:val="00EE6642"/>
+    <w:rPr>
+      <w:color w:val="808080"/>
+    </w:rPr>
   </w:style>
 </w:styles>
 </file>
@@ -8722,6 +8536,7 @@
   <w:style w:type="character" w:default="1" w:styleId="Absatz-Standardschriftart">
     <w:name w:val="Default Paragraph Font"/>
     <w:uiPriority w:val="1"/>
+    <w:semiHidden/>
     <w:unhideWhenUsed/>
   </w:style>
   <w:style w:type="table" w:default="1" w:styleId="NormaleTabelle">
@@ -9406,7 +9221,554 @@
     <w:unhideWhenUsed/>
     <w:rsid w:val="00C978C2"/>
   </w:style>
+  <w:style w:type="character" w:styleId="Platzhaltertext">
+    <w:name w:val="Placeholder Text"/>
+    <w:basedOn w:val="Absatz-Standardschriftart"/>
+    <w:uiPriority w:val="99"/>
+    <w:semiHidden/>
+    <w:rsid w:val="00EE6642"/>
+    <w:rPr>
+      <w:color w:val="808080"/>
+    </w:rPr>
+  </w:style>
 </w:styles>
+</file>
+
+<file path=word/glossary/document.xml><?xml version="1.0" encoding="utf-8"?>
+<w:glossaryDocument xmlns:wpc="http://schemas.microsoft.com/office/word/2010/wordprocessingCanvas" xmlns:mc="http://schemas.openxmlformats.org/markup-compatibility/2006" xmlns:o="urn:schemas-microsoft-com:office:office" xmlns:r="http://schemas.openxmlformats.org/officeDocument/2006/relationships" xmlns:m="http://schemas.openxmlformats.org/officeDocument/2006/math" xmlns:v="urn:schemas-microsoft-com:vml" xmlns:wp14="http://schemas.microsoft.com/office/word/2010/wordprocessingDrawing" xmlns:wp="http://schemas.openxmlformats.org/drawingml/2006/wordprocessingDrawing" xmlns:w10="urn:schemas-microsoft-com:office:word" xmlns:w="http://schemas.openxmlformats.org/wordprocessingml/2006/main" xmlns:w14="http://schemas.microsoft.com/office/word/2010/wordml" xmlns:wpg="http://schemas.microsoft.com/office/word/2010/wordprocessingGroup" xmlns:wpi="http://schemas.microsoft.com/office/word/2010/wordprocessingInk" xmlns:wne="http://schemas.microsoft.com/office/word/2006/wordml" xmlns:wps="http://schemas.microsoft.com/office/word/2010/wordprocessingShape" mc:Ignorable="w14 wp14"/>
+</file>
+
+<file path=word/glossary/fontTable.xml><?xml version="1.0" encoding="utf-8"?>
+<w:fonts xmlns:mc="http://schemas.openxmlformats.org/markup-compatibility/2006" xmlns:r="http://schemas.openxmlformats.org/officeDocument/2006/relationships" xmlns:w="http://schemas.openxmlformats.org/wordprocessingml/2006/main" xmlns:w14="http://schemas.microsoft.com/office/word/2010/wordml" mc:Ignorable="w14">
+  <w:font w:name="Times New Roman">
+    <w:panose1 w:val="02020603050405020304"/>
+    <w:charset w:val="00"/>
+    <w:family w:val="roman"/>
+    <w:pitch w:val="variable"/>
+    <w:sig w:usb0="E0002AFF" w:usb1="C0007841" w:usb2="00000009" w:usb3="00000000" w:csb0="000001FF" w:csb1="00000000"/>
+  </w:font>
+  <w:font w:name="Symbol">
+    <w:panose1 w:val="05050102010706020507"/>
+    <w:charset w:val="02"/>
+    <w:family w:val="roman"/>
+    <w:pitch w:val="variable"/>
+    <w:sig w:usb0="00000000" w:usb1="10000000" w:usb2="00000000" w:usb3="00000000" w:csb0="80000000" w:csb1="00000000"/>
+  </w:font>
+  <w:font w:name="SimSun">
+    <w:altName w:val="宋体"/>
+    <w:panose1 w:val="02010600030101010101"/>
+    <w:charset w:val="86"/>
+    <w:family w:val="auto"/>
+    <w:pitch w:val="variable"/>
+    <w:sig w:usb0="00000003" w:usb1="288F0000" w:usb2="00000016" w:usb3="00000000" w:csb0="00040001" w:csb1="00000000"/>
+  </w:font>
+  <w:font w:name="Courier New">
+    <w:panose1 w:val="02070309020205020404"/>
+    <w:charset w:val="00"/>
+    <w:family w:val="modern"/>
+    <w:pitch w:val="fixed"/>
+    <w:sig w:usb0="E0002AFF" w:usb1="C0007843" w:usb2="00000009" w:usb3="00000000" w:csb0="000001FF" w:csb1="00000000"/>
+  </w:font>
+  <w:font w:name="Wingdings">
+    <w:panose1 w:val="05000000000000000000"/>
+    <w:charset w:val="02"/>
+    <w:family w:val="auto"/>
+    <w:pitch w:val="variable"/>
+    <w:sig w:usb0="00000000" w:usb1="10000000" w:usb2="00000000" w:usb3="00000000" w:csb0="80000000" w:csb1="00000000"/>
+  </w:font>
+  <w:font w:name="Arial">
+    <w:panose1 w:val="020B0604020202020204"/>
+    <w:charset w:val="00"/>
+    <w:family w:val="swiss"/>
+    <w:pitch w:val="variable"/>
+    <w:sig w:usb0="E0002AFF" w:usb1="C0007843" w:usb2="00000009" w:usb3="00000000" w:csb0="000001FF" w:csb1="00000000"/>
+  </w:font>
+  <w:font w:name="DejaVu Sans">
+    <w:charset w:val="80"/>
+    <w:family w:val="auto"/>
+    <w:pitch w:val="variable"/>
+  </w:font>
+  <w:font w:name="Lohit Hindi">
+    <w:altName w:val="MS Mincho"/>
+    <w:charset w:val="80"/>
+    <w:family w:val="auto"/>
+    <w:pitch w:val="variable"/>
+  </w:font>
+  <w:font w:name="MS Mincho">
+    <w:altName w:val="ＭＳ 明朝"/>
+    <w:panose1 w:val="02020609040205080304"/>
+    <w:charset w:val="80"/>
+    <w:family w:val="modern"/>
+    <w:pitch w:val="fixed"/>
+    <w:sig w:usb0="E00002FF" w:usb1="6AC7FDFB" w:usb2="00000012" w:usb3="00000000" w:csb0="0002009F" w:csb1="00000000"/>
+  </w:font>
+  <w:font w:name="Tahoma">
+    <w:panose1 w:val="020B0604030504040204"/>
+    <w:charset w:val="00"/>
+    <w:family w:val="swiss"/>
+    <w:pitch w:val="variable"/>
+    <w:sig w:usb0="E1002EFF" w:usb1="C000605B" w:usb2="00000029" w:usb3="00000000" w:csb0="000101FF" w:csb1="00000000"/>
+  </w:font>
+  <w:font w:name="Cambria">
+    <w:panose1 w:val="02040503050406030204"/>
+    <w:charset w:val="00"/>
+    <w:family w:val="roman"/>
+    <w:pitch w:val="variable"/>
+    <w:sig w:usb0="E00002FF" w:usb1="400004FF" w:usb2="00000000" w:usb3="00000000" w:csb0="0000019F" w:csb1="00000000"/>
+  </w:font>
+  <w:font w:name="Calibri">
+    <w:panose1 w:val="020F0502020204030204"/>
+    <w:charset w:val="00"/>
+    <w:family w:val="swiss"/>
+    <w:pitch w:val="variable"/>
+    <w:sig w:usb0="E00002FF" w:usb1="4000ACFF" w:usb2="00000001" w:usb3="00000000" w:csb0="0000019F" w:csb1="00000000"/>
+  </w:font>
+</w:fonts>
+</file>
+
+<file path=word/glossary/settings.xml><?xml version="1.0" encoding="utf-8"?>
+<w:settings xmlns:mc="http://schemas.openxmlformats.org/markup-compatibility/2006" xmlns:o="urn:schemas-microsoft-com:office:office" xmlns:r="http://schemas.openxmlformats.org/officeDocument/2006/relationships" xmlns:m="http://schemas.openxmlformats.org/officeDocument/2006/math" xmlns:v="urn:schemas-microsoft-com:vml" xmlns:w10="urn:schemas-microsoft-com:office:word" xmlns:w="http://schemas.openxmlformats.org/wordprocessingml/2006/main" xmlns:w14="http://schemas.microsoft.com/office/word/2010/wordml" xmlns:sl="http://schemas.openxmlformats.org/schemaLibrary/2006/main" mc:Ignorable="w14">
+  <w:view w:val="normal"/>
+  <w:defaultTabStop w:val="708"/>
+  <w:hyphenationZone w:val="425"/>
+  <w:characterSpacingControl w:val="doNotCompress"/>
+  <w:compat>
+    <w:useFELayout/>
+    <w:compatSetting w:name="compatibilityMode" w:uri="http://schemas.microsoft.com/office/word" w:val="14"/>
+    <w:compatSetting w:name="overrideTableStyleFontSizeAndJustification" w:uri="http://schemas.microsoft.com/office/word" w:val="1"/>
+    <w:compatSetting w:name="enableOpenTypeFeatures" w:uri="http://schemas.microsoft.com/office/word" w:val="1"/>
+    <w:compatSetting w:name="doNotFlipMirrorIndents" w:uri="http://schemas.microsoft.com/office/word" w:val="1"/>
+  </w:compat>
+  <w:rsids>
+    <w:rsidRoot w:val="00222D6A"/>
+    <w:rsid w:val="00222D6A"/>
+    <w:rsid w:val="00A4615E"/>
+  </w:rsids>
+  <m:mathPr>
+    <m:mathFont m:val="Cambria Math"/>
+    <m:brkBin m:val="before"/>
+    <m:brkBinSub m:val="--"/>
+    <m:smallFrac m:val="0"/>
+    <m:dispDef/>
+    <m:lMargin m:val="0"/>
+    <m:rMargin m:val="0"/>
+    <m:defJc m:val="centerGroup"/>
+    <m:wrapIndent m:val="1440"/>
+    <m:intLim m:val="subSup"/>
+    <m:naryLim m:val="undOvr"/>
+  </m:mathPr>
+  <w:themeFontLang w:val="de-AT"/>
+  <w:clrSchemeMapping w:bg1="light1" w:t1="dark1" w:bg2="light2" w:t2="dark2" w:accent1="accent1" w:accent2="accent2" w:accent3="accent3" w:accent4="accent4" w:accent5="accent5" w:accent6="accent6" w:hyperlink="hyperlink" w:followedHyperlink="followedHyperlink"/>
+  <w:decimalSymbol w:val=","/>
+  <w:listSeparator w:val=";"/>
+</w:settings>
+</file>
+
+<file path=word/glossary/styles.xml><?xml version="1.0" encoding="utf-8"?>
+<w:styles xmlns:mc="http://schemas.openxmlformats.org/markup-compatibility/2006" xmlns:r="http://schemas.openxmlformats.org/officeDocument/2006/relationships" xmlns:w="http://schemas.openxmlformats.org/wordprocessingml/2006/main" xmlns:w14="http://schemas.microsoft.com/office/word/2010/wordml" mc:Ignorable="w14">
+  <w:docDefaults>
+    <w:rPrDefault>
+      <w:rPr>
+        <w:rFonts w:asciiTheme="minorHAnsi" w:eastAsiaTheme="minorEastAsia" w:hAnsiTheme="minorHAnsi" w:cstheme="minorBidi"/>
+        <w:sz w:val="22"/>
+        <w:szCs w:val="22"/>
+        <w:lang w:val="de-AT" w:eastAsia="de-AT" w:bidi="ar-SA"/>
+      </w:rPr>
+    </w:rPrDefault>
+    <w:pPrDefault>
+      <w:pPr>
+        <w:spacing w:after="200" w:line="276" w:lineRule="auto"/>
+      </w:pPr>
+    </w:pPrDefault>
+  </w:docDefaults>
+  <w:latentStyles w:defLockedState="0" w:defUIPriority="99" w:defSemiHidden="1" w:defUnhideWhenUsed="1" w:defQFormat="0" w:count="267">
+    <w:lsdException w:name="Normal" w:semiHidden="0" w:uiPriority="0" w:unhideWhenUsed="0" w:qFormat="1"/>
+    <w:lsdException w:name="heading 1" w:semiHidden="0" w:uiPriority="9" w:unhideWhenUsed="0" w:qFormat="1"/>
+    <w:lsdException w:name="heading 2" w:uiPriority="9" w:qFormat="1"/>
+    <w:lsdException w:name="heading 3" w:uiPriority="9" w:qFormat="1"/>
+    <w:lsdException w:name="heading 4" w:uiPriority="9" w:qFormat="1"/>
+    <w:lsdException w:name="heading 5" w:uiPriority="9" w:qFormat="1"/>
+    <w:lsdException w:name="heading 6" w:uiPriority="9" w:qFormat="1"/>
+    <w:lsdException w:name="heading 7" w:uiPriority="9" w:qFormat="1"/>
+    <w:lsdException w:name="heading 8" w:uiPriority="9" w:qFormat="1"/>
+    <w:lsdException w:name="heading 9" w:uiPriority="9" w:qFormat="1"/>
+    <w:lsdException w:name="toc 1" w:uiPriority="39"/>
+    <w:lsdException w:name="toc 2" w:uiPriority="39"/>
+    <w:lsdException w:name="toc 3" w:uiPriority="39"/>
+    <w:lsdException w:name="toc 4" w:uiPriority="39"/>
+    <w:lsdException w:name="toc 5" w:uiPriority="39"/>
+    <w:lsdException w:name="toc 6" w:uiPriority="39"/>
+    <w:lsdException w:name="toc 7" w:uiPriority="39"/>
+    <w:lsdException w:name="toc 8" w:uiPriority="39"/>
+    <w:lsdException w:name="toc 9" w:uiPriority="39"/>
+    <w:lsdException w:name="caption" w:uiPriority="35" w:qFormat="1"/>
+    <w:lsdException w:name="Title" w:semiHidden="0" w:uiPriority="10" w:unhideWhenUsed="0" w:qFormat="1"/>
+    <w:lsdException w:name="Default Paragraph Font" w:uiPriority="1"/>
+    <w:lsdException w:name="Subtitle" w:semiHidden="0" w:uiPriority="11" w:unhideWhenUsed="0" w:qFormat="1"/>
+    <w:lsdException w:name="Strong" w:semiHidden="0" w:uiPriority="22" w:unhideWhenUsed="0" w:qFormat="1"/>
+    <w:lsdException w:name="Emphasis" w:semiHidden="0" w:uiPriority="20" w:unhideWhenUsed="0" w:qFormat="1"/>
+    <w:lsdException w:name="Table Grid" w:semiHidden="0" w:uiPriority="59" w:unhideWhenUsed="0"/>
+    <w:lsdException w:name="Placeholder Text" w:unhideWhenUsed="0"/>
+    <w:lsdException w:name="No Spacing" w:semiHidden="0" w:uiPriority="1" w:unhideWhenUsed="0" w:qFormat="1"/>
+    <w:lsdException w:name="Light Shading" w:semiHidden="0" w:uiPriority="60" w:unhideWhenUsed="0"/>
+    <w:lsdException w:name="Light List" w:semiHidden="0" w:uiPriority="61" w:unhideWhenUsed="0"/>
+    <w:lsdException w:name="Light Grid" w:semiHidden="0" w:uiPriority="62" w:unhideWhenUsed="0"/>
+    <w:lsdException w:name="Medium Shading 1" w:semiHidden="0" w:uiPriority="63" w:unhideWhenUsed="0"/>
+    <w:lsdException w:name="Medium Shading 2" w:semiHidden="0" w:uiPriority="64" w:unhideWhenUsed="0"/>
+    <w:lsdException w:name="Medium List 1" w:semiHidden="0" w:uiPriority="65" w:unhideWhenUsed="0"/>
+    <w:lsdException w:name="Medium List 2" w:semiHidden="0" w:uiPriority="66" w:unhideWhenUsed="0"/>
+    <w:lsdException w:name="Medium Grid 1" w:semiHidden="0" w:uiPriority="67" w:unhideWhenUsed="0"/>
+    <w:lsdException w:name="Medium Grid 2" w:semiHidden="0" w:uiPriority="68" w:unhideWhenUsed="0"/>
+    <w:lsdException w:name="Medium Grid 3" w:semiHidden="0" w:uiPriority="69" w:unhideWhenUsed="0"/>
+    <w:lsdException w:name="Dark List" w:semiHidden="0" w:uiPriority="70" w:unhideWhenUsed="0"/>
+    <w:lsdException w:name="Colorful Shading" w:semiHidden="0" w:uiPriority="71" w:unhideWhenUsed="0"/>
+    <w:lsdException w:name="Colorful List" w:semiHidden="0" w:uiPriority="72" w:unhideWhenUsed="0"/>
+    <w:lsdException w:name="Colorful Grid" w:semiHidden="0" w:uiPriority="73" w:unhideWhenUsed="0"/>
+    <w:lsdException w:name="Light Shading Accent 1" w:semiHidden="0" w:uiPriority="60" w:unhideWhenUsed="0"/>
+    <w:lsdException w:name="Light List Accent 1" w:semiHidden="0" w:uiPriority="61" w:unhideWhenUsed="0"/>
+    <w:lsdException w:name="Light Grid Accent 1" w:semiHidden="0" w:uiPriority="62" w:unhideWhenUsed="0"/>
+    <w:lsdException w:name="Medium Shading 1 Accent 1" w:semiHidden="0" w:uiPriority="63" w:unhideWhenUsed="0"/>
+    <w:lsdException w:name="Medium Shading 2 Accent 1" w:semiHidden="0" w:uiPriority="64" w:unhideWhenUsed="0"/>
+    <w:lsdException w:name="Medium List 1 Accent 1" w:semiHidden="0" w:uiPriority="65" w:unhideWhenUsed="0"/>
+    <w:lsdException w:name="Revision" w:unhideWhenUsed="0"/>
+    <w:lsdException w:name="List Paragraph" w:semiHidden="0" w:uiPriority="34" w:unhideWhenUsed="0" w:qFormat="1"/>
+    <w:lsdException w:name="Quote" w:semiHidden="0" w:uiPriority="29" w:unhideWhenUsed="0" w:qFormat="1"/>
+    <w:lsdException w:name="Intense Quote" w:semiHidden="0" w:uiPriority="30" w:unhideWhenUsed="0" w:qFormat="1"/>
+    <w:lsdException w:name="Medium List 2 Accent 1" w:semiHidden="0" w:uiPriority="66" w:unhideWhenUsed="0"/>
+    <w:lsdException w:name="Medium Grid 1 Accent 1" w:semiHidden="0" w:uiPriority="67" w:unhideWhenUsed="0"/>
+    <w:lsdException w:name="Medium Grid 2 Accent 1" w:semiHidden="0" w:uiPriority="68" w:unhideWhenUsed="0"/>
+    <w:lsdException w:name="Medium Grid 3 Accent 1" w:semiHidden="0" w:uiPriority="69" w:unhideWhenUsed="0"/>
+    <w:lsdException w:name="Dark List Accent 1" w:semiHidden="0" w:uiPriority="70" w:unhideWhenUsed="0"/>
+    <w:lsdException w:name="Colorful Shading Accent 1" w:semiHidden="0" w:uiPriority="71" w:unhideWhenUsed="0"/>
+    <w:lsdException w:name="Colorful List Accent 1" w:semiHidden="0" w:uiPriority="72" w:unhideWhenUsed="0"/>
+    <w:lsdException w:name="Colorful Grid Accent 1" w:semiHidden="0" w:uiPriority="73" w:unhideWhenUsed="0"/>
+    <w:lsdException w:name="Light Shading Accent 2" w:semiHidden="0" w:uiPriority="60" w:unhideWhenUsed="0"/>
+    <w:lsdException w:name="Light List Accent 2" w:semiHidden="0" w:uiPriority="61" w:unhideWhenUsed="0"/>
+    <w:lsdException w:name="Light Grid Accent 2" w:semiHidden="0" w:uiPriority="62" w:unhideWhenUsed="0"/>
+    <w:lsdException w:name="Medium Shading 1 Accent 2" w:semiHidden="0" w:uiPriority="63" w:unhideWhenUsed="0"/>
+    <w:lsdException w:name="Medium Shading 2 Accent 2" w:semiHidden="0" w:uiPriority="64" w:unhideWhenUsed="0"/>
+    <w:lsdException w:name="Medium List 1 Accent 2" w:semiHidden="0" w:uiPriority="65" w:unhideWhenUsed="0"/>
+    <w:lsdException w:name="Medium List 2 Accent 2" w:semiHidden="0" w:uiPriority="66" w:unhideWhenUsed="0"/>
+    <w:lsdException w:name="Medium Grid 1 Accent 2" w:semiHidden="0" w:uiPriority="67" w:unhideWhenUsed="0"/>
+    <w:lsdException w:name="Medium Grid 2 Accent 2" w:semiHidden="0" w:uiPriority="68" w:unhideWhenUsed="0"/>
+    <w:lsdException w:name="Medium Grid 3 Accent 2" w:semiHidden="0" w:uiPriority="69" w:unhideWhenUsed="0"/>
+    <w:lsdException w:name="Dark List Accent 2" w:semiHidden="0" w:uiPriority="70" w:unhideWhenUsed="0"/>
+    <w:lsdException w:name="Colorful Shading Accent 2" w:semiHidden="0" w:uiPriority="71" w:unhideWhenUsed="0"/>
+    <w:lsdException w:name="Colorful List Accent 2" w:semiHidden="0" w:uiPriority="72" w:unhideWhenUsed="0"/>
+    <w:lsdException w:name="Colorful Grid Accent 2" w:semiHidden="0" w:uiPriority="73" w:unhideWhenUsed="0"/>
+    <w:lsdException w:name="Light Shading Accent 3" w:semiHidden="0" w:uiPriority="60" w:unhideWhenUsed="0"/>
+    <w:lsdException w:name="Light List Accent 3" w:semiHidden="0" w:uiPriority="61" w:unhideWhenUsed="0"/>
+    <w:lsdException w:name="Light Grid Accent 3" w:semiHidden="0" w:uiPriority="62" w:unhideWhenUsed="0"/>
+    <w:lsdException w:name="Medium Shading 1 Accent 3" w:semiHidden="0" w:uiPriority="63" w:unhideWhenUsed="0"/>
+    <w:lsdException w:name="Medium Shading 2 Accent 3" w:semiHidden="0" w:uiPriority="64" w:unhideWhenUsed="0"/>
+    <w:lsdException w:name="Medium List 1 Accent 3" w:semiHidden="0" w:uiPriority="65" w:unhideWhenUsed="0"/>
+    <w:lsdException w:name="Medium List 2 Accent 3" w:semiHidden="0" w:uiPriority="66" w:unhideWhenUsed="0"/>
+    <w:lsdException w:name="Medium Grid 1 Accent 3" w:semiHidden="0" w:uiPriority="67" w:unhideWhenUsed="0"/>
+    <w:lsdException w:name="Medium Grid 2 Accent 3" w:semiHidden="0" w:uiPriority="68" w:unhideWhenUsed="0"/>
+    <w:lsdException w:name="Medium Grid 3 Accent 3" w:semiHidden="0" w:uiPriority="69" w:unhideWhenUsed="0"/>
+    <w:lsdException w:name="Dark List Accent 3" w:semiHidden="0" w:uiPriority="70" w:unhideWhenUsed="0"/>
+    <w:lsdException w:name="Colorful Shading Accent 3" w:semiHidden="0" w:uiPriority="71" w:unhideWhenUsed="0"/>
+    <w:lsdException w:name="Colorful List Accent 3" w:semiHidden="0" w:uiPriority="72" w:unhideWhenUsed="0"/>
+    <w:lsdException w:name="Colorful Grid Accent 3" w:semiHidden="0" w:uiPriority="73" w:unhideWhenUsed="0"/>
+    <w:lsdException w:name="Light Shading Accent 4" w:semiHidden="0" w:uiPriority="60" w:unhideWhenUsed="0"/>
+    <w:lsdException w:name="Light List Accent 4" w:semiHidden="0" w:uiPriority="61" w:unhideWhenUsed="0"/>
+    <w:lsdException w:name="Light Grid Accent 4" w:semiHidden="0" w:uiPriority="62" w:unhideWhenUsed="0"/>
+    <w:lsdException w:name="Medium Shading 1 Accent 4" w:semiHidden="0" w:uiPriority="63" w:unhideWhenUsed="0"/>
+    <w:lsdException w:name="Medium Shading 2 Accent 4" w:semiHidden="0" w:uiPriority="64" w:unhideWhenUsed="0"/>
+    <w:lsdException w:name="Medium List 1 Accent 4" w:semiHidden="0" w:uiPriority="65" w:unhideWhenUsed="0"/>
+    <w:lsdException w:name="Medium List 2 Accent 4" w:semiHidden="0" w:uiPriority="66" w:unhideWhenUsed="0"/>
+    <w:lsdException w:name="Medium Grid 1 Accent 4" w:semiHidden="0" w:uiPriority="67" w:unhideWhenUsed="0"/>
+    <w:lsdException w:name="Medium Grid 2 Accent 4" w:semiHidden="0" w:uiPriority="68" w:unhideWhenUsed="0"/>
+    <w:lsdException w:name="Medium Grid 3 Accent 4" w:semiHidden="0" w:uiPriority="69" w:unhideWhenUsed="0"/>
+    <w:lsdException w:name="Dark List Accent 4" w:semiHidden="0" w:uiPriority="70" w:unhideWhenUsed="0"/>
+    <w:lsdException w:name="Colorful Shading Accent 4" w:semiHidden="0" w:uiPriority="71" w:unhideWhenUsed="0"/>
+    <w:lsdException w:name="Colorful List Accent 4" w:semiHidden="0" w:uiPriority="72" w:unhideWhenUsed="0"/>
+    <w:lsdException w:name="Colorful Grid Accent 4" w:semiHidden="0" w:uiPriority="73" w:unhideWhenUsed="0"/>
+    <w:lsdException w:name="Light Shading Accent 5" w:semiHidden="0" w:uiPriority="60" w:unhideWhenUsed="0"/>
+    <w:lsdException w:name="Light List Accent 5" w:semiHidden="0" w:uiPriority="61" w:unhideWhenUsed="0"/>
+    <w:lsdException w:name="Light Grid Accent 5" w:semiHidden="0" w:uiPriority="62" w:unhideWhenUsed="0"/>
+    <w:lsdException w:name="Medium Shading 1 Accent 5" w:semiHidden="0" w:uiPriority="63" w:unhideWhenUsed="0"/>
+    <w:lsdException w:name="Medium Shading 2 Accent 5" w:semiHidden="0" w:uiPriority="64" w:unhideWhenUsed="0"/>
+    <w:lsdException w:name="Medium List 1 Accent 5" w:semiHidden="0" w:uiPriority="65" w:unhideWhenUsed="0"/>
+    <w:lsdException w:name="Medium List 2 Accent 5" w:semiHidden="0" w:uiPriority="66" w:unhideWhenUsed="0"/>
+    <w:lsdException w:name="Medium Grid 1 Accent 5" w:semiHidden="0" w:uiPriority="67" w:unhideWhenUsed="0"/>
+    <w:lsdException w:name="Medium Grid 2 Accent 5" w:semiHidden="0" w:uiPriority="68" w:unhideWhenUsed="0"/>
+    <w:lsdException w:name="Medium Grid 3 Accent 5" w:semiHidden="0" w:uiPriority="69" w:unhideWhenUsed="0"/>
+    <w:lsdException w:name="Dark List Accent 5" w:semiHidden="0" w:uiPriority="70" w:unhideWhenUsed="0"/>
+    <w:lsdException w:name="Colorful Shading Accent 5" w:semiHidden="0" w:uiPriority="71" w:unhideWhenUsed="0"/>
+    <w:lsdException w:name="Colorful List Accent 5" w:semiHidden="0" w:uiPriority="72" w:unhideWhenUsed="0"/>
+    <w:lsdException w:name="Colorful Grid Accent 5" w:semiHidden="0" w:uiPriority="73" w:unhideWhenUsed="0"/>
+    <w:lsdException w:name="Light Shading Accent 6" w:semiHidden="0" w:uiPriority="60" w:unhideWhenUsed="0"/>
+    <w:lsdException w:name="Light List Accent 6" w:semiHidden="0" w:uiPriority="61" w:unhideWhenUsed="0"/>
+    <w:lsdException w:name="Light Grid Accent 6" w:semiHidden="0" w:uiPriority="62" w:unhideWhenUsed="0"/>
+    <w:lsdException w:name="Medium Shading 1 Accent 6" w:semiHidden="0" w:uiPriority="63" w:unhideWhenUsed="0"/>
+    <w:lsdException w:name="Medium Shading 2 Accent 6" w:semiHidden="0" w:uiPriority="64" w:unhideWhenUsed="0"/>
+    <w:lsdException w:name="Medium List 1 Accent 6" w:semiHidden="0" w:uiPriority="65" w:unhideWhenUsed="0"/>
+    <w:lsdException w:name="Medium List 2 Accent 6" w:semiHidden="0" w:uiPriority="66" w:unhideWhenUsed="0"/>
+    <w:lsdException w:name="Medium Grid 1 Accent 6" w:semiHidden="0" w:uiPriority="67" w:unhideWhenUsed="0"/>
+    <w:lsdException w:name="Medium Grid 2 Accent 6" w:semiHidden="0" w:uiPriority="68" w:unhideWhenUsed="0"/>
+    <w:lsdException w:name="Medium Grid 3 Accent 6" w:semiHidden="0" w:uiPriority="69" w:unhideWhenUsed="0"/>
+    <w:lsdException w:name="Dark List Accent 6" w:semiHidden="0" w:uiPriority="70" w:unhideWhenUsed="0"/>
+    <w:lsdException w:name="Colorful Shading Accent 6" w:semiHidden="0" w:uiPriority="71" w:unhideWhenUsed="0"/>
+    <w:lsdException w:name="Colorful List Accent 6" w:semiHidden="0" w:uiPriority="72" w:unhideWhenUsed="0"/>
+    <w:lsdException w:name="Colorful Grid Accent 6" w:semiHidden="0" w:uiPriority="73" w:unhideWhenUsed="0"/>
+    <w:lsdException w:name="Subtle Emphasis" w:semiHidden="0" w:uiPriority="19" w:unhideWhenUsed="0" w:qFormat="1"/>
+    <w:lsdException w:name="Intense Emphasis" w:semiHidden="0" w:uiPriority="21" w:unhideWhenUsed="0" w:qFormat="1"/>
+    <w:lsdException w:name="Subtle Reference" w:semiHidden="0" w:uiPriority="31" w:unhideWhenUsed="0" w:qFormat="1"/>
+    <w:lsdException w:name="Intense Reference" w:semiHidden="0" w:uiPriority="32" w:unhideWhenUsed="0" w:qFormat="1"/>
+    <w:lsdException w:name="Book Title" w:semiHidden="0" w:uiPriority="33" w:unhideWhenUsed="0" w:qFormat="1"/>
+    <w:lsdException w:name="Bibliography" w:uiPriority="37"/>
+    <w:lsdException w:name="TOC Heading" w:uiPriority="39" w:qFormat="1"/>
+  </w:latentStyles>
+  <w:style w:type="paragraph" w:default="1" w:styleId="Standard">
+    <w:name w:val="Normal"/>
+    <w:qFormat/>
+  </w:style>
+  <w:style w:type="character" w:default="1" w:styleId="Absatz-Standardschriftart">
+    <w:name w:val="Default Paragraph Font"/>
+    <w:uiPriority w:val="1"/>
+    <w:semiHidden/>
+    <w:unhideWhenUsed/>
+  </w:style>
+  <w:style w:type="table" w:default="1" w:styleId="NormaleTabelle">
+    <w:name w:val="Normal Table"/>
+    <w:uiPriority w:val="99"/>
+    <w:semiHidden/>
+    <w:unhideWhenUsed/>
+    <w:tblPr>
+      <w:tblInd w:w="0" w:type="dxa"/>
+      <w:tblCellMar>
+        <w:top w:w="0" w:type="dxa"/>
+        <w:left w:w="108" w:type="dxa"/>
+        <w:bottom w:w="0" w:type="dxa"/>
+        <w:right w:w="108" w:type="dxa"/>
+      </w:tblCellMar>
+    </w:tblPr>
+  </w:style>
+  <w:style w:type="numbering" w:default="1" w:styleId="KeineListe">
+    <w:name w:val="No List"/>
+    <w:uiPriority w:val="99"/>
+    <w:semiHidden/>
+    <w:unhideWhenUsed/>
+  </w:style>
+  <w:style w:type="character" w:styleId="Platzhaltertext">
+    <w:name w:val="Placeholder Text"/>
+    <w:basedOn w:val="Absatz-Standardschriftart"/>
+    <w:uiPriority w:val="99"/>
+    <w:semiHidden/>
+    <w:rsid w:val="00222D6A"/>
+    <w:rPr>
+      <w:color w:val="808080"/>
+    </w:rPr>
+  </w:style>
+</w:styles>
+</file>
+
+<file path=word/glossary/stylesWithEffects.xml><?xml version="1.0" encoding="utf-8"?>
+<w:styles xmlns:wpc="http://schemas.microsoft.com/office/word/2010/wordprocessingCanvas" xmlns:mc="http://schemas.openxmlformats.org/markup-compatibility/2006" xmlns:o="urn:schemas-microsoft-com:office:office" xmlns:r="http://schemas.openxmlformats.org/officeDocument/2006/relationships" xmlns:m="http://schemas.openxmlformats.org/officeDocument/2006/math" xmlns:v="urn:schemas-microsoft-com:vml" xmlns:wp14="http://schemas.microsoft.com/office/word/2010/wordprocessingDrawing" xmlns:wp="http://schemas.openxmlformats.org/drawingml/2006/wordprocessingDrawing" xmlns:w10="urn:schemas-microsoft-com:office:word" xmlns:w="http://schemas.openxmlformats.org/wordprocessingml/2006/main" xmlns:w14="http://schemas.microsoft.com/office/word/2010/wordml" xmlns:wpg="http://schemas.microsoft.com/office/word/2010/wordprocessingGroup" xmlns:wpi="http://schemas.microsoft.com/office/word/2010/wordprocessingInk" xmlns:wne="http://schemas.microsoft.com/office/word/2006/wordml" xmlns:wps="http://schemas.microsoft.com/office/word/2010/wordprocessingShape" mc:Ignorable="w14 wp14">
+  <w:docDefaults>
+    <w:rPrDefault>
+      <w:rPr>
+        <w:rFonts w:asciiTheme="minorHAnsi" w:eastAsiaTheme="minorEastAsia" w:hAnsiTheme="minorHAnsi" w:cstheme="minorBidi"/>
+        <w:sz w:val="22"/>
+        <w:szCs w:val="22"/>
+        <w:lang w:val="de-AT" w:eastAsia="de-AT" w:bidi="ar-SA"/>
+      </w:rPr>
+    </w:rPrDefault>
+    <w:pPrDefault>
+      <w:pPr>
+        <w:spacing w:after="200" w:line="276" w:lineRule="auto"/>
+      </w:pPr>
+    </w:pPrDefault>
+  </w:docDefaults>
+  <w:latentStyles w:defLockedState="0" w:defUIPriority="99" w:defSemiHidden="1" w:defUnhideWhenUsed="1" w:defQFormat="0" w:count="267">
+    <w:lsdException w:name="Normal" w:semiHidden="0" w:uiPriority="0" w:unhideWhenUsed="0" w:qFormat="1"/>
+    <w:lsdException w:name="heading 1" w:semiHidden="0" w:uiPriority="9" w:unhideWhenUsed="0" w:qFormat="1"/>
+    <w:lsdException w:name="heading 2" w:uiPriority="9" w:qFormat="1"/>
+    <w:lsdException w:name="heading 3" w:uiPriority="9" w:qFormat="1"/>
+    <w:lsdException w:name="heading 4" w:uiPriority="9" w:qFormat="1"/>
+    <w:lsdException w:name="heading 5" w:uiPriority="9" w:qFormat="1"/>
+    <w:lsdException w:name="heading 6" w:uiPriority="9" w:qFormat="1"/>
+    <w:lsdException w:name="heading 7" w:uiPriority="9" w:qFormat="1"/>
+    <w:lsdException w:name="heading 8" w:uiPriority="9" w:qFormat="1"/>
+    <w:lsdException w:name="heading 9" w:uiPriority="9" w:qFormat="1"/>
+    <w:lsdException w:name="toc 1" w:uiPriority="39"/>
+    <w:lsdException w:name="toc 2" w:uiPriority="39"/>
+    <w:lsdException w:name="toc 3" w:uiPriority="39"/>
+    <w:lsdException w:name="toc 4" w:uiPriority="39"/>
+    <w:lsdException w:name="toc 5" w:uiPriority="39"/>
+    <w:lsdException w:name="toc 6" w:uiPriority="39"/>
+    <w:lsdException w:name="toc 7" w:uiPriority="39"/>
+    <w:lsdException w:name="toc 8" w:uiPriority="39"/>
+    <w:lsdException w:name="toc 9" w:uiPriority="39"/>
+    <w:lsdException w:name="caption" w:uiPriority="35" w:qFormat="1"/>
+    <w:lsdException w:name="Title" w:semiHidden="0" w:uiPriority="10" w:unhideWhenUsed="0" w:qFormat="1"/>
+    <w:lsdException w:name="Default Paragraph Font" w:uiPriority="1"/>
+    <w:lsdException w:name="Subtitle" w:semiHidden="0" w:uiPriority="11" w:unhideWhenUsed="0" w:qFormat="1"/>
+    <w:lsdException w:name="Strong" w:semiHidden="0" w:uiPriority="22" w:unhideWhenUsed="0" w:qFormat="1"/>
+    <w:lsdException w:name="Emphasis" w:semiHidden="0" w:uiPriority="20" w:unhideWhenUsed="0" w:qFormat="1"/>
+    <w:lsdException w:name="Table Grid" w:semiHidden="0" w:uiPriority="59" w:unhideWhenUsed="0"/>
+    <w:lsdException w:name="Placeholder Text" w:unhideWhenUsed="0"/>
+    <w:lsdException w:name="No Spacing" w:semiHidden="0" w:uiPriority="1" w:unhideWhenUsed="0" w:qFormat="1"/>
+    <w:lsdException w:name="Light Shading" w:semiHidden="0" w:uiPriority="60" w:unhideWhenUsed="0"/>
+    <w:lsdException w:name="Light List" w:semiHidden="0" w:uiPriority="61" w:unhideWhenUsed="0"/>
+    <w:lsdException w:name="Light Grid" w:semiHidden="0" w:uiPriority="62" w:unhideWhenUsed="0"/>
+    <w:lsdException w:name="Medium Shading 1" w:semiHidden="0" w:uiPriority="63" w:unhideWhenUsed="0"/>
+    <w:lsdException w:name="Medium Shading 2" w:semiHidden="0" w:uiPriority="64" w:unhideWhenUsed="0"/>
+    <w:lsdException w:name="Medium List 1" w:semiHidden="0" w:uiPriority="65" w:unhideWhenUsed="0"/>
+    <w:lsdException w:name="Medium List 2" w:semiHidden="0" w:uiPriority="66" w:unhideWhenUsed="0"/>
+    <w:lsdException w:name="Medium Grid 1" w:semiHidden="0" w:uiPriority="67" w:unhideWhenUsed="0"/>
+    <w:lsdException w:name="Medium Grid 2" w:semiHidden="0" w:uiPriority="68" w:unhideWhenUsed="0"/>
+    <w:lsdException w:name="Medium Grid 3" w:semiHidden="0" w:uiPriority="69" w:unhideWhenUsed="0"/>
+    <w:lsdException w:name="Dark List" w:semiHidden="0" w:uiPriority="70" w:unhideWhenUsed="0"/>
+    <w:lsdException w:name="Colorful Shading" w:semiHidden="0" w:uiPriority="71" w:unhideWhenUsed="0"/>
+    <w:lsdException w:name="Colorful List" w:semiHidden="0" w:uiPriority="72" w:unhideWhenUsed="0"/>
+    <w:lsdException w:name="Colorful Grid" w:semiHidden="0" w:uiPriority="73" w:unhideWhenUsed="0"/>
+    <w:lsdException w:name="Light Shading Accent 1" w:semiHidden="0" w:uiPriority="60" w:unhideWhenUsed="0"/>
+    <w:lsdException w:name="Light List Accent 1" w:semiHidden="0" w:uiPriority="61" w:unhideWhenUsed="0"/>
+    <w:lsdException w:name="Light Grid Accent 1" w:semiHidden="0" w:uiPriority="62" w:unhideWhenUsed="0"/>
+    <w:lsdException w:name="Medium Shading 1 Accent 1" w:semiHidden="0" w:uiPriority="63" w:unhideWhenUsed="0"/>
+    <w:lsdException w:name="Medium Shading 2 Accent 1" w:semiHidden="0" w:uiPriority="64" w:unhideWhenUsed="0"/>
+    <w:lsdException w:name="Medium List 1 Accent 1" w:semiHidden="0" w:uiPriority="65" w:unhideWhenUsed="0"/>
+    <w:lsdException w:name="Revision" w:unhideWhenUsed="0"/>
+    <w:lsdException w:name="List Paragraph" w:semiHidden="0" w:uiPriority="34" w:unhideWhenUsed="0" w:qFormat="1"/>
+    <w:lsdException w:name="Quote" w:semiHidden="0" w:uiPriority="29" w:unhideWhenUsed="0" w:qFormat="1"/>
+    <w:lsdException w:name="Intense Quote" w:semiHidden="0" w:uiPriority="30" w:unhideWhenUsed="0" w:qFormat="1"/>
+    <w:lsdException w:name="Medium List 2 Accent 1" w:semiHidden="0" w:uiPriority="66" w:unhideWhenUsed="0"/>
+    <w:lsdException w:name="Medium Grid 1 Accent 1" w:semiHidden="0" w:uiPriority="67" w:unhideWhenUsed="0"/>
+    <w:lsdException w:name="Medium Grid 2 Accent 1" w:semiHidden="0" w:uiPriority="68" w:unhideWhenUsed="0"/>
+    <w:lsdException w:name="Medium Grid 3 Accent 1" w:semiHidden="0" w:uiPriority="69" w:unhideWhenUsed="0"/>
+    <w:lsdException w:name="Dark List Accent 1" w:semiHidden="0" w:uiPriority="70" w:unhideWhenUsed="0"/>
+    <w:lsdException w:name="Colorful Shading Accent 1" w:semiHidden="0" w:uiPriority="71" w:unhideWhenUsed="0"/>
+    <w:lsdException w:name="Colorful List Accent 1" w:semiHidden="0" w:uiPriority="72" w:unhideWhenUsed="0"/>
+    <w:lsdException w:name="Colorful Grid Accent 1" w:semiHidden="0" w:uiPriority="73" w:unhideWhenUsed="0"/>
+    <w:lsdException w:name="Light Shading Accent 2" w:semiHidden="0" w:uiPriority="60" w:unhideWhenUsed="0"/>
+    <w:lsdException w:name="Light List Accent 2" w:semiHidden="0" w:uiPriority="61" w:unhideWhenUsed="0"/>
+    <w:lsdException w:name="Light Grid Accent 2" w:semiHidden="0" w:uiPriority="62" w:unhideWhenUsed="0"/>
+    <w:lsdException w:name="Medium Shading 1 Accent 2" w:semiHidden="0" w:uiPriority="63" w:unhideWhenUsed="0"/>
+    <w:lsdException w:name="Medium Shading 2 Accent 2" w:semiHidden="0" w:uiPriority="64" w:unhideWhenUsed="0"/>
+    <w:lsdException w:name="Medium List 1 Accent 2" w:semiHidden="0" w:uiPriority="65" w:unhideWhenUsed="0"/>
+    <w:lsdException w:name="Medium List 2 Accent 2" w:semiHidden="0" w:uiPriority="66" w:unhideWhenUsed="0"/>
+    <w:lsdException w:name="Medium Grid 1 Accent 2" w:semiHidden="0" w:uiPriority="67" w:unhideWhenUsed="0"/>
+    <w:lsdException w:name="Medium Grid 2 Accent 2" w:semiHidden="0" w:uiPriority="68" w:unhideWhenUsed="0"/>
+    <w:lsdException w:name="Medium Grid 3 Accent 2" w:semiHidden="0" w:uiPriority="69" w:unhideWhenUsed="0"/>
+    <w:lsdException w:name="Dark List Accent 2" w:semiHidden="0" w:uiPriority="70" w:unhideWhenUsed="0"/>
+    <w:lsdException w:name="Colorful Shading Accent 2" w:semiHidden="0" w:uiPriority="71" w:unhideWhenUsed="0"/>
+    <w:lsdException w:name="Colorful List Accent 2" w:semiHidden="0" w:uiPriority="72" w:unhideWhenUsed="0"/>
+    <w:lsdException w:name="Colorful Grid Accent 2" w:semiHidden="0" w:uiPriority="73" w:unhideWhenUsed="0"/>
+    <w:lsdException w:name="Light Shading Accent 3" w:semiHidden="0" w:uiPriority="60" w:unhideWhenUsed="0"/>
+    <w:lsdException w:name="Light List Accent 3" w:semiHidden="0" w:uiPriority="61" w:unhideWhenUsed="0"/>
+    <w:lsdException w:name="Light Grid Accent 3" w:semiHidden="0" w:uiPriority="62" w:unhideWhenUsed="0"/>
+    <w:lsdException w:name="Medium Shading 1 Accent 3" w:semiHidden="0" w:uiPriority="63" w:unhideWhenUsed="0"/>
+    <w:lsdException w:name="Medium Shading 2 Accent 3" w:semiHidden="0" w:uiPriority="64" w:unhideWhenUsed="0"/>
+    <w:lsdException w:name="Medium List 1 Accent 3" w:semiHidden="0" w:uiPriority="65" w:unhideWhenUsed="0"/>
+    <w:lsdException w:name="Medium List 2 Accent 3" w:semiHidden="0" w:uiPriority="66" w:unhideWhenUsed="0"/>
+    <w:lsdException w:name="Medium Grid 1 Accent 3" w:semiHidden="0" w:uiPriority="67" w:unhideWhenUsed="0"/>
+    <w:lsdException w:name="Medium Grid 2 Accent 3" w:semiHidden="0" w:uiPriority="68" w:unhideWhenUsed="0"/>
+    <w:lsdException w:name="Medium Grid 3 Accent 3" w:semiHidden="0" w:uiPriority="69" w:unhideWhenUsed="0"/>
+    <w:lsdException w:name="Dark List Accent 3" w:semiHidden="0" w:uiPriority="70" w:unhideWhenUsed="0"/>
+    <w:lsdException w:name="Colorful Shading Accent 3" w:semiHidden="0" w:uiPriority="71" w:unhideWhenUsed="0"/>
+    <w:lsdException w:name="Colorful List Accent 3" w:semiHidden="0" w:uiPriority="72" w:unhideWhenUsed="0"/>
+    <w:lsdException w:name="Colorful Grid Accent 3" w:semiHidden="0" w:uiPriority="73" w:unhideWhenUsed="0"/>
+    <w:lsdException w:name="Light Shading Accent 4" w:semiHidden="0" w:uiPriority="60" w:unhideWhenUsed="0"/>
+    <w:lsdException w:name="Light List Accent 4" w:semiHidden="0" w:uiPriority="61" w:unhideWhenUsed="0"/>
+    <w:lsdException w:name="Light Grid Accent 4" w:semiHidden="0" w:uiPriority="62" w:unhideWhenUsed="0"/>
+    <w:lsdException w:name="Medium Shading 1 Accent 4" w:semiHidden="0" w:uiPriority="63" w:unhideWhenUsed="0"/>
+    <w:lsdException w:name="Medium Shading 2 Accent 4" w:semiHidden="0" w:uiPriority="64" w:unhideWhenUsed="0"/>
+    <w:lsdException w:name="Medium List 1 Accent 4" w:semiHidden="0" w:uiPriority="65" w:unhideWhenUsed="0"/>
+    <w:lsdException w:name="Medium List 2 Accent 4" w:semiHidden="0" w:uiPriority="66" w:unhideWhenUsed="0"/>
+    <w:lsdException w:name="Medium Grid 1 Accent 4" w:semiHidden="0" w:uiPriority="67" w:unhideWhenUsed="0"/>
+    <w:lsdException w:name="Medium Grid 2 Accent 4" w:semiHidden="0" w:uiPriority="68" w:unhideWhenUsed="0"/>
+    <w:lsdException w:name="Medium Grid 3 Accent 4" w:semiHidden="0" w:uiPriority="69" w:unhideWhenUsed="0"/>
+    <w:lsdException w:name="Dark List Accent 4" w:semiHidden="0" w:uiPriority="70" w:unhideWhenUsed="0"/>
+    <w:lsdException w:name="Colorful Shading Accent 4" w:semiHidden="0" w:uiPriority="71" w:unhideWhenUsed="0"/>
+    <w:lsdException w:name="Colorful List Accent 4" w:semiHidden="0" w:uiPriority="72" w:unhideWhenUsed="0"/>
+    <w:lsdException w:name="Colorful Grid Accent 4" w:semiHidden="0" w:uiPriority="73" w:unhideWhenUsed="0"/>
+    <w:lsdException w:name="Light Shading Accent 5" w:semiHidden="0" w:uiPriority="60" w:unhideWhenUsed="0"/>
+    <w:lsdException w:name="Light List Accent 5" w:semiHidden="0" w:uiPriority="61" w:unhideWhenUsed="0"/>
+    <w:lsdException w:name="Light Grid Accent 5" w:semiHidden="0" w:uiPriority="62" w:unhideWhenUsed="0"/>
+    <w:lsdException w:name="Medium Shading 1 Accent 5" w:semiHidden="0" w:uiPriority="63" w:unhideWhenUsed="0"/>
+    <w:lsdException w:name="Medium Shading 2 Accent 5" w:semiHidden="0" w:uiPriority="64" w:unhideWhenUsed="0"/>
+    <w:lsdException w:name="Medium List 1 Accent 5" w:semiHidden="0" w:uiPriority="65" w:unhideWhenUsed="0"/>
+    <w:lsdException w:name="Medium List 2 Accent 5" w:semiHidden="0" w:uiPriority="66" w:unhideWhenUsed="0"/>
+    <w:lsdException w:name="Medium Grid 1 Accent 5" w:semiHidden="0" w:uiPriority="67" w:unhideWhenUsed="0"/>
+    <w:lsdException w:name="Medium Grid 2 Accent 5" w:semiHidden="0" w:uiPriority="68" w:unhideWhenUsed="0"/>
+    <w:lsdException w:name="Medium Grid 3 Accent 5" w:semiHidden="0" w:uiPriority="69" w:unhideWhenUsed="0"/>
+    <w:lsdException w:name="Dark List Accent 5" w:semiHidden="0" w:uiPriority="70" w:unhideWhenUsed="0"/>
+    <w:lsdException w:name="Colorful Shading Accent 5" w:semiHidden="0" w:uiPriority="71" w:unhideWhenUsed="0"/>
+    <w:lsdException w:name="Colorful List Accent 5" w:semiHidden="0" w:uiPriority="72" w:unhideWhenUsed="0"/>
+    <w:lsdException w:name="Colorful Grid Accent 5" w:semiHidden="0" w:uiPriority="73" w:unhideWhenUsed="0"/>
+    <w:lsdException w:name="Light Shading Accent 6" w:semiHidden="0" w:uiPriority="60" w:unhideWhenUsed="0"/>
+    <w:lsdException w:name="Light List Accent 6" w:semiHidden="0" w:uiPriority="61" w:unhideWhenUsed="0"/>
+    <w:lsdException w:name="Light Grid Accent 6" w:semiHidden="0" w:uiPriority="62" w:unhideWhenUsed="0"/>
+    <w:lsdException w:name="Medium Shading 1 Accent 6" w:semiHidden="0" w:uiPriority="63" w:unhideWhenUsed="0"/>
+    <w:lsdException w:name="Medium Shading 2 Accent 6" w:semiHidden="0" w:uiPriority="64" w:unhideWhenUsed="0"/>
+    <w:lsdException w:name="Medium List 1 Accent 6" w:semiHidden="0" w:uiPriority="65" w:unhideWhenUsed="0"/>
+    <w:lsdException w:name="Medium List 2 Accent 6" w:semiHidden="0" w:uiPriority="66" w:unhideWhenUsed="0"/>
+    <w:lsdException w:name="Medium Grid 1 Accent 6" w:semiHidden="0" w:uiPriority="67" w:unhideWhenUsed="0"/>
+    <w:lsdException w:name="Medium Grid 2 Accent 6" w:semiHidden="0" w:uiPriority="68" w:unhideWhenUsed="0"/>
+    <w:lsdException w:name="Medium Grid 3 Accent 6" w:semiHidden="0" w:uiPriority="69" w:unhideWhenUsed="0"/>
+    <w:lsdException w:name="Dark List Accent 6" w:semiHidden="0" w:uiPriority="70" w:unhideWhenUsed="0"/>
+    <w:lsdException w:name="Colorful Shading Accent 6" w:semiHidden="0" w:uiPriority="71" w:unhideWhenUsed="0"/>
+    <w:lsdException w:name="Colorful List Accent 6" w:semiHidden="0" w:uiPriority="72" w:unhideWhenUsed="0"/>
+    <w:lsdException w:name="Colorful Grid Accent 6" w:semiHidden="0" w:uiPriority="73" w:unhideWhenUsed="0"/>
+    <w:lsdException w:name="Subtle Emphasis" w:semiHidden="0" w:uiPriority="19" w:unhideWhenUsed="0" w:qFormat="1"/>
+    <w:lsdException w:name="Intense Emphasis" w:semiHidden="0" w:uiPriority="21" w:unhideWhenUsed="0" w:qFormat="1"/>
+    <w:lsdException w:name="Subtle Reference" w:semiHidden="0" w:uiPriority="31" w:unhideWhenUsed="0" w:qFormat="1"/>
+    <w:lsdException w:name="Intense Reference" w:semiHidden="0" w:uiPriority="32" w:unhideWhenUsed="0" w:qFormat="1"/>
+    <w:lsdException w:name="Book Title" w:semiHidden="0" w:uiPriority="33" w:unhideWhenUsed="0" w:qFormat="1"/>
+    <w:lsdException w:name="Bibliography" w:uiPriority="37"/>
+    <w:lsdException w:name="TOC Heading" w:uiPriority="39" w:qFormat="1"/>
+  </w:latentStyles>
+  <w:style w:type="paragraph" w:default="1" w:styleId="Standard">
+    <w:name w:val="Normal"/>
+    <w:qFormat/>
+  </w:style>
+  <w:style w:type="character" w:default="1" w:styleId="Absatz-Standardschriftart">
+    <w:name w:val="Default Paragraph Font"/>
+    <w:uiPriority w:val="1"/>
+    <w:semiHidden/>
+    <w:unhideWhenUsed/>
+  </w:style>
+  <w:style w:type="table" w:default="1" w:styleId="NormaleTabelle">
+    <w:name w:val="Normal Table"/>
+    <w:uiPriority w:val="99"/>
+    <w:semiHidden/>
+    <w:unhideWhenUsed/>
+    <w:tblPr>
+      <w:tblInd w:w="0" w:type="dxa"/>
+      <w:tblCellMar>
+        <w:top w:w="0" w:type="dxa"/>
+        <w:left w:w="108" w:type="dxa"/>
+        <w:bottom w:w="0" w:type="dxa"/>
+        <w:right w:w="108" w:type="dxa"/>
+      </w:tblCellMar>
+    </w:tblPr>
+  </w:style>
+  <w:style w:type="numbering" w:default="1" w:styleId="KeineListe">
+    <w:name w:val="No List"/>
+    <w:uiPriority w:val="99"/>
+    <w:semiHidden/>
+    <w:unhideWhenUsed/>
+  </w:style>
+  <w:style w:type="character" w:styleId="Platzhaltertext">
+    <w:name w:val="Placeholder Text"/>
+    <w:basedOn w:val="Absatz-Standardschriftart"/>
+    <w:uiPriority w:val="99"/>
+    <w:semiHidden/>
+    <w:rsid w:val="00222D6A"/>
+    <w:rPr>
+      <w:color w:val="808080"/>
+    </w:rPr>
+  </w:style>
+</w:styles>
+</file>
+
+<file path=word/glossary/webSettings.xml><?xml version="1.0" encoding="utf-8"?>
+<w:webSettings xmlns:mc="http://schemas.openxmlformats.org/markup-compatibility/2006" xmlns:r="http://schemas.openxmlformats.org/officeDocument/2006/relationships" xmlns:w="http://schemas.openxmlformats.org/wordprocessingml/2006/main" xmlns:w14="http://schemas.microsoft.com/office/word/2010/wordml" mc:Ignorable="w14">
+  <w:optimizeForBrowser/>
+  <w:allowPNG/>
+</w:webSettings>
 </file>
 
 <file path=word/theme/theme1.xml><?xml version="1.0" encoding="utf-8"?>
@@ -9993,7 +10355,7 @@
 </file>
 
 <file path=customXml/itemProps1.xml><?xml version="1.0" encoding="utf-8"?>
-<ds:datastoreItem xmlns:ds="http://schemas.openxmlformats.org/officeDocument/2006/customXml" ds:itemID="{3A291158-30A0-4339-B6EA-F1F528855772}">
+<ds:datastoreItem xmlns:ds="http://schemas.openxmlformats.org/officeDocument/2006/customXml" ds:itemID="{CBAFA293-B2EB-4FFC-8A33-4868BE6BF529}">
   <ds:schemaRefs>
     <ds:schemaRef ds:uri="http://schemas.openxmlformats.org/officeDocument/2006/bibliography"/>
   </ds:schemaRefs>

</xml_diff>

<commit_message>
Added chapter for distance function.
</commit_message>
<xml_diff>
--- a/Task6/Task6_Deutschl.docx
+++ b/Task6/Task6_Deutschl.docx
@@ -47,8 +47,20 @@
           <w:lang w:val="de-AT"/>
         </w:rPr>
         <w:lastRenderedPageBreak/>
-        <w:t>Markus Deutschl</w:t>
-      </w:r>
+        <w:t xml:space="preserve">Markus </w:t>
+      </w:r>
+      <w:proofErr w:type="spellStart"/>
+      <w:r>
+        <w:rPr>
+          <w:i/>
+          <w:iCs/>
+          <w:sz w:val="26"/>
+          <w:szCs w:val="26"/>
+          <w:lang w:val="de-AT"/>
+        </w:rPr>
+        <w:t>Deutschl</w:t>
+      </w:r>
+      <w:proofErr w:type="spellEnd"/>
     </w:p>
     <w:p>
       <w:pPr>
@@ -60,6 +72,7 @@
           <w:lang w:val="de-AT"/>
         </w:rPr>
       </w:pPr>
+      <w:proofErr w:type="spellStart"/>
       <w:r>
         <w:rPr>
           <w:rFonts w:eastAsia="Times New Roman"/>
@@ -67,8 +80,49 @@
           <w:szCs w:val="22"/>
           <w:lang w:val="de-AT"/>
         </w:rPr>
-        <w:t>Dept. of MultimediaTechnology</w:t>
-      </w:r>
+        <w:t>Dept</w:t>
+      </w:r>
+      <w:proofErr w:type="spellEnd"/>
+      <w:r>
+        <w:rPr>
+          <w:rFonts w:eastAsia="Times New Roman"/>
+          <w:sz w:val="24"/>
+          <w:szCs w:val="22"/>
+          <w:lang w:val="de-AT"/>
+        </w:rPr>
+        <w:t xml:space="preserve">. </w:t>
+      </w:r>
+      <w:proofErr w:type="spellStart"/>
+      <w:r>
+        <w:rPr>
+          <w:rFonts w:eastAsia="Times New Roman"/>
+          <w:sz w:val="24"/>
+          <w:szCs w:val="22"/>
+          <w:lang w:val="de-AT"/>
+        </w:rPr>
+        <w:t>of</w:t>
+      </w:r>
+      <w:proofErr w:type="spellEnd"/>
+      <w:r>
+        <w:rPr>
+          <w:rFonts w:eastAsia="Times New Roman"/>
+          <w:sz w:val="24"/>
+          <w:szCs w:val="22"/>
+          <w:lang w:val="de-AT"/>
+        </w:rPr>
+        <w:t xml:space="preserve"> </w:t>
+      </w:r>
+      <w:proofErr w:type="spellStart"/>
+      <w:r>
+        <w:rPr>
+          <w:rFonts w:eastAsia="Times New Roman"/>
+          <w:sz w:val="24"/>
+          <w:szCs w:val="22"/>
+          <w:lang w:val="de-AT"/>
+        </w:rPr>
+        <w:t>MultimediaTechnology</w:t>
+      </w:r>
+      <w:proofErr w:type="spellEnd"/>
     </w:p>
     <w:p>
       <w:pPr>
@@ -97,12 +151,37 @@
           <w:szCs w:val="22"/>
         </w:rPr>
       </w:pPr>
+      <w:proofErr w:type="spellStart"/>
       <w:r>
         <w:rPr>
           <w:sz w:val="24"/>
           <w:szCs w:val="22"/>
         </w:rPr>
-        <w:t xml:space="preserve">Puch bei </w:t>
+        <w:t>Puch</w:t>
+      </w:r>
+      <w:proofErr w:type="spellEnd"/>
+      <w:r>
+        <w:rPr>
+          <w:sz w:val="24"/>
+          <w:szCs w:val="22"/>
+        </w:rPr>
+        <w:t xml:space="preserve"> </w:t>
+      </w:r>
+      <w:proofErr w:type="spellStart"/>
+      <w:r>
+        <w:rPr>
+          <w:sz w:val="24"/>
+          <w:szCs w:val="22"/>
+        </w:rPr>
+        <w:t>bei</w:t>
+      </w:r>
+      <w:proofErr w:type="spellEnd"/>
+      <w:r>
+        <w:rPr>
+          <w:sz w:val="24"/>
+          <w:szCs w:val="22"/>
+        </w:rPr>
+        <w:t xml:space="preserve"> </w:t>
       </w:r>
       <w:r>
         <w:rPr>
@@ -190,6 +269,7 @@
         </w:rPr>
         <w:t xml:space="preserve"> </w:t>
       </w:r>
+      <w:proofErr w:type="gramStart"/>
       <w:r>
         <w:rPr>
           <w:b w:val="0"/>
@@ -198,6 +278,7 @@
         </w:rPr>
         <w:t>This</w:t>
       </w:r>
+      <w:proofErr w:type="gramEnd"/>
       <w:r>
         <w:rPr>
           <w:rFonts w:eastAsia="Times New Roman"/>
@@ -994,6 +1075,7 @@
           <w:lang w:val="de-AT"/>
         </w:rPr>
       </w:pPr>
+      <w:proofErr w:type="spellStart"/>
       <w:r>
         <w:rPr>
           <w:sz w:val="24"/>
@@ -1002,6 +1084,7 @@
         </w:rPr>
         <w:t>Keywords</w:t>
       </w:r>
+      <w:proofErr w:type="spellEnd"/>
       <w:r>
         <w:rPr>
           <w:sz w:val="24"/>
@@ -1028,8 +1111,6 @@
         </w:rPr>
         <w:t xml:space="preserve"> </w:t>
       </w:r>
-      <w:bookmarkStart w:id="0" w:name="_GoBack"/>
-      <w:bookmarkEnd w:id="0"/>
       <w:r>
         <w:rPr>
           <w:rFonts w:eastAsia="Times New Roman"/>
@@ -1059,6 +1140,7 @@
         </w:rPr>
         <w:t xml:space="preserve"> </w:t>
       </w:r>
+      <w:proofErr w:type="spellStart"/>
       <w:r>
         <w:rPr>
           <w:b w:val="0"/>
@@ -1068,6 +1150,7 @@
         </w:rPr>
         <w:t>Recommender</w:t>
       </w:r>
+      <w:proofErr w:type="spellEnd"/>
       <w:r>
         <w:rPr>
           <w:b w:val="0"/>
@@ -1115,6 +1198,7 @@
           <w:lang w:val="en-US"/>
         </w:rPr>
       </w:pPr>
+      <w:proofErr w:type="spellStart"/>
       <w:r>
         <w:rPr>
           <w:sz w:val="24"/>
@@ -1123,6 +1207,7 @@
         </w:rPr>
         <w:t>Einführung</w:t>
       </w:r>
+      <w:proofErr w:type="spellEnd"/>
     </w:p>
     <w:p>
       <w:pPr>
@@ -1139,8 +1224,27 @@
           <w:szCs w:val="24"/>
           <w:lang w:val="de-AT" w:eastAsia="de-AT"/>
         </w:rPr>
-        <w:t xml:space="preserve">Die Präsenz eines Recommender Systems (RS) gehört im modernen Web bereits zum </w:t>
-      </w:r>
+        <w:t xml:space="preserve">Die Präsenz eines </w:t>
+      </w:r>
+      <w:proofErr w:type="spellStart"/>
+      <w:r>
+        <w:rPr>
+          <w:sz w:val="24"/>
+          <w:szCs w:val="24"/>
+          <w:lang w:val="de-AT" w:eastAsia="de-AT"/>
+        </w:rPr>
+        <w:t>Recommender</w:t>
+      </w:r>
+      <w:proofErr w:type="spellEnd"/>
+      <w:r>
+        <w:rPr>
+          <w:sz w:val="24"/>
+          <w:szCs w:val="24"/>
+          <w:lang w:val="de-AT" w:eastAsia="de-AT"/>
+        </w:rPr>
+        <w:t xml:space="preserve"> Systems (RS) gehört im modernen Web bereits zum </w:t>
+      </w:r>
+      <w:proofErr w:type="spellStart"/>
       <w:r>
         <w:rPr>
           <w:sz w:val="24"/>
@@ -1173,6 +1277,7 @@
         </w:rPr>
         <w:t>repertoir</w:t>
       </w:r>
+      <w:proofErr w:type="spellEnd"/>
       <w:r>
         <w:rPr>
           <w:sz w:val="24"/>
@@ -1229,6 +1334,7 @@
         </w:rPr>
         <w:t xml:space="preserve">. Dieses Interesse der Industrie wurde durch den </w:t>
       </w:r>
+      <w:proofErr w:type="spellStart"/>
       <w:r>
         <w:rPr>
           <w:i/>
@@ -1236,8 +1342,29 @@
           <w:szCs w:val="24"/>
           <w:lang w:val="de-AT" w:eastAsia="de-AT"/>
         </w:rPr>
-        <w:t>Netflix prize</w:t>
-      </w:r>
+        <w:t>Netflix</w:t>
+      </w:r>
+      <w:proofErr w:type="spellEnd"/>
+      <w:r>
+        <w:rPr>
+          <w:i/>
+          <w:sz w:val="24"/>
+          <w:szCs w:val="24"/>
+          <w:lang w:val="de-AT" w:eastAsia="de-AT"/>
+        </w:rPr>
+        <w:t xml:space="preserve"> </w:t>
+      </w:r>
+      <w:proofErr w:type="spellStart"/>
+      <w:r>
+        <w:rPr>
+          <w:i/>
+          <w:sz w:val="24"/>
+          <w:szCs w:val="24"/>
+          <w:lang w:val="de-AT" w:eastAsia="de-AT"/>
+        </w:rPr>
+        <w:t>prize</w:t>
+      </w:r>
+      <w:proofErr w:type="spellEnd"/>
       <w:r>
         <w:rPr>
           <w:rStyle w:val="Funotenzeichen"/>
@@ -1255,6 +1382,7 @@
         </w:rPr>
         <w:t xml:space="preserve"> unterstrichen, welcher dem Team, das den </w:t>
       </w:r>
+      <w:proofErr w:type="spellStart"/>
       <w:r>
         <w:rPr>
           <w:i/>
@@ -1264,6 +1392,7 @@
         </w:rPr>
         <w:t>Netflix</w:t>
       </w:r>
+      <w:proofErr w:type="spellEnd"/>
       <w:r>
         <w:rPr>
           <w:sz w:val="24"/>
@@ -1316,8 +1445,19 @@
           <w:szCs w:val="24"/>
           <w:lang w:val="de-AT" w:eastAsia="de-AT"/>
         </w:rPr>
-        <w:t>Content-based</w:t>
-      </w:r>
+        <w:t>Content-</w:t>
+      </w:r>
+      <w:proofErr w:type="spellStart"/>
+      <w:r>
+        <w:rPr>
+          <w:i/>
+          <w:sz w:val="24"/>
+          <w:szCs w:val="24"/>
+          <w:lang w:val="de-AT" w:eastAsia="de-AT"/>
+        </w:rPr>
+        <w:t>based</w:t>
+      </w:r>
+      <w:proofErr w:type="spellEnd"/>
       <w:r>
         <w:rPr>
           <w:sz w:val="24"/>
@@ -1336,6 +1476,7 @@
           <w:id w:val="-920407057"/>
           <w:citation/>
         </w:sdtPr>
+        <w:sdtEndPr/>
         <w:sdtContent>
           <w:r>
             <w:rPr>
@@ -1420,8 +1561,19 @@
           <w:szCs w:val="24"/>
           <w:lang w:val="de-AT" w:eastAsia="de-AT"/>
         </w:rPr>
-        <w:t>Collaborative filtering</w:t>
-      </w:r>
+        <w:t xml:space="preserve">Collaborative </w:t>
+      </w:r>
+      <w:proofErr w:type="spellStart"/>
+      <w:r>
+        <w:rPr>
+          <w:i/>
+          <w:sz w:val="24"/>
+          <w:szCs w:val="24"/>
+          <w:lang w:val="de-AT" w:eastAsia="de-AT"/>
+        </w:rPr>
+        <w:t>filtering</w:t>
+      </w:r>
+      <w:proofErr w:type="spellEnd"/>
       <w:r>
         <w:rPr>
           <w:sz w:val="24"/>
@@ -1448,6 +1600,7 @@
           <w:id w:val="1354306193"/>
           <w:citation/>
         </w:sdtPr>
+        <w:sdtEndPr/>
         <w:sdtContent>
           <w:r>
             <w:rPr>
@@ -1559,6 +1712,7 @@
         </w:rPr>
         <w:t xml:space="preserve">Dieser Ansatz wurde gewählt, um Vorschläge für das RS von </w:t>
       </w:r>
+      <w:proofErr w:type="spellStart"/>
       <w:r>
         <w:rPr>
           <w:i/>
@@ -1568,6 +1722,7 @@
         </w:rPr>
         <w:t>MovLib</w:t>
       </w:r>
+      <w:proofErr w:type="spellEnd"/>
       <w:r>
         <w:rPr>
           <w:rStyle w:val="Funotenzeichen"/>
@@ -1583,7 +1738,25 @@
           <w:szCs w:val="24"/>
           <w:lang w:val="de-AT" w:eastAsia="de-AT"/>
         </w:rPr>
-        <w:t xml:space="preserve"> generieren zu können, dessen Filmdaten in einer graphenorientierten Datenbank abgelegt werden, um solche Breitensuchen möglichst effizient durchführen zu können. </w:t>
+        <w:t xml:space="preserve"> generieren zu können, dessen Filmdaten in einer </w:t>
+      </w:r>
+      <w:proofErr w:type="spellStart"/>
+      <w:r>
+        <w:rPr>
+          <w:sz w:val="24"/>
+          <w:szCs w:val="24"/>
+          <w:lang w:val="de-AT" w:eastAsia="de-AT"/>
+        </w:rPr>
+        <w:t>graphenorientierten</w:t>
+      </w:r>
+      <w:proofErr w:type="spellEnd"/>
+      <w:r>
+        <w:rPr>
+          <w:sz w:val="24"/>
+          <w:szCs w:val="24"/>
+          <w:lang w:val="de-AT" w:eastAsia="de-AT"/>
+        </w:rPr>
+        <w:t xml:space="preserve"> Datenbank abgelegt werden, um solche Breitensuchen möglichst effizient durchführen zu können. </w:t>
       </w:r>
       <w:r>
         <w:rPr>
@@ -1829,7 +2002,25 @@
           <w:szCs w:val="24"/>
           <w:lang w:val="de-AT" w:eastAsia="de-AT"/>
         </w:rPr>
-        <w:t xml:space="preserve">Die Arbeiten von Perny &amp; Zucker </w:t>
+        <w:t xml:space="preserve">Die Arbeiten von </w:t>
+      </w:r>
+      <w:proofErr w:type="spellStart"/>
+      <w:r>
+        <w:rPr>
+          <w:sz w:val="24"/>
+          <w:szCs w:val="24"/>
+          <w:lang w:val="de-AT" w:eastAsia="de-AT"/>
+        </w:rPr>
+        <w:t>Perny</w:t>
+      </w:r>
+      <w:proofErr w:type="spellEnd"/>
+      <w:r>
+        <w:rPr>
+          <w:sz w:val="24"/>
+          <w:szCs w:val="24"/>
+          <w:lang w:val="de-AT" w:eastAsia="de-AT"/>
+        </w:rPr>
+        <w:t xml:space="preserve"> &amp; Zucker </w:t>
       </w:r>
       <w:sdt>
         <w:sdtPr>
@@ -1955,7 +2146,25 @@
           <w:szCs w:val="24"/>
           <w:lang w:val="de-AT" w:eastAsia="de-AT"/>
         </w:rPr>
-        <w:t xml:space="preserve">, sowie Das &amp; ter Horst </w:t>
+        <w:t xml:space="preserve">, sowie Das &amp; </w:t>
+      </w:r>
+      <w:proofErr w:type="spellStart"/>
+      <w:r>
+        <w:rPr>
+          <w:sz w:val="24"/>
+          <w:szCs w:val="24"/>
+          <w:lang w:val="de-AT" w:eastAsia="de-AT"/>
+        </w:rPr>
+        <w:t>ter</w:t>
+      </w:r>
+      <w:proofErr w:type="spellEnd"/>
+      <w:r>
+        <w:rPr>
+          <w:sz w:val="24"/>
+          <w:szCs w:val="24"/>
+          <w:lang w:val="de-AT" w:eastAsia="de-AT"/>
+        </w:rPr>
+        <w:t xml:space="preserve"> Horst </w:t>
       </w:r>
       <w:sdt>
         <w:sdtPr>
@@ -2038,13 +2247,59 @@
           <w:lang w:val="de-AT" w:eastAsia="de-AT"/>
         </w:rPr>
       </w:pPr>
-      <w:r>
-        <w:rPr>
-          <w:sz w:val="24"/>
-          <w:szCs w:val="24"/>
-          <w:lang w:val="de-AT" w:eastAsia="de-AT"/>
-        </w:rPr>
-        <w:t xml:space="preserve">Symeonidis, Nanopoulos &amp; Manolopoulos </w:t>
+      <w:proofErr w:type="spellStart"/>
+      <w:r>
+        <w:rPr>
+          <w:sz w:val="24"/>
+          <w:szCs w:val="24"/>
+          <w:lang w:val="de-AT" w:eastAsia="de-AT"/>
+        </w:rPr>
+        <w:t>Symeonidis</w:t>
+      </w:r>
+      <w:proofErr w:type="spellEnd"/>
+      <w:r>
+        <w:rPr>
+          <w:sz w:val="24"/>
+          <w:szCs w:val="24"/>
+          <w:lang w:val="de-AT" w:eastAsia="de-AT"/>
+        </w:rPr>
+        <w:t xml:space="preserve">, </w:t>
+      </w:r>
+      <w:proofErr w:type="spellStart"/>
+      <w:r>
+        <w:rPr>
+          <w:sz w:val="24"/>
+          <w:szCs w:val="24"/>
+          <w:lang w:val="de-AT" w:eastAsia="de-AT"/>
+        </w:rPr>
+        <w:t>Nanopoulos</w:t>
+      </w:r>
+      <w:proofErr w:type="spellEnd"/>
+      <w:r>
+        <w:rPr>
+          <w:sz w:val="24"/>
+          <w:szCs w:val="24"/>
+          <w:lang w:val="de-AT" w:eastAsia="de-AT"/>
+        </w:rPr>
+        <w:t xml:space="preserve"> &amp; </w:t>
+      </w:r>
+      <w:proofErr w:type="spellStart"/>
+      <w:r>
+        <w:rPr>
+          <w:sz w:val="24"/>
+          <w:szCs w:val="24"/>
+          <w:lang w:val="de-AT" w:eastAsia="de-AT"/>
+        </w:rPr>
+        <w:t>Manolopoulos</w:t>
+      </w:r>
+      <w:proofErr w:type="spellEnd"/>
+      <w:r>
+        <w:rPr>
+          <w:sz w:val="24"/>
+          <w:szCs w:val="24"/>
+          <w:lang w:val="de-AT" w:eastAsia="de-AT"/>
+        </w:rPr>
+        <w:t xml:space="preserve"> </w:t>
       </w:r>
       <w:sdt>
         <w:sdtPr>
@@ -2107,7 +2362,61 @@
           <w:szCs w:val="24"/>
           <w:lang w:val="de-AT" w:eastAsia="de-AT"/>
         </w:rPr>
-        <w:t xml:space="preserve"> und Adomavicius, Sankaranarayanan, Sen &amp; Tuzhilin </w:t>
+        <w:t xml:space="preserve"> und </w:t>
+      </w:r>
+      <w:proofErr w:type="spellStart"/>
+      <w:r>
+        <w:rPr>
+          <w:sz w:val="24"/>
+          <w:szCs w:val="24"/>
+          <w:lang w:val="de-AT" w:eastAsia="de-AT"/>
+        </w:rPr>
+        <w:t>Adomavicius</w:t>
+      </w:r>
+      <w:proofErr w:type="spellEnd"/>
+      <w:r>
+        <w:rPr>
+          <w:sz w:val="24"/>
+          <w:szCs w:val="24"/>
+          <w:lang w:val="de-AT" w:eastAsia="de-AT"/>
+        </w:rPr>
+        <w:t xml:space="preserve">, </w:t>
+      </w:r>
+      <w:proofErr w:type="spellStart"/>
+      <w:r>
+        <w:rPr>
+          <w:sz w:val="24"/>
+          <w:szCs w:val="24"/>
+          <w:lang w:val="de-AT" w:eastAsia="de-AT"/>
+        </w:rPr>
+        <w:t>Sankaranarayanan</w:t>
+      </w:r>
+      <w:proofErr w:type="spellEnd"/>
+      <w:r>
+        <w:rPr>
+          <w:sz w:val="24"/>
+          <w:szCs w:val="24"/>
+          <w:lang w:val="de-AT" w:eastAsia="de-AT"/>
+        </w:rPr>
+        <w:t xml:space="preserve">, Sen &amp; </w:t>
+      </w:r>
+      <w:proofErr w:type="spellStart"/>
+      <w:r>
+        <w:rPr>
+          <w:sz w:val="24"/>
+          <w:szCs w:val="24"/>
+          <w:lang w:val="de-AT" w:eastAsia="de-AT"/>
+        </w:rPr>
+        <w:t>Tuzhilin</w:t>
+      </w:r>
+      <w:proofErr w:type="spellEnd"/>
+      <w:r>
+        <w:rPr>
+          <w:sz w:val="24"/>
+          <w:szCs w:val="24"/>
+          <w:lang w:val="de-AT" w:eastAsia="de-AT"/>
+        </w:rPr>
+        <w:t xml:space="preserve"> </w:t>
       </w:r>
       <w:sdt>
         <w:sdtPr>
@@ -2188,7 +2497,43 @@
           <w:szCs w:val="24"/>
           <w:lang w:val="de-AT" w:eastAsia="de-AT"/>
         </w:rPr>
-        <w:t xml:space="preserve">Des Weiteren sind noch die Arbeiten von Mak, Koprinska &amp; Poon </w:t>
+        <w:t xml:space="preserve">Des Weiteren sind noch die Arbeiten von Mak, </w:t>
+      </w:r>
+      <w:proofErr w:type="spellStart"/>
+      <w:r>
+        <w:rPr>
+          <w:sz w:val="24"/>
+          <w:szCs w:val="24"/>
+          <w:lang w:val="de-AT" w:eastAsia="de-AT"/>
+        </w:rPr>
+        <w:t>Koprinska</w:t>
+      </w:r>
+      <w:proofErr w:type="spellEnd"/>
+      <w:r>
+        <w:rPr>
+          <w:sz w:val="24"/>
+          <w:szCs w:val="24"/>
+          <w:lang w:val="de-AT" w:eastAsia="de-AT"/>
+        </w:rPr>
+        <w:t xml:space="preserve"> &amp; </w:t>
+      </w:r>
+      <w:proofErr w:type="spellStart"/>
+      <w:r>
+        <w:rPr>
+          <w:sz w:val="24"/>
+          <w:szCs w:val="24"/>
+          <w:lang w:val="de-AT" w:eastAsia="de-AT"/>
+        </w:rPr>
+        <w:t>Poon</w:t>
+      </w:r>
+      <w:proofErr w:type="spellEnd"/>
+      <w:r>
+        <w:rPr>
+          <w:sz w:val="24"/>
+          <w:szCs w:val="24"/>
+          <w:lang w:val="de-AT" w:eastAsia="de-AT"/>
+        </w:rPr>
+        <w:t xml:space="preserve"> </w:t>
       </w:r>
       <w:sdt>
         <w:sdtPr>
@@ -2251,7 +2596,43 @@
           <w:szCs w:val="24"/>
           <w:lang w:val="de-AT" w:eastAsia="de-AT"/>
         </w:rPr>
-        <w:t xml:space="preserve">, sowie Golbeck &amp; Hendler </w:t>
+        <w:t xml:space="preserve">, sowie </w:t>
+      </w:r>
+      <w:proofErr w:type="spellStart"/>
+      <w:r>
+        <w:rPr>
+          <w:sz w:val="24"/>
+          <w:szCs w:val="24"/>
+          <w:lang w:val="de-AT" w:eastAsia="de-AT"/>
+        </w:rPr>
+        <w:t>Golbeck</w:t>
+      </w:r>
+      <w:proofErr w:type="spellEnd"/>
+      <w:r>
+        <w:rPr>
+          <w:sz w:val="24"/>
+          <w:szCs w:val="24"/>
+          <w:lang w:val="de-AT" w:eastAsia="de-AT"/>
+        </w:rPr>
+        <w:t xml:space="preserve"> &amp; </w:t>
+      </w:r>
+      <w:proofErr w:type="spellStart"/>
+      <w:r>
+        <w:rPr>
+          <w:sz w:val="24"/>
+          <w:szCs w:val="24"/>
+          <w:lang w:val="de-AT" w:eastAsia="de-AT"/>
+        </w:rPr>
+        <w:t>Hendler</w:t>
+      </w:r>
+      <w:proofErr w:type="spellEnd"/>
+      <w:r>
+        <w:rPr>
+          <w:sz w:val="24"/>
+          <w:szCs w:val="24"/>
+          <w:lang w:val="de-AT" w:eastAsia="de-AT"/>
+        </w:rPr>
+        <w:t xml:space="preserve"> </w:t>
       </w:r>
       <w:sdt>
         <w:sdtPr>
@@ -2314,7 +2695,43 @@
           <w:szCs w:val="24"/>
           <w:lang w:val="de-AT" w:eastAsia="de-AT"/>
         </w:rPr>
-        <w:t xml:space="preserve"> zu nennen, welche Textkategorisierung von Filmsynopsen bzw. vertrauensbasierte Daten von social networks in ihren RS verwenden.</w:t>
+        <w:t xml:space="preserve"> zu nennen, welche Textkategorisierung von Filmsynopsen bzw. vertrauensbasierte Daten von </w:t>
+      </w:r>
+      <w:proofErr w:type="spellStart"/>
+      <w:r>
+        <w:rPr>
+          <w:sz w:val="24"/>
+          <w:szCs w:val="24"/>
+          <w:lang w:val="de-AT" w:eastAsia="de-AT"/>
+        </w:rPr>
+        <w:t>social</w:t>
+      </w:r>
+      <w:proofErr w:type="spellEnd"/>
+      <w:r>
+        <w:rPr>
+          <w:sz w:val="24"/>
+          <w:szCs w:val="24"/>
+          <w:lang w:val="de-AT" w:eastAsia="de-AT"/>
+        </w:rPr>
+        <w:t xml:space="preserve"> </w:t>
+      </w:r>
+      <w:proofErr w:type="spellStart"/>
+      <w:r>
+        <w:rPr>
+          <w:sz w:val="24"/>
+          <w:szCs w:val="24"/>
+          <w:lang w:val="de-AT" w:eastAsia="de-AT"/>
+        </w:rPr>
+        <w:t>networks</w:t>
+      </w:r>
+      <w:proofErr w:type="spellEnd"/>
+      <w:r>
+        <w:rPr>
+          <w:sz w:val="24"/>
+          <w:szCs w:val="24"/>
+          <w:lang w:val="de-AT" w:eastAsia="de-AT"/>
+        </w:rPr>
+        <w:t xml:space="preserve"> in ihren RS verwenden.</w:t>
       </w:r>
     </w:p>
     <w:p>
@@ -2357,7 +2774,16 @@
           <w:szCs w:val="24"/>
           <w:lang w:val="de-AT" w:eastAsia="de-AT"/>
         </w:rPr>
-        <w:t xml:space="preserve"> Ansätzen, da rein nur die Eigenschaften und Domänenwissen von Filmen in sie mit</w:t>
+        <w:t xml:space="preserve"> Ansätzen, da rein nur die Eigenschaften und Domänenwissen von Filmen in sie </w:t>
+      </w:r>
+      <w:proofErr w:type="spellStart"/>
+      <w:r>
+        <w:rPr>
+          <w:sz w:val="24"/>
+          <w:szCs w:val="24"/>
+          <w:lang w:val="de-AT" w:eastAsia="de-AT"/>
+        </w:rPr>
+        <w:t>mit</w:t>
       </w:r>
       <w:r>
         <w:rPr>
@@ -2373,7 +2799,16 @@
           <w:szCs w:val="24"/>
           <w:lang w:val="de-AT" w:eastAsia="de-AT"/>
         </w:rPr>
-        <w:t>einbezogen werden.</w:t>
+        <w:t>einbezogen</w:t>
+      </w:r>
+      <w:proofErr w:type="spellEnd"/>
+      <w:r>
+        <w:rPr>
+          <w:sz w:val="24"/>
+          <w:szCs w:val="24"/>
+          <w:lang w:val="de-AT" w:eastAsia="de-AT"/>
+        </w:rPr>
+        <w:t xml:space="preserve"> werden.</w:t>
       </w:r>
     </w:p>
     <w:p>
@@ -2449,6 +2884,7 @@
         <w:lastRenderedPageBreak/>
         <w:t xml:space="preserve">Anzahl variiert, wurden die 20 Basisgenres des </w:t>
       </w:r>
+      <w:proofErr w:type="spellStart"/>
       <w:r>
         <w:rPr>
           <w:i/>
@@ -2458,6 +2894,7 @@
         </w:rPr>
         <w:t>MovieLens</w:t>
       </w:r>
+      <w:proofErr w:type="spellEnd"/>
       <w:r>
         <w:rPr>
           <w:sz w:val="24"/>
@@ -2525,6 +2962,7 @@
         </w:rPr>
         <w:t xml:space="preserve">en. Diese Gesamtbewertung wurde vom </w:t>
       </w:r>
+      <w:proofErr w:type="spellStart"/>
       <w:r>
         <w:rPr>
           <w:i/>
@@ -2534,6 +2972,7 @@
         </w:rPr>
         <w:t>MovieLens</w:t>
       </w:r>
+      <w:proofErr w:type="spellEnd"/>
       <w:r>
         <w:rPr>
           <w:sz w:val="24"/>
@@ -2549,8 +2988,19 @@
           <w:szCs w:val="24"/>
           <w:lang w:val="de-AT" w:eastAsia="de-AT"/>
         </w:rPr>
-        <w:t>Rotten tomatoes</w:t>
-      </w:r>
+        <w:t xml:space="preserve">Rotten </w:t>
+      </w:r>
+      <w:proofErr w:type="spellStart"/>
+      <w:r>
+        <w:rPr>
+          <w:i/>
+          <w:sz w:val="24"/>
+          <w:szCs w:val="24"/>
+          <w:lang w:val="de-AT" w:eastAsia="de-AT"/>
+        </w:rPr>
+        <w:t>tomatoes</w:t>
+      </w:r>
+      <w:proofErr w:type="spellEnd"/>
       <w:r>
         <w:rPr>
           <w:rStyle w:val="Funotenzeichen"/>
@@ -2568,6 +3018,14 @@
           <w:lang w:val="de-AT" w:eastAsia="de-AT"/>
         </w:rPr>
         <w:t xml:space="preserve"> entnahm.</w:t>
+      </w:r>
+      <w:r>
+        <w:rPr>
+          <w:sz w:val="24"/>
+          <w:szCs w:val="24"/>
+          <w:lang w:val="de-AT" w:eastAsia="de-AT"/>
+        </w:rPr>
+        <w:t xml:space="preserve"> Die Bewertungsskala liegt hier bei 1-5, wobei 5 die beste Bewertung darstellt.</w:t>
       </w:r>
     </w:p>
     <w:p>
@@ -2676,17 +3134,3421 @@
         <w:pStyle w:val="Textkrper"/>
         <w:rPr>
           <w:sz w:val="24"/>
-          <w:szCs w:val="24"/>
           <w:lang w:val="de-AT" w:eastAsia="de-AT"/>
         </w:rPr>
       </w:pPr>
       <w:r>
         <w:rPr>
           <w:sz w:val="24"/>
-          <w:szCs w:val="24"/>
-          <w:lang w:val="de-AT" w:eastAsia="de-AT"/>
-        </w:rPr>
-        <w:t>Beschreibung des Algorithmus mit Formeln und Faktoren</w:t>
+          <w:lang w:val="de-AT" w:eastAsia="de-AT"/>
+        </w:rPr>
+        <w:t xml:space="preserve">Die Ausgangsbasis der Distanzberechnung stellen die Genres eines Films dar. </w:t>
+      </w:r>
+      <w:r>
+        <w:rPr>
+          <w:sz w:val="24"/>
+          <w:lang w:val="de-AT" w:eastAsia="de-AT"/>
+        </w:rPr>
+        <w:t>Dafür wurden die Genres in einen 20-dimensionalen Vektor gebracht, welcher den Wert 100 beinhaltet, wenn ein Film einem Genre zugeordnet werden kann, bzw. 0 wenn das nicht der Fall ist. Die paarweise Genredistanz (</w:t>
+      </w:r>
+      <m:oMath>
+        <m:r>
+          <w:rPr>
+            <w:rFonts w:ascii="Cambria Math" w:hAnsi="Cambria Math"/>
+            <w:sz w:val="24"/>
+            <w:lang w:val="de-AT" w:eastAsia="de-AT"/>
+          </w:rPr>
+          <m:t>GD</m:t>
+        </m:r>
+      </m:oMath>
+      <w:r>
+        <w:rPr>
+          <w:sz w:val="24"/>
+          <w:lang w:val="de-AT" w:eastAsia="de-AT"/>
+        </w:rPr>
+        <w:t>) wird danach mittels der euklidischen Distanz</w:t>
+      </w:r>
+      <w:r>
+        <w:rPr>
+          <w:sz w:val="24"/>
+          <w:lang w:val="de-AT" w:eastAsia="de-AT"/>
+        </w:rPr>
+        <w:softHyphen/>
+      </w:r>
+      <w:proofErr w:type="spellStart"/>
+      <w:r>
+        <w:rPr>
+          <w:sz w:val="24"/>
+          <w:lang w:val="de-AT" w:eastAsia="de-AT"/>
+        </w:rPr>
+        <w:t>funktion</w:t>
+      </w:r>
+      <w:proofErr w:type="spellEnd"/>
+      <w:r>
+        <w:rPr>
+          <w:sz w:val="24"/>
+          <w:lang w:val="de-AT" w:eastAsia="de-AT"/>
+        </w:rPr>
+        <w:t xml:space="preserve"> berechnet.</w:t>
+      </w:r>
+    </w:p>
+    <w:p>
+      <w:pPr>
+        <w:pStyle w:val="Textkrper"/>
+        <w:rPr>
+          <w:sz w:val="24"/>
+          <w:lang w:val="de-AT" w:eastAsia="de-AT"/>
+        </w:rPr>
+      </w:pPr>
+      <w:r>
+        <w:rPr>
+          <w:sz w:val="24"/>
+          <w:lang w:val="de-AT" w:eastAsia="de-AT"/>
+        </w:rPr>
+        <w:t>Der Einfluss der Gesamtbewertung wurde durch den Bewertungsfaktor (</w:t>
+      </w:r>
+      <m:oMath>
+        <m:r>
+          <w:rPr>
+            <w:rFonts w:ascii="Cambria Math" w:hAnsi="Cambria Math"/>
+            <w:sz w:val="24"/>
+            <w:lang w:val="de-AT" w:eastAsia="de-AT"/>
+          </w:rPr>
+          <m:t>BF</m:t>
+        </m:r>
+      </m:oMath>
+      <w:r>
+        <w:rPr>
+          <w:sz w:val="24"/>
+          <w:lang w:val="de-AT" w:eastAsia="de-AT"/>
+        </w:rPr>
+        <w:t>) abgebildet, der die normali</w:t>
+      </w:r>
+      <w:r>
+        <w:rPr>
+          <w:sz w:val="24"/>
+          <w:lang w:val="de-AT" w:eastAsia="de-AT"/>
+        </w:rPr>
+        <w:softHyphen/>
+        <w:t xml:space="preserve">sierte Bewertungsdifferenz abbildet. Die Variablen </w:t>
+      </w:r>
+      <m:oMath>
+        <m:sSub>
+          <m:sSubPr>
+            <m:ctrlPr>
+              <w:rPr>
+                <w:rFonts w:ascii="Cambria Math" w:hAnsi="Cambria Math"/>
+                <w:i/>
+                <w:sz w:val="24"/>
+                <w:lang w:val="de-AT" w:eastAsia="de-AT"/>
+              </w:rPr>
+            </m:ctrlPr>
+          </m:sSubPr>
+          <m:e>
+            <m:r>
+              <w:rPr>
+                <w:rFonts w:ascii="Cambria Math" w:hAnsi="Cambria Math"/>
+                <w:sz w:val="24"/>
+                <w:lang w:val="de-AT" w:eastAsia="de-AT"/>
+              </w:rPr>
+              <m:t>f</m:t>
+            </m:r>
+          </m:e>
+          <m:sub>
+            <m:r>
+              <w:rPr>
+                <w:rFonts w:ascii="Cambria Math" w:hAnsi="Cambria Math"/>
+                <w:sz w:val="24"/>
+                <w:lang w:val="de-AT" w:eastAsia="de-AT"/>
+              </w:rPr>
+              <m:t>1</m:t>
+            </m:r>
+          </m:sub>
+        </m:sSub>
+      </m:oMath>
+      <w:r>
+        <w:rPr>
+          <w:sz w:val="24"/>
+          <w:lang w:val="de-AT" w:eastAsia="de-AT"/>
+        </w:rPr>
+        <w:t xml:space="preserve"> und </w:t>
+      </w:r>
+      <m:oMath>
+        <m:sSub>
+          <m:sSubPr>
+            <m:ctrlPr>
+              <w:rPr>
+                <w:rFonts w:ascii="Cambria Math" w:hAnsi="Cambria Math"/>
+                <w:i/>
+                <w:sz w:val="24"/>
+                <w:lang w:val="de-AT" w:eastAsia="de-AT"/>
+              </w:rPr>
+            </m:ctrlPr>
+          </m:sSubPr>
+          <m:e>
+            <m:r>
+              <w:rPr>
+                <w:rFonts w:ascii="Cambria Math" w:hAnsi="Cambria Math"/>
+                <w:sz w:val="24"/>
+                <w:lang w:val="de-AT" w:eastAsia="de-AT"/>
+              </w:rPr>
+              <m:t>f</m:t>
+            </m:r>
+          </m:e>
+          <m:sub>
+            <m:r>
+              <w:rPr>
+                <w:rFonts w:ascii="Cambria Math" w:hAnsi="Cambria Math"/>
+                <w:sz w:val="24"/>
+                <w:lang w:val="de-AT" w:eastAsia="de-AT"/>
+              </w:rPr>
+              <m:t>2</m:t>
+            </m:r>
+          </m:sub>
+        </m:sSub>
+      </m:oMath>
+      <w:r>
+        <w:rPr>
+          <w:sz w:val="24"/>
+          <w:lang w:val="de-AT" w:eastAsia="de-AT"/>
+        </w:rPr>
+        <w:t xml:space="preserve"> stehen, wie bei allen Formel</w:t>
+      </w:r>
+      <w:r>
+        <w:rPr>
+          <w:sz w:val="24"/>
+          <w:lang w:val="de-AT" w:eastAsia="de-AT"/>
+        </w:rPr>
+        <w:softHyphen/>
+        <w:t>darstellungen für die beiden Filme, die für die Distanzberechnung herangezogen werden.</w:t>
+      </w:r>
+    </w:p>
+    <w:p>
+      <w:pPr>
+        <w:pStyle w:val="Textkrper"/>
+        <w:keepNext/>
+      </w:pPr>
+      <w:r>
+        <w:rPr>
+          <w:noProof/>
+          <w:sz w:val="24"/>
+          <w:lang w:val="de-AT" w:eastAsia="de-AT"/>
+        </w:rPr>
+        <w:lastRenderedPageBreak/>
+        <mc:AlternateContent>
+          <mc:Choice Requires="wps">
+            <w:drawing>
+              <wp:inline distT="0" distB="0" distL="0" distR="0" wp14:anchorId="4197BB33" wp14:editId="74F562B9">
+                <wp:extent cx="3048000" cy="1403985"/>
+                <wp:effectExtent l="0" t="0" r="19050" b="10795"/>
+                <wp:docPr id="307" name="Textfeld 2"/>
+                <wp:cNvGraphicFramePr>
+                  <a:graphicFrameLocks xmlns:a="http://schemas.openxmlformats.org/drawingml/2006/main"/>
+                </wp:cNvGraphicFramePr>
+                <a:graphic xmlns:a="http://schemas.openxmlformats.org/drawingml/2006/main">
+                  <a:graphicData uri="http://schemas.microsoft.com/office/word/2010/wordprocessingShape">
+                    <wps:wsp>
+                      <wps:cNvSpPr txBox="1">
+                        <a:spLocks noChangeArrowheads="1"/>
+                      </wps:cNvSpPr>
+                      <wps:spPr bwMode="auto">
+                        <a:xfrm>
+                          <a:off x="0" y="0"/>
+                          <a:ext cx="3048000" cy="1403985"/>
+                        </a:xfrm>
+                        <a:prstGeom prst="rect">
+                          <a:avLst/>
+                        </a:prstGeom>
+                        <a:solidFill>
+                          <a:srgbClr val="FFFFFF"/>
+                        </a:solidFill>
+                        <a:ln w="9525">
+                          <a:solidFill>
+                            <a:srgbClr val="000000"/>
+                          </a:solidFill>
+                          <a:miter lim="800000"/>
+                          <a:headEnd/>
+                          <a:tailEnd/>
+                        </a:ln>
+                      </wps:spPr>
+                      <wps:txbx>
+                        <w:txbxContent>
+                          <w:p>
+                            <m:oMathPara>
+                              <m:oMath>
+                                <m:r>
+                                  <w:rPr>
+                                    <w:rFonts w:ascii="Cambria Math" w:hAnsi="Cambria Math"/>
+                                  </w:rPr>
+                                  <m:t>BF</m:t>
+                                </m:r>
+                                <m:d>
+                                  <m:dPr>
+                                    <m:ctrlPr>
+                                      <w:rPr>
+                                        <w:rFonts w:ascii="Cambria Math" w:hAnsi="Cambria Math"/>
+                                        <w:i/>
+                                      </w:rPr>
+                                    </m:ctrlPr>
+                                  </m:dPr>
+                                  <m:e>
+                                    <m:sSub>
+                                      <m:sSubPr>
+                                        <m:ctrlPr>
+                                          <w:rPr>
+                                            <w:rFonts w:ascii="Cambria Math" w:hAnsi="Cambria Math"/>
+                                            <w:i/>
+                                            <w:spacing w:val="-1"/>
+                                            <w:sz w:val="24"/>
+                                            <w:lang w:val="de-AT" w:eastAsia="de-AT"/>
+                                          </w:rPr>
+                                        </m:ctrlPr>
+                                      </m:sSubPr>
+                                      <m:e>
+                                        <m:r>
+                                          <w:rPr>
+                                            <w:rFonts w:ascii="Cambria Math" w:hAnsi="Cambria Math"/>
+                                            <w:sz w:val="24"/>
+                                            <w:lang w:val="de-AT" w:eastAsia="de-AT"/>
+                                          </w:rPr>
+                                          <m:t>f</m:t>
+                                        </m:r>
+                                      </m:e>
+                                      <m:sub>
+                                        <m:r>
+                                          <w:rPr>
+                                            <w:rFonts w:ascii="Cambria Math" w:hAnsi="Cambria Math"/>
+                                            <w:sz w:val="24"/>
+                                            <w:lang w:val="de-AT" w:eastAsia="de-AT"/>
+                                          </w:rPr>
+                                          <m:t>1</m:t>
+                                        </m:r>
+                                      </m:sub>
+                                    </m:sSub>
+                                    <m:r>
+                                      <w:rPr>
+                                        <w:rFonts w:ascii="Cambria Math" w:hAnsi="Cambria Math"/>
+                                        <w:spacing w:val="-1"/>
+                                        <w:sz w:val="24"/>
+                                        <w:lang w:val="de-AT" w:eastAsia="de-AT"/>
+                                      </w:rPr>
+                                      <m:t>,</m:t>
+                                    </m:r>
+                                    <m:sSub>
+                                      <m:sSubPr>
+                                        <m:ctrlPr>
+                                          <w:rPr>
+                                            <w:rFonts w:ascii="Cambria Math" w:hAnsi="Cambria Math"/>
+                                            <w:i/>
+                                            <w:spacing w:val="-1"/>
+                                            <w:sz w:val="24"/>
+                                            <w:lang w:val="de-AT" w:eastAsia="de-AT"/>
+                                          </w:rPr>
+                                        </m:ctrlPr>
+                                      </m:sSubPr>
+                                      <m:e>
+                                        <m:r>
+                                          <w:rPr>
+                                            <w:rFonts w:ascii="Cambria Math" w:hAnsi="Cambria Math"/>
+                                            <w:sz w:val="24"/>
+                                            <w:lang w:val="de-AT" w:eastAsia="de-AT"/>
+                                          </w:rPr>
+                                          <m:t>f</m:t>
+                                        </m:r>
+                                      </m:e>
+                                      <m:sub>
+                                        <m:r>
+                                          <w:rPr>
+                                            <w:rFonts w:ascii="Cambria Math" w:hAnsi="Cambria Math"/>
+                                            <w:sz w:val="24"/>
+                                            <w:lang w:val="de-AT" w:eastAsia="de-AT"/>
+                                          </w:rPr>
+                                          <m:t>2</m:t>
+                                        </m:r>
+                                      </m:sub>
+                                    </m:sSub>
+                                    <m:ctrlPr>
+                                      <w:rPr>
+                                        <w:rFonts w:ascii="Cambria Math" w:hAnsi="Cambria Math"/>
+                                        <w:i/>
+                                        <w:spacing w:val="-1"/>
+                                        <w:sz w:val="24"/>
+                                        <w:lang w:val="de-AT" w:eastAsia="de-AT"/>
+                                      </w:rPr>
+                                    </m:ctrlPr>
+                                  </m:e>
+                                </m:d>
+                                <m:r>
+                                  <w:rPr>
+                                    <w:rFonts w:ascii="Cambria Math" w:hAnsi="Cambria Math"/>
+                                    <w:spacing w:val="-1"/>
+                                    <w:sz w:val="24"/>
+                                    <w:lang w:val="de-AT" w:eastAsia="de-AT"/>
+                                  </w:rPr>
+                                  <m:t>=1+</m:t>
+                                </m:r>
+                                <m:f>
+                                  <m:fPr>
+                                    <m:ctrlPr>
+                                      <w:rPr>
+                                        <w:rFonts w:ascii="Cambria Math" w:hAnsi="Cambria Math"/>
+                                        <w:i/>
+                                        <w:spacing w:val="-1"/>
+                                        <w:sz w:val="24"/>
+                                        <w:lang w:val="de-AT" w:eastAsia="de-AT"/>
+                                      </w:rPr>
+                                    </m:ctrlPr>
+                                  </m:fPr>
+                                  <m:num>
+                                    <m:d>
+                                      <m:dPr>
+                                        <m:begChr m:val="|"/>
+                                        <m:endChr m:val="|"/>
+                                        <m:ctrlPr>
+                                          <w:rPr>
+                                            <w:rFonts w:ascii="Cambria Math" w:hAnsi="Cambria Math"/>
+                                            <w:i/>
+                                            <w:spacing w:val="-1"/>
+                                            <w:sz w:val="24"/>
+                                            <w:lang w:val="de-AT" w:eastAsia="de-AT"/>
+                                          </w:rPr>
+                                        </m:ctrlPr>
+                                      </m:dPr>
+                                      <m:e>
+                                        <m:r>
+                                          <w:rPr>
+                                            <w:rFonts w:ascii="Cambria Math" w:hAnsi="Cambria Math"/>
+                                            <w:spacing w:val="-1"/>
+                                            <w:sz w:val="24"/>
+                                            <w:lang w:val="de-AT" w:eastAsia="de-AT"/>
+                                          </w:rPr>
+                                          <m:t>Bewertung</m:t>
+                                        </m:r>
+                                        <m:d>
+                                          <m:dPr>
+                                            <m:ctrlPr>
+                                              <w:rPr>
+                                                <w:rFonts w:ascii="Cambria Math" w:hAnsi="Cambria Math"/>
+                                                <w:i/>
+                                                <w:spacing w:val="-1"/>
+                                                <w:sz w:val="24"/>
+                                                <w:lang w:val="de-AT" w:eastAsia="de-AT"/>
+                                              </w:rPr>
+                                            </m:ctrlPr>
+                                          </m:dPr>
+                                          <m:e>
+                                            <m:sSub>
+                                              <m:sSubPr>
+                                                <m:ctrlPr>
+                                                  <w:rPr>
+                                                    <w:rFonts w:ascii="Cambria Math" w:hAnsi="Cambria Math"/>
+                                                    <w:i/>
+                                                    <w:spacing w:val="-1"/>
+                                                    <w:sz w:val="24"/>
+                                                    <w:lang w:val="de-AT" w:eastAsia="de-AT"/>
+                                                  </w:rPr>
+                                                </m:ctrlPr>
+                                              </m:sSubPr>
+                                              <m:e>
+                                                <m:r>
+                                                  <w:rPr>
+                                                    <w:rFonts w:ascii="Cambria Math" w:hAnsi="Cambria Math"/>
+                                                    <w:sz w:val="24"/>
+                                                    <w:lang w:val="de-AT" w:eastAsia="de-AT"/>
+                                                  </w:rPr>
+                                                  <m:t>f</m:t>
+                                                </m:r>
+                                              </m:e>
+                                              <m:sub>
+                                                <m:r>
+                                                  <w:rPr>
+                                                    <w:rFonts w:ascii="Cambria Math" w:hAnsi="Cambria Math"/>
+                                                    <w:sz w:val="24"/>
+                                                    <w:lang w:val="de-AT" w:eastAsia="de-AT"/>
+                                                  </w:rPr>
+                                                  <m:t>1</m:t>
+                                                </m:r>
+                                              </m:sub>
+                                            </m:sSub>
+                                          </m:e>
+                                        </m:d>
+                                        <m:r>
+                                          <w:rPr>
+                                            <w:rFonts w:ascii="Cambria Math" w:hAnsi="Cambria Math"/>
+                                            <w:spacing w:val="-1"/>
+                                            <w:sz w:val="24"/>
+                                            <w:lang w:val="de-AT" w:eastAsia="de-AT"/>
+                                          </w:rPr>
+                                          <m:t>-Bewertung(</m:t>
+                                        </m:r>
+                                        <m:sSub>
+                                          <m:sSubPr>
+                                            <m:ctrlPr>
+                                              <w:rPr>
+                                                <w:rFonts w:ascii="Cambria Math" w:hAnsi="Cambria Math"/>
+                                                <w:i/>
+                                                <w:spacing w:val="-1"/>
+                                                <w:sz w:val="24"/>
+                                                <w:lang w:val="de-AT" w:eastAsia="de-AT"/>
+                                              </w:rPr>
+                                            </m:ctrlPr>
+                                          </m:sSubPr>
+                                          <m:e>
+                                            <m:r>
+                                              <w:rPr>
+                                                <w:rFonts w:ascii="Cambria Math" w:hAnsi="Cambria Math"/>
+                                                <w:sz w:val="24"/>
+                                                <w:lang w:val="de-AT" w:eastAsia="de-AT"/>
+                                              </w:rPr>
+                                              <m:t>f</m:t>
+                                            </m:r>
+                                          </m:e>
+                                          <m:sub>
+                                            <m:r>
+                                              <w:rPr>
+                                                <w:rFonts w:ascii="Cambria Math" w:hAnsi="Cambria Math"/>
+                                                <w:sz w:val="24"/>
+                                                <w:lang w:val="de-AT" w:eastAsia="de-AT"/>
+                                              </w:rPr>
+                                              <m:t>2</m:t>
+                                            </m:r>
+                                          </m:sub>
+                                        </m:sSub>
+                                        <m:r>
+                                          <w:rPr>
+                                            <w:rFonts w:ascii="Cambria Math" w:hAnsi="Cambria Math"/>
+                                            <w:spacing w:val="-1"/>
+                                            <w:sz w:val="24"/>
+                                            <w:lang w:val="de-AT" w:eastAsia="de-AT"/>
+                                          </w:rPr>
+                                          <m:t>)</m:t>
+                                        </m:r>
+                                      </m:e>
+                                    </m:d>
+                                  </m:num>
+                                  <m:den>
+                                    <m:r>
+                                      <w:rPr>
+                                        <w:rFonts w:ascii="Cambria Math" w:hAnsi="Cambria Math"/>
+                                        <w:spacing w:val="-1"/>
+                                        <w:sz w:val="24"/>
+                                        <w:lang w:val="de-AT" w:eastAsia="de-AT"/>
+                                      </w:rPr>
+                                      <m:t>5</m:t>
+                                    </m:r>
+                                  </m:den>
+                                </m:f>
+                              </m:oMath>
+                            </m:oMathPara>
+                          </w:p>
+                        </w:txbxContent>
+                      </wps:txbx>
+                      <wps:bodyPr rot="0" vert="horz" wrap="square" lIns="91440" tIns="45720" rIns="91440" bIns="45720" anchor="t" anchorCtr="0">
+                        <a:spAutoFit/>
+                      </wps:bodyPr>
+                    </wps:wsp>
+                  </a:graphicData>
+                </a:graphic>
+              </wp:inline>
+            </w:drawing>
+          </mc:Choice>
+          <mc:Fallback>
+            <w:pict>
+              <v:shapetype id="_x0000_t202" coordsize="21600,21600" o:spt="202" path="m,l,21600r21600,l21600,xe">
+                <v:stroke joinstyle="miter"/>
+                <v:path gradientshapeok="t" o:connecttype="rect"/>
+              </v:shapetype>
+              <v:shape id="Textfeld 2" o:spid="_x0000_s1026" type="#_x0000_t202" style="width:240pt;height:110.55pt;visibility:visible;mso-wrap-style:square;mso-left-percent:-10001;mso-top-percent:-10001;mso-position-horizontal:absolute;mso-position-horizontal-relative:char;mso-position-vertical:absolute;mso-position-vertical-relative:line;mso-left-percent:-10001;mso-top-percent:-10001;v-text-anchor:top" o:gfxdata="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">
+                <v:textbox style="mso-fit-shape-to-text:t">
+                  <w:txbxContent>
+                    <w:p>
+                      <m:oMathPara>
+                        <m:oMath>
+                          <m:r>
+                            <w:rPr>
+                              <w:rFonts w:ascii="Cambria Math" w:hAnsi="Cambria Math"/>
+                            </w:rPr>
+                            <m:t>BF</m:t>
+                          </m:r>
+                          <m:d>
+                            <m:dPr>
+                              <m:ctrlPr>
+                                <w:rPr>
+                                  <w:rFonts w:ascii="Cambria Math" w:hAnsi="Cambria Math"/>
+                                  <w:i/>
+                                </w:rPr>
+                              </m:ctrlPr>
+                            </m:dPr>
+                            <m:e>
+                              <m:sSub>
+                                <m:sSubPr>
+                                  <m:ctrlPr>
+                                    <w:rPr>
+                                      <w:rFonts w:ascii="Cambria Math" w:hAnsi="Cambria Math"/>
+                                      <w:i/>
+                                      <w:spacing w:val="-1"/>
+                                      <w:sz w:val="24"/>
+                                      <w:lang w:val="de-AT" w:eastAsia="de-AT"/>
+                                    </w:rPr>
+                                  </m:ctrlPr>
+                                </m:sSubPr>
+                                <m:e>
+                                  <m:r>
+                                    <w:rPr>
+                                      <w:rFonts w:ascii="Cambria Math" w:hAnsi="Cambria Math"/>
+                                      <w:sz w:val="24"/>
+                                      <w:lang w:val="de-AT" w:eastAsia="de-AT"/>
+                                    </w:rPr>
+                                    <m:t>f</m:t>
+                                  </m:r>
+                                </m:e>
+                                <m:sub>
+                                  <m:r>
+                                    <w:rPr>
+                                      <w:rFonts w:ascii="Cambria Math" w:hAnsi="Cambria Math"/>
+                                      <w:sz w:val="24"/>
+                                      <w:lang w:val="de-AT" w:eastAsia="de-AT"/>
+                                    </w:rPr>
+                                    <m:t>1</m:t>
+                                  </m:r>
+                                </m:sub>
+                              </m:sSub>
+                              <m:r>
+                                <w:rPr>
+                                  <w:rFonts w:ascii="Cambria Math" w:hAnsi="Cambria Math"/>
+                                  <w:spacing w:val="-1"/>
+                                  <w:sz w:val="24"/>
+                                  <w:lang w:val="de-AT" w:eastAsia="de-AT"/>
+                                </w:rPr>
+                                <m:t>,</m:t>
+                              </m:r>
+                              <m:sSub>
+                                <m:sSubPr>
+                                  <m:ctrlPr>
+                                    <w:rPr>
+                                      <w:rFonts w:ascii="Cambria Math" w:hAnsi="Cambria Math"/>
+                                      <w:i/>
+                                      <w:spacing w:val="-1"/>
+                                      <w:sz w:val="24"/>
+                                      <w:lang w:val="de-AT" w:eastAsia="de-AT"/>
+                                    </w:rPr>
+                                  </m:ctrlPr>
+                                </m:sSubPr>
+                                <m:e>
+                                  <m:r>
+                                    <w:rPr>
+                                      <w:rFonts w:ascii="Cambria Math" w:hAnsi="Cambria Math"/>
+                                      <w:sz w:val="24"/>
+                                      <w:lang w:val="de-AT" w:eastAsia="de-AT"/>
+                                    </w:rPr>
+                                    <m:t>f</m:t>
+                                  </m:r>
+                                </m:e>
+                                <m:sub>
+                                  <m:r>
+                                    <w:rPr>
+                                      <w:rFonts w:ascii="Cambria Math" w:hAnsi="Cambria Math"/>
+                                      <w:sz w:val="24"/>
+                                      <w:lang w:val="de-AT" w:eastAsia="de-AT"/>
+                                    </w:rPr>
+                                    <m:t>2</m:t>
+                                  </m:r>
+                                </m:sub>
+                              </m:sSub>
+                              <m:ctrlPr>
+                                <w:rPr>
+                                  <w:rFonts w:ascii="Cambria Math" w:hAnsi="Cambria Math"/>
+                                  <w:i/>
+                                  <w:spacing w:val="-1"/>
+                                  <w:sz w:val="24"/>
+                                  <w:lang w:val="de-AT" w:eastAsia="de-AT"/>
+                                </w:rPr>
+                              </m:ctrlPr>
+                            </m:e>
+                          </m:d>
+                          <m:r>
+                            <w:rPr>
+                              <w:rFonts w:ascii="Cambria Math" w:hAnsi="Cambria Math"/>
+                              <w:spacing w:val="-1"/>
+                              <w:sz w:val="24"/>
+                              <w:lang w:val="de-AT" w:eastAsia="de-AT"/>
+                            </w:rPr>
+                            <m:t>=1+</m:t>
+                          </m:r>
+                          <m:f>
+                            <m:fPr>
+                              <m:ctrlPr>
+                                <w:rPr>
+                                  <w:rFonts w:ascii="Cambria Math" w:hAnsi="Cambria Math"/>
+                                  <w:i/>
+                                  <w:spacing w:val="-1"/>
+                                  <w:sz w:val="24"/>
+                                  <w:lang w:val="de-AT" w:eastAsia="de-AT"/>
+                                </w:rPr>
+                              </m:ctrlPr>
+                            </m:fPr>
+                            <m:num>
+                              <m:d>
+                                <m:dPr>
+                                  <m:begChr m:val="|"/>
+                                  <m:endChr m:val="|"/>
+                                  <m:ctrlPr>
+                                    <w:rPr>
+                                      <w:rFonts w:ascii="Cambria Math" w:hAnsi="Cambria Math"/>
+                                      <w:i/>
+                                      <w:spacing w:val="-1"/>
+                                      <w:sz w:val="24"/>
+                                      <w:lang w:val="de-AT" w:eastAsia="de-AT"/>
+                                    </w:rPr>
+                                  </m:ctrlPr>
+                                </m:dPr>
+                                <m:e>
+                                  <m:r>
+                                    <w:rPr>
+                                      <w:rFonts w:ascii="Cambria Math" w:hAnsi="Cambria Math"/>
+                                      <w:spacing w:val="-1"/>
+                                      <w:sz w:val="24"/>
+                                      <w:lang w:val="de-AT" w:eastAsia="de-AT"/>
+                                    </w:rPr>
+                                    <m:t>Bewertung</m:t>
+                                  </m:r>
+                                  <m:d>
+                                    <m:dPr>
+                                      <m:ctrlPr>
+                                        <w:rPr>
+                                          <w:rFonts w:ascii="Cambria Math" w:hAnsi="Cambria Math"/>
+                                          <w:i/>
+                                          <w:spacing w:val="-1"/>
+                                          <w:sz w:val="24"/>
+                                          <w:lang w:val="de-AT" w:eastAsia="de-AT"/>
+                                        </w:rPr>
+                                      </m:ctrlPr>
+                                    </m:dPr>
+                                    <m:e>
+                                      <m:sSub>
+                                        <m:sSubPr>
+                                          <m:ctrlPr>
+                                            <w:rPr>
+                                              <w:rFonts w:ascii="Cambria Math" w:hAnsi="Cambria Math"/>
+                                              <w:i/>
+                                              <w:spacing w:val="-1"/>
+                                              <w:sz w:val="24"/>
+                                              <w:lang w:val="de-AT" w:eastAsia="de-AT"/>
+                                            </w:rPr>
+                                          </m:ctrlPr>
+                                        </m:sSubPr>
+                                        <m:e>
+                                          <m:r>
+                                            <w:rPr>
+                                              <w:rFonts w:ascii="Cambria Math" w:hAnsi="Cambria Math"/>
+                                              <w:sz w:val="24"/>
+                                              <w:lang w:val="de-AT" w:eastAsia="de-AT"/>
+                                            </w:rPr>
+                                            <m:t>f</m:t>
+                                          </m:r>
+                                        </m:e>
+                                        <m:sub>
+                                          <m:r>
+                                            <w:rPr>
+                                              <w:rFonts w:ascii="Cambria Math" w:hAnsi="Cambria Math"/>
+                                              <w:sz w:val="24"/>
+                                              <w:lang w:val="de-AT" w:eastAsia="de-AT"/>
+                                            </w:rPr>
+                                            <m:t>1</m:t>
+                                          </m:r>
+                                        </m:sub>
+                                      </m:sSub>
+                                    </m:e>
+                                  </m:d>
+                                  <m:r>
+                                    <w:rPr>
+                                      <w:rFonts w:ascii="Cambria Math" w:hAnsi="Cambria Math"/>
+                                      <w:spacing w:val="-1"/>
+                                      <w:sz w:val="24"/>
+                                      <w:lang w:val="de-AT" w:eastAsia="de-AT"/>
+                                    </w:rPr>
+                                    <m:t>-Bewertung(</m:t>
+                                  </m:r>
+                                  <m:sSub>
+                                    <m:sSubPr>
+                                      <m:ctrlPr>
+                                        <w:rPr>
+                                          <w:rFonts w:ascii="Cambria Math" w:hAnsi="Cambria Math"/>
+                                          <w:i/>
+                                          <w:spacing w:val="-1"/>
+                                          <w:sz w:val="24"/>
+                                          <w:lang w:val="de-AT" w:eastAsia="de-AT"/>
+                                        </w:rPr>
+                                      </m:ctrlPr>
+                                    </m:sSubPr>
+                                    <m:e>
+                                      <m:r>
+                                        <w:rPr>
+                                          <w:rFonts w:ascii="Cambria Math" w:hAnsi="Cambria Math"/>
+                                          <w:sz w:val="24"/>
+                                          <w:lang w:val="de-AT" w:eastAsia="de-AT"/>
+                                        </w:rPr>
+                                        <m:t>f</m:t>
+                                      </m:r>
+                                    </m:e>
+                                    <m:sub>
+                                      <m:r>
+                                        <w:rPr>
+                                          <w:rFonts w:ascii="Cambria Math" w:hAnsi="Cambria Math"/>
+                                          <w:sz w:val="24"/>
+                                          <w:lang w:val="de-AT" w:eastAsia="de-AT"/>
+                                        </w:rPr>
+                                        <m:t>2</m:t>
+                                      </m:r>
+                                    </m:sub>
+                                  </m:sSub>
+                                  <m:r>
+                                    <w:rPr>
+                                      <w:rFonts w:ascii="Cambria Math" w:hAnsi="Cambria Math"/>
+                                      <w:spacing w:val="-1"/>
+                                      <w:sz w:val="24"/>
+                                      <w:lang w:val="de-AT" w:eastAsia="de-AT"/>
+                                    </w:rPr>
+                                    <m:t>)</m:t>
+                                  </m:r>
+                                </m:e>
+                              </m:d>
+                            </m:num>
+                            <m:den>
+                              <m:r>
+                                <w:rPr>
+                                  <w:rFonts w:ascii="Cambria Math" w:hAnsi="Cambria Math"/>
+                                  <w:spacing w:val="-1"/>
+                                  <w:sz w:val="24"/>
+                                  <w:lang w:val="de-AT" w:eastAsia="de-AT"/>
+                                </w:rPr>
+                                <m:t>5</m:t>
+                              </m:r>
+                            </m:den>
+                          </m:f>
+                        </m:oMath>
+                      </m:oMathPara>
+                    </w:p>
+                  </w:txbxContent>
+                </v:textbox>
+                <w10:anchorlock/>
+              </v:shape>
+            </w:pict>
+          </mc:Fallback>
+        </mc:AlternateContent>
+      </w:r>
+    </w:p>
+    <w:p>
+      <w:pPr>
+        <w:pStyle w:val="Beschriftung"/>
+        <w:rPr>
+          <w:lang w:val="de-AT" w:eastAsia="de-AT"/>
+        </w:rPr>
+      </w:pPr>
+      <w:r>
+        <w:rPr>
+          <w:lang w:val="de-AT"/>
+        </w:rPr>
+        <w:t>Formel</w:t>
+      </w:r>
+      <w:r>
+        <w:t xml:space="preserve"> </w:t>
+      </w:r>
+      <w:r>
+        <w:fldChar w:fldCharType="begin"/>
+      </w:r>
+      <w:r>
+        <w:instrText xml:space="preserve"> SEQ Formel \* ARABIC </w:instrText>
+      </w:r>
+      <w:r>
+        <w:fldChar w:fldCharType="separate"/>
+      </w:r>
+      <w:r>
+        <w:rPr>
+          <w:noProof/>
+        </w:rPr>
+        <w:t>1</w:t>
+      </w:r>
+      <w:r>
+        <w:fldChar w:fldCharType="end"/>
+      </w:r>
+      <w:r>
+        <w:t xml:space="preserve">: </w:t>
+      </w:r>
+      <w:r>
+        <w:rPr>
+          <w:lang w:val="de-AT"/>
+        </w:rPr>
+        <w:t>Bewertungsfaktor</w:t>
+      </w:r>
+    </w:p>
+    <w:p>
+      <w:pPr>
+        <w:pStyle w:val="Textkrper"/>
+        <w:rPr>
+          <w:sz w:val="24"/>
+          <w:szCs w:val="24"/>
+          <w:lang w:val="de-AT" w:eastAsia="de-AT"/>
+        </w:rPr>
+      </w:pPr>
+      <w:r>
+        <w:rPr>
+          <w:sz w:val="24"/>
+          <w:szCs w:val="24"/>
+          <w:lang w:val="de-AT" w:eastAsia="de-AT"/>
+        </w:rPr>
+        <w:t>Der Faktor für das Erscheinungsjahr (</w:t>
+      </w:r>
+      <m:oMath>
+        <m:r>
+          <w:rPr>
+            <w:rFonts w:ascii="Cambria Math" w:hAnsi="Cambria Math"/>
+            <w:sz w:val="24"/>
+            <w:szCs w:val="24"/>
+            <w:lang w:val="de-AT" w:eastAsia="de-AT"/>
+          </w:rPr>
+          <m:t>JF</m:t>
+        </m:r>
+      </m:oMath>
+      <w:r>
+        <w:rPr>
+          <w:sz w:val="24"/>
+          <w:szCs w:val="24"/>
+          <w:lang w:val="de-AT" w:eastAsia="de-AT"/>
+        </w:rPr>
+        <w:t xml:space="preserve">) bedient sich </w:t>
+      </w:r>
+      <w:r>
+        <w:rPr>
+          <w:sz w:val="24"/>
+          <w:szCs w:val="24"/>
+          <w:lang w:val="de-AT" w:eastAsia="de-AT"/>
+        </w:rPr>
+        <w:t>der Differenz der Erscheinungsjahre. Diese wurde allerdings abgeschwächt, um den Einfluss auf die Gesamtdistanz zu verkleinern, was vor allem für Remakes von Filmen wichtig ist.</w:t>
+      </w:r>
+    </w:p>
+    <w:p>
+      <w:pPr>
+        <w:pStyle w:val="Textkrper"/>
+        <w:keepNext/>
+      </w:pPr>
+      <w:r>
+        <w:rPr>
+          <w:noProof/>
+          <w:sz w:val="24"/>
+          <w:lang w:val="de-AT" w:eastAsia="de-AT"/>
+        </w:rPr>
+        <mc:AlternateContent>
+          <mc:Choice Requires="wps">
+            <w:drawing>
+              <wp:inline distT="0" distB="0" distL="0" distR="0" wp14:anchorId="117E6401" wp14:editId="38CF39AE">
+                <wp:extent cx="3048000" cy="1403985"/>
+                <wp:effectExtent l="0" t="0" r="19050" b="10795"/>
+                <wp:docPr id="3" name="Textfeld 2"/>
+                <wp:cNvGraphicFramePr>
+                  <a:graphicFrameLocks xmlns:a="http://schemas.openxmlformats.org/drawingml/2006/main"/>
+                </wp:cNvGraphicFramePr>
+                <a:graphic xmlns:a="http://schemas.openxmlformats.org/drawingml/2006/main">
+                  <a:graphicData uri="http://schemas.microsoft.com/office/word/2010/wordprocessingShape">
+                    <wps:wsp>
+                      <wps:cNvSpPr txBox="1">
+                        <a:spLocks noChangeArrowheads="1"/>
+                      </wps:cNvSpPr>
+                      <wps:spPr bwMode="auto">
+                        <a:xfrm>
+                          <a:off x="0" y="0"/>
+                          <a:ext cx="3048000" cy="1403985"/>
+                        </a:xfrm>
+                        <a:prstGeom prst="rect">
+                          <a:avLst/>
+                        </a:prstGeom>
+                        <a:solidFill>
+                          <a:srgbClr val="FFFFFF"/>
+                        </a:solidFill>
+                        <a:ln w="9525">
+                          <a:solidFill>
+                            <a:srgbClr val="000000"/>
+                          </a:solidFill>
+                          <a:miter lim="800000"/>
+                          <a:headEnd/>
+                          <a:tailEnd/>
+                        </a:ln>
+                      </wps:spPr>
+                      <wps:txbx>
+                        <w:txbxContent>
+                          <w:p>
+                            <m:oMathPara>
+                              <m:oMath>
+                                <m:r>
+                                  <w:rPr>
+                                    <w:rFonts w:ascii="Cambria Math" w:hAnsi="Cambria Math"/>
+                                  </w:rPr>
+                                  <m:t>J</m:t>
+                                </m:r>
+                                <m:r>
+                                  <w:rPr>
+                                    <w:rFonts w:ascii="Cambria Math" w:hAnsi="Cambria Math"/>
+                                  </w:rPr>
+                                  <m:t>F</m:t>
+                                </m:r>
+                                <m:d>
+                                  <m:dPr>
+                                    <m:ctrlPr>
+                                      <w:rPr>
+                                        <w:rFonts w:ascii="Cambria Math" w:hAnsi="Cambria Math"/>
+                                        <w:i/>
+                                      </w:rPr>
+                                    </m:ctrlPr>
+                                  </m:dPr>
+                                  <m:e>
+                                    <m:sSub>
+                                      <m:sSubPr>
+                                        <m:ctrlPr>
+                                          <w:rPr>
+                                            <w:rFonts w:ascii="Cambria Math" w:hAnsi="Cambria Math"/>
+                                            <w:i/>
+                                            <w:spacing w:val="-1"/>
+                                            <w:sz w:val="24"/>
+                                            <w:lang w:val="de-AT" w:eastAsia="de-AT"/>
+                                          </w:rPr>
+                                        </m:ctrlPr>
+                                      </m:sSubPr>
+                                      <m:e>
+                                        <m:r>
+                                          <w:rPr>
+                                            <w:rFonts w:ascii="Cambria Math" w:hAnsi="Cambria Math"/>
+                                            <w:sz w:val="24"/>
+                                            <w:lang w:val="de-AT" w:eastAsia="de-AT"/>
+                                          </w:rPr>
+                                          <m:t>f</m:t>
+                                        </m:r>
+                                      </m:e>
+                                      <m:sub>
+                                        <m:r>
+                                          <w:rPr>
+                                            <w:rFonts w:ascii="Cambria Math" w:hAnsi="Cambria Math"/>
+                                            <w:sz w:val="24"/>
+                                            <w:lang w:val="de-AT" w:eastAsia="de-AT"/>
+                                          </w:rPr>
+                                          <m:t>1</m:t>
+                                        </m:r>
+                                      </m:sub>
+                                    </m:sSub>
+                                    <m:r>
+                                      <w:rPr>
+                                        <w:rFonts w:ascii="Cambria Math" w:hAnsi="Cambria Math"/>
+                                        <w:spacing w:val="-1"/>
+                                        <w:sz w:val="24"/>
+                                        <w:lang w:val="de-AT" w:eastAsia="de-AT"/>
+                                      </w:rPr>
+                                      <m:t>,</m:t>
+                                    </m:r>
+                                    <m:sSub>
+                                      <m:sSubPr>
+                                        <m:ctrlPr>
+                                          <w:rPr>
+                                            <w:rFonts w:ascii="Cambria Math" w:hAnsi="Cambria Math"/>
+                                            <w:i/>
+                                            <w:spacing w:val="-1"/>
+                                            <w:sz w:val="24"/>
+                                            <w:lang w:val="de-AT" w:eastAsia="de-AT"/>
+                                          </w:rPr>
+                                        </m:ctrlPr>
+                                      </m:sSubPr>
+                                      <m:e>
+                                        <m:r>
+                                          <w:rPr>
+                                            <w:rFonts w:ascii="Cambria Math" w:hAnsi="Cambria Math"/>
+                                            <w:sz w:val="24"/>
+                                            <w:lang w:val="de-AT" w:eastAsia="de-AT"/>
+                                          </w:rPr>
+                                          <m:t>f</m:t>
+                                        </m:r>
+                                      </m:e>
+                                      <m:sub>
+                                        <m:r>
+                                          <w:rPr>
+                                            <w:rFonts w:ascii="Cambria Math" w:hAnsi="Cambria Math"/>
+                                            <w:sz w:val="24"/>
+                                            <w:lang w:val="de-AT" w:eastAsia="de-AT"/>
+                                          </w:rPr>
+                                          <m:t>2</m:t>
+                                        </m:r>
+                                      </m:sub>
+                                    </m:sSub>
+                                    <m:ctrlPr>
+                                      <w:rPr>
+                                        <w:rFonts w:ascii="Cambria Math" w:hAnsi="Cambria Math"/>
+                                        <w:i/>
+                                        <w:spacing w:val="-1"/>
+                                        <w:sz w:val="24"/>
+                                        <w:lang w:val="de-AT" w:eastAsia="de-AT"/>
+                                      </w:rPr>
+                                    </m:ctrlPr>
+                                  </m:e>
+                                </m:d>
+                                <m:r>
+                                  <w:rPr>
+                                    <w:rFonts w:ascii="Cambria Math" w:hAnsi="Cambria Math"/>
+                                    <w:spacing w:val="-1"/>
+                                    <w:sz w:val="24"/>
+                                    <w:lang w:val="de-AT" w:eastAsia="de-AT"/>
+                                  </w:rPr>
+                                  <m:t>=1+</m:t>
+                                </m:r>
+                                <m:f>
+                                  <m:fPr>
+                                    <m:ctrlPr>
+                                      <w:rPr>
+                                        <w:rFonts w:ascii="Cambria Math" w:hAnsi="Cambria Math"/>
+                                        <w:i/>
+                                        <w:spacing w:val="-1"/>
+                                        <w:sz w:val="24"/>
+                                        <w:lang w:val="de-AT" w:eastAsia="de-AT"/>
+                                      </w:rPr>
+                                    </m:ctrlPr>
+                                  </m:fPr>
+                                  <m:num>
+                                    <m:d>
+                                      <m:dPr>
+                                        <m:begChr m:val="|"/>
+                                        <m:endChr m:val="|"/>
+                                        <m:ctrlPr>
+                                          <w:rPr>
+                                            <w:rFonts w:ascii="Cambria Math" w:hAnsi="Cambria Math"/>
+                                            <w:i/>
+                                            <w:spacing w:val="-1"/>
+                                            <w:sz w:val="24"/>
+                                            <w:lang w:val="de-AT" w:eastAsia="de-AT"/>
+                                          </w:rPr>
+                                        </m:ctrlPr>
+                                      </m:dPr>
+                                      <m:e>
+                                        <m:r>
+                                          <w:rPr>
+                                            <w:rFonts w:ascii="Cambria Math" w:hAnsi="Cambria Math"/>
+                                            <w:spacing w:val="-1"/>
+                                            <w:sz w:val="24"/>
+                                            <w:lang w:val="de-AT" w:eastAsia="de-AT"/>
+                                          </w:rPr>
+                                          <m:t>Jahr</m:t>
+                                        </m:r>
+                                        <m:d>
+                                          <m:dPr>
+                                            <m:ctrlPr>
+                                              <w:rPr>
+                                                <w:rFonts w:ascii="Cambria Math" w:hAnsi="Cambria Math"/>
+                                                <w:i/>
+                                                <w:spacing w:val="-1"/>
+                                                <w:sz w:val="24"/>
+                                                <w:lang w:val="de-AT" w:eastAsia="de-AT"/>
+                                              </w:rPr>
+                                            </m:ctrlPr>
+                                          </m:dPr>
+                                          <m:e>
+                                            <m:sSub>
+                                              <m:sSubPr>
+                                                <m:ctrlPr>
+                                                  <w:rPr>
+                                                    <w:rFonts w:ascii="Cambria Math" w:hAnsi="Cambria Math"/>
+                                                    <w:i/>
+                                                    <w:spacing w:val="-1"/>
+                                                    <w:sz w:val="24"/>
+                                                    <w:lang w:val="de-AT" w:eastAsia="de-AT"/>
+                                                  </w:rPr>
+                                                </m:ctrlPr>
+                                              </m:sSubPr>
+                                              <m:e>
+                                                <m:r>
+                                                  <w:rPr>
+                                                    <w:rFonts w:ascii="Cambria Math" w:hAnsi="Cambria Math"/>
+                                                    <w:sz w:val="24"/>
+                                                    <w:lang w:val="de-AT" w:eastAsia="de-AT"/>
+                                                  </w:rPr>
+                                                  <m:t>f</m:t>
+                                                </m:r>
+                                              </m:e>
+                                              <m:sub>
+                                                <m:r>
+                                                  <w:rPr>
+                                                    <w:rFonts w:ascii="Cambria Math" w:hAnsi="Cambria Math"/>
+                                                    <w:sz w:val="24"/>
+                                                    <w:lang w:val="de-AT" w:eastAsia="de-AT"/>
+                                                  </w:rPr>
+                                                  <m:t>1</m:t>
+                                                </m:r>
+                                              </m:sub>
+                                            </m:sSub>
+                                          </m:e>
+                                        </m:d>
+                                        <m:r>
+                                          <w:rPr>
+                                            <w:rFonts w:ascii="Cambria Math" w:hAnsi="Cambria Math"/>
+                                            <w:spacing w:val="-1"/>
+                                            <w:sz w:val="24"/>
+                                            <w:lang w:val="de-AT" w:eastAsia="de-AT"/>
+                                          </w:rPr>
+                                          <m:t>-</m:t>
+                                        </m:r>
+                                        <m:r>
+                                          <w:rPr>
+                                            <w:rFonts w:ascii="Cambria Math" w:hAnsi="Cambria Math"/>
+                                            <w:spacing w:val="-1"/>
+                                            <w:sz w:val="24"/>
+                                            <w:lang w:val="de-AT" w:eastAsia="de-AT"/>
+                                          </w:rPr>
+                                          <m:t>Jahr</m:t>
+                                        </m:r>
+                                        <m:r>
+                                          <w:rPr>
+                                            <w:rFonts w:ascii="Cambria Math" w:hAnsi="Cambria Math"/>
+                                            <w:spacing w:val="-1"/>
+                                            <w:sz w:val="24"/>
+                                            <w:lang w:val="de-AT" w:eastAsia="de-AT"/>
+                                          </w:rPr>
+                                          <m:t>(</m:t>
+                                        </m:r>
+                                        <m:sSub>
+                                          <m:sSubPr>
+                                            <m:ctrlPr>
+                                              <w:rPr>
+                                                <w:rFonts w:ascii="Cambria Math" w:hAnsi="Cambria Math"/>
+                                                <w:i/>
+                                                <w:spacing w:val="-1"/>
+                                                <w:sz w:val="24"/>
+                                                <w:lang w:val="de-AT" w:eastAsia="de-AT"/>
+                                              </w:rPr>
+                                            </m:ctrlPr>
+                                          </m:sSubPr>
+                                          <m:e>
+                                            <m:r>
+                                              <w:rPr>
+                                                <w:rFonts w:ascii="Cambria Math" w:hAnsi="Cambria Math"/>
+                                                <w:sz w:val="24"/>
+                                                <w:lang w:val="de-AT" w:eastAsia="de-AT"/>
+                                              </w:rPr>
+                                              <m:t>f</m:t>
+                                            </m:r>
+                                          </m:e>
+                                          <m:sub>
+                                            <m:r>
+                                              <w:rPr>
+                                                <w:rFonts w:ascii="Cambria Math" w:hAnsi="Cambria Math"/>
+                                                <w:sz w:val="24"/>
+                                                <w:lang w:val="de-AT" w:eastAsia="de-AT"/>
+                                              </w:rPr>
+                                              <m:t>2</m:t>
+                                            </m:r>
+                                          </m:sub>
+                                        </m:sSub>
+                                        <m:r>
+                                          <w:rPr>
+                                            <w:rFonts w:ascii="Cambria Math" w:hAnsi="Cambria Math"/>
+                                            <w:spacing w:val="-1"/>
+                                            <w:sz w:val="24"/>
+                                            <w:lang w:val="de-AT" w:eastAsia="de-AT"/>
+                                          </w:rPr>
+                                          <m:t>)</m:t>
+                                        </m:r>
+                                      </m:e>
+                                    </m:d>
+                                  </m:num>
+                                  <m:den>
+                                    <m:r>
+                                      <w:rPr>
+                                        <w:rFonts w:ascii="Cambria Math" w:hAnsi="Cambria Math"/>
+                                        <w:spacing w:val="-1"/>
+                                        <w:sz w:val="24"/>
+                                        <w:lang w:val="de-AT" w:eastAsia="de-AT"/>
+                                      </w:rPr>
+                                      <m:t>200</m:t>
+                                    </m:r>
+                                  </m:den>
+                                </m:f>
+                              </m:oMath>
+                            </m:oMathPara>
+                          </w:p>
+                        </w:txbxContent>
+                      </wps:txbx>
+                      <wps:bodyPr rot="0" vert="horz" wrap="square" lIns="91440" tIns="45720" rIns="91440" bIns="45720" anchor="t" anchorCtr="0">
+                        <a:spAutoFit/>
+                      </wps:bodyPr>
+                    </wps:wsp>
+                  </a:graphicData>
+                </a:graphic>
+              </wp:inline>
+            </w:drawing>
+          </mc:Choice>
+          <mc:Fallback>
+            <w:pict>
+              <v:shape id="_x0000_s1027" type="#_x0000_t202" style="width:240pt;height:110.55pt;visibility:visible;mso-wrap-style:square;mso-left-percent:-10001;mso-top-percent:-10001;mso-position-horizontal:absolute;mso-position-horizontal-relative:char;mso-position-vertical:absolute;mso-position-vertical-relative:line;mso-left-percent:-10001;mso-top-percent:-10001;v-text-anchor:top" o:gfxdata="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">
+                <v:textbox style="mso-fit-shape-to-text:t">
+                  <w:txbxContent>
+                    <w:p>
+                      <m:oMathPara>
+                        <m:oMath>
+                          <m:r>
+                            <w:rPr>
+                              <w:rFonts w:ascii="Cambria Math" w:hAnsi="Cambria Math"/>
+                            </w:rPr>
+                            <m:t>J</m:t>
+                          </m:r>
+                          <m:r>
+                            <w:rPr>
+                              <w:rFonts w:ascii="Cambria Math" w:hAnsi="Cambria Math"/>
+                            </w:rPr>
+                            <m:t>F</m:t>
+                          </m:r>
+                          <m:d>
+                            <m:dPr>
+                              <m:ctrlPr>
+                                <w:rPr>
+                                  <w:rFonts w:ascii="Cambria Math" w:hAnsi="Cambria Math"/>
+                                  <w:i/>
+                                </w:rPr>
+                              </m:ctrlPr>
+                            </m:dPr>
+                            <m:e>
+                              <m:sSub>
+                                <m:sSubPr>
+                                  <m:ctrlPr>
+                                    <w:rPr>
+                                      <w:rFonts w:ascii="Cambria Math" w:hAnsi="Cambria Math"/>
+                                      <w:i/>
+                                      <w:spacing w:val="-1"/>
+                                      <w:sz w:val="24"/>
+                                      <w:lang w:val="de-AT" w:eastAsia="de-AT"/>
+                                    </w:rPr>
+                                  </m:ctrlPr>
+                                </m:sSubPr>
+                                <m:e>
+                                  <m:r>
+                                    <w:rPr>
+                                      <w:rFonts w:ascii="Cambria Math" w:hAnsi="Cambria Math"/>
+                                      <w:sz w:val="24"/>
+                                      <w:lang w:val="de-AT" w:eastAsia="de-AT"/>
+                                    </w:rPr>
+                                    <m:t>f</m:t>
+                                  </m:r>
+                                </m:e>
+                                <m:sub>
+                                  <m:r>
+                                    <w:rPr>
+                                      <w:rFonts w:ascii="Cambria Math" w:hAnsi="Cambria Math"/>
+                                      <w:sz w:val="24"/>
+                                      <w:lang w:val="de-AT" w:eastAsia="de-AT"/>
+                                    </w:rPr>
+                                    <m:t>1</m:t>
+                                  </m:r>
+                                </m:sub>
+                              </m:sSub>
+                              <m:r>
+                                <w:rPr>
+                                  <w:rFonts w:ascii="Cambria Math" w:hAnsi="Cambria Math"/>
+                                  <w:spacing w:val="-1"/>
+                                  <w:sz w:val="24"/>
+                                  <w:lang w:val="de-AT" w:eastAsia="de-AT"/>
+                                </w:rPr>
+                                <m:t>,</m:t>
+                              </m:r>
+                              <m:sSub>
+                                <m:sSubPr>
+                                  <m:ctrlPr>
+                                    <w:rPr>
+                                      <w:rFonts w:ascii="Cambria Math" w:hAnsi="Cambria Math"/>
+                                      <w:i/>
+                                      <w:spacing w:val="-1"/>
+                                      <w:sz w:val="24"/>
+                                      <w:lang w:val="de-AT" w:eastAsia="de-AT"/>
+                                    </w:rPr>
+                                  </m:ctrlPr>
+                                </m:sSubPr>
+                                <m:e>
+                                  <m:r>
+                                    <w:rPr>
+                                      <w:rFonts w:ascii="Cambria Math" w:hAnsi="Cambria Math"/>
+                                      <w:sz w:val="24"/>
+                                      <w:lang w:val="de-AT" w:eastAsia="de-AT"/>
+                                    </w:rPr>
+                                    <m:t>f</m:t>
+                                  </m:r>
+                                </m:e>
+                                <m:sub>
+                                  <m:r>
+                                    <w:rPr>
+                                      <w:rFonts w:ascii="Cambria Math" w:hAnsi="Cambria Math"/>
+                                      <w:sz w:val="24"/>
+                                      <w:lang w:val="de-AT" w:eastAsia="de-AT"/>
+                                    </w:rPr>
+                                    <m:t>2</m:t>
+                                  </m:r>
+                                </m:sub>
+                              </m:sSub>
+                              <m:ctrlPr>
+                                <w:rPr>
+                                  <w:rFonts w:ascii="Cambria Math" w:hAnsi="Cambria Math"/>
+                                  <w:i/>
+                                  <w:spacing w:val="-1"/>
+                                  <w:sz w:val="24"/>
+                                  <w:lang w:val="de-AT" w:eastAsia="de-AT"/>
+                                </w:rPr>
+                              </m:ctrlPr>
+                            </m:e>
+                          </m:d>
+                          <m:r>
+                            <w:rPr>
+                              <w:rFonts w:ascii="Cambria Math" w:hAnsi="Cambria Math"/>
+                              <w:spacing w:val="-1"/>
+                              <w:sz w:val="24"/>
+                              <w:lang w:val="de-AT" w:eastAsia="de-AT"/>
+                            </w:rPr>
+                            <m:t>=1+</m:t>
+                          </m:r>
+                          <m:f>
+                            <m:fPr>
+                              <m:ctrlPr>
+                                <w:rPr>
+                                  <w:rFonts w:ascii="Cambria Math" w:hAnsi="Cambria Math"/>
+                                  <w:i/>
+                                  <w:spacing w:val="-1"/>
+                                  <w:sz w:val="24"/>
+                                  <w:lang w:val="de-AT" w:eastAsia="de-AT"/>
+                                </w:rPr>
+                              </m:ctrlPr>
+                            </m:fPr>
+                            <m:num>
+                              <m:d>
+                                <m:dPr>
+                                  <m:begChr m:val="|"/>
+                                  <m:endChr m:val="|"/>
+                                  <m:ctrlPr>
+                                    <w:rPr>
+                                      <w:rFonts w:ascii="Cambria Math" w:hAnsi="Cambria Math"/>
+                                      <w:i/>
+                                      <w:spacing w:val="-1"/>
+                                      <w:sz w:val="24"/>
+                                      <w:lang w:val="de-AT" w:eastAsia="de-AT"/>
+                                    </w:rPr>
+                                  </m:ctrlPr>
+                                </m:dPr>
+                                <m:e>
+                                  <m:r>
+                                    <w:rPr>
+                                      <w:rFonts w:ascii="Cambria Math" w:hAnsi="Cambria Math"/>
+                                      <w:spacing w:val="-1"/>
+                                      <w:sz w:val="24"/>
+                                      <w:lang w:val="de-AT" w:eastAsia="de-AT"/>
+                                    </w:rPr>
+                                    <m:t>Jahr</m:t>
+                                  </m:r>
+                                  <m:d>
+                                    <m:dPr>
+                                      <m:ctrlPr>
+                                        <w:rPr>
+                                          <w:rFonts w:ascii="Cambria Math" w:hAnsi="Cambria Math"/>
+                                          <w:i/>
+                                          <w:spacing w:val="-1"/>
+                                          <w:sz w:val="24"/>
+                                          <w:lang w:val="de-AT" w:eastAsia="de-AT"/>
+                                        </w:rPr>
+                                      </m:ctrlPr>
+                                    </m:dPr>
+                                    <m:e>
+                                      <m:sSub>
+                                        <m:sSubPr>
+                                          <m:ctrlPr>
+                                            <w:rPr>
+                                              <w:rFonts w:ascii="Cambria Math" w:hAnsi="Cambria Math"/>
+                                              <w:i/>
+                                              <w:spacing w:val="-1"/>
+                                              <w:sz w:val="24"/>
+                                              <w:lang w:val="de-AT" w:eastAsia="de-AT"/>
+                                            </w:rPr>
+                                          </m:ctrlPr>
+                                        </m:sSubPr>
+                                        <m:e>
+                                          <m:r>
+                                            <w:rPr>
+                                              <w:rFonts w:ascii="Cambria Math" w:hAnsi="Cambria Math"/>
+                                              <w:sz w:val="24"/>
+                                              <w:lang w:val="de-AT" w:eastAsia="de-AT"/>
+                                            </w:rPr>
+                                            <m:t>f</m:t>
+                                          </m:r>
+                                        </m:e>
+                                        <m:sub>
+                                          <m:r>
+                                            <w:rPr>
+                                              <w:rFonts w:ascii="Cambria Math" w:hAnsi="Cambria Math"/>
+                                              <w:sz w:val="24"/>
+                                              <w:lang w:val="de-AT" w:eastAsia="de-AT"/>
+                                            </w:rPr>
+                                            <m:t>1</m:t>
+                                          </m:r>
+                                        </m:sub>
+                                      </m:sSub>
+                                    </m:e>
+                                  </m:d>
+                                  <m:r>
+                                    <w:rPr>
+                                      <w:rFonts w:ascii="Cambria Math" w:hAnsi="Cambria Math"/>
+                                      <w:spacing w:val="-1"/>
+                                      <w:sz w:val="24"/>
+                                      <w:lang w:val="de-AT" w:eastAsia="de-AT"/>
+                                    </w:rPr>
+                                    <m:t>-</m:t>
+                                  </m:r>
+                                  <m:r>
+                                    <w:rPr>
+                                      <w:rFonts w:ascii="Cambria Math" w:hAnsi="Cambria Math"/>
+                                      <w:spacing w:val="-1"/>
+                                      <w:sz w:val="24"/>
+                                      <w:lang w:val="de-AT" w:eastAsia="de-AT"/>
+                                    </w:rPr>
+                                    <m:t>Jahr</m:t>
+                                  </m:r>
+                                  <m:r>
+                                    <w:rPr>
+                                      <w:rFonts w:ascii="Cambria Math" w:hAnsi="Cambria Math"/>
+                                      <w:spacing w:val="-1"/>
+                                      <w:sz w:val="24"/>
+                                      <w:lang w:val="de-AT" w:eastAsia="de-AT"/>
+                                    </w:rPr>
+                                    <m:t>(</m:t>
+                                  </m:r>
+                                  <m:sSub>
+                                    <m:sSubPr>
+                                      <m:ctrlPr>
+                                        <w:rPr>
+                                          <w:rFonts w:ascii="Cambria Math" w:hAnsi="Cambria Math"/>
+                                          <w:i/>
+                                          <w:spacing w:val="-1"/>
+                                          <w:sz w:val="24"/>
+                                          <w:lang w:val="de-AT" w:eastAsia="de-AT"/>
+                                        </w:rPr>
+                                      </m:ctrlPr>
+                                    </m:sSubPr>
+                                    <m:e>
+                                      <m:r>
+                                        <w:rPr>
+                                          <w:rFonts w:ascii="Cambria Math" w:hAnsi="Cambria Math"/>
+                                          <w:sz w:val="24"/>
+                                          <w:lang w:val="de-AT" w:eastAsia="de-AT"/>
+                                        </w:rPr>
+                                        <m:t>f</m:t>
+                                      </m:r>
+                                    </m:e>
+                                    <m:sub>
+                                      <m:r>
+                                        <w:rPr>
+                                          <w:rFonts w:ascii="Cambria Math" w:hAnsi="Cambria Math"/>
+                                          <w:sz w:val="24"/>
+                                          <w:lang w:val="de-AT" w:eastAsia="de-AT"/>
+                                        </w:rPr>
+                                        <m:t>2</m:t>
+                                      </m:r>
+                                    </m:sub>
+                                  </m:sSub>
+                                  <m:r>
+                                    <w:rPr>
+                                      <w:rFonts w:ascii="Cambria Math" w:hAnsi="Cambria Math"/>
+                                      <w:spacing w:val="-1"/>
+                                      <w:sz w:val="24"/>
+                                      <w:lang w:val="de-AT" w:eastAsia="de-AT"/>
+                                    </w:rPr>
+                                    <m:t>)</m:t>
+                                  </m:r>
+                                </m:e>
+                              </m:d>
+                            </m:num>
+                            <m:den>
+                              <m:r>
+                                <w:rPr>
+                                  <w:rFonts w:ascii="Cambria Math" w:hAnsi="Cambria Math"/>
+                                  <w:spacing w:val="-1"/>
+                                  <w:sz w:val="24"/>
+                                  <w:lang w:val="de-AT" w:eastAsia="de-AT"/>
+                                </w:rPr>
+                                <m:t>200</m:t>
+                              </m:r>
+                            </m:den>
+                          </m:f>
+                        </m:oMath>
+                      </m:oMathPara>
+                    </w:p>
+                  </w:txbxContent>
+                </v:textbox>
+                <w10:anchorlock/>
+              </v:shape>
+            </w:pict>
+          </mc:Fallback>
+        </mc:AlternateContent>
+      </w:r>
+    </w:p>
+    <w:p>
+      <w:pPr>
+        <w:pStyle w:val="Beschriftung"/>
+        <w:rPr>
+          <w:lang w:val="de-AT" w:eastAsia="de-AT"/>
+        </w:rPr>
+      </w:pPr>
+      <w:r>
+        <w:rPr>
+          <w:lang w:val="de-AT"/>
+        </w:rPr>
+        <w:t>Formel</w:t>
+      </w:r>
+      <w:r>
+        <w:t xml:space="preserve"> </w:t>
+      </w:r>
+      <w:r>
+        <w:fldChar w:fldCharType="begin"/>
+      </w:r>
+      <w:r>
+        <w:instrText xml:space="preserve"> SEQ Formel \* ARABIC </w:instrText>
+      </w:r>
+      <w:r>
+        <w:fldChar w:fldCharType="separate"/>
+      </w:r>
+      <w:r>
+        <w:rPr>
+          <w:noProof/>
+        </w:rPr>
+        <w:t>2</w:t>
+      </w:r>
+      <w:r>
+        <w:fldChar w:fldCharType="end"/>
+      </w:r>
+      <w:r>
+        <w:t xml:space="preserve">: </w:t>
+      </w:r>
+      <w:r>
+        <w:rPr>
+          <w:lang w:val="de-AT"/>
+        </w:rPr>
+        <w:t>Erscheinungsjahrfaktor</w:t>
+      </w:r>
+    </w:p>
+    <w:p>
+      <w:pPr>
+        <w:pStyle w:val="Textkrper"/>
+        <w:rPr>
+          <w:sz w:val="24"/>
+          <w:szCs w:val="24"/>
+          <w:lang w:val="de-AT" w:eastAsia="de-AT"/>
+        </w:rPr>
+      </w:pPr>
+      <w:r>
+        <w:rPr>
+          <w:sz w:val="24"/>
+          <w:szCs w:val="24"/>
+          <w:lang w:val="de-AT" w:eastAsia="de-AT"/>
+        </w:rPr>
+        <w:t>Des Weiteren wurden Faktoren bestimmt, die</w:t>
+      </w:r>
+      <w:r>
+        <w:rPr>
+          <w:sz w:val="24"/>
+          <w:szCs w:val="24"/>
+          <w:lang w:val="de-AT" w:eastAsia="de-AT"/>
+        </w:rPr>
+        <w:t xml:space="preserve"> die Distanz bei übereinstimmenden Regisseuren (</w:t>
+      </w:r>
+      <m:oMath>
+        <m:r>
+          <w:rPr>
+            <w:rFonts w:ascii="Cambria Math" w:hAnsi="Cambria Math"/>
+            <w:sz w:val="24"/>
+            <w:szCs w:val="24"/>
+            <w:lang w:val="de-AT" w:eastAsia="de-AT"/>
+          </w:rPr>
+          <m:t>RF</m:t>
+        </m:r>
+      </m:oMath>
+      <w:r>
+        <w:rPr>
+          <w:sz w:val="24"/>
+          <w:szCs w:val="24"/>
+          <w:lang w:val="de-AT" w:eastAsia="de-AT"/>
+        </w:rPr>
+        <w:t>) bzw. Produktionsländern (</w:t>
+      </w:r>
+      <m:oMath>
+        <m:r>
+          <w:rPr>
+            <w:rFonts w:ascii="Cambria Math" w:hAnsi="Cambria Math"/>
+            <w:sz w:val="24"/>
+            <w:szCs w:val="24"/>
+            <w:lang w:val="de-AT" w:eastAsia="de-AT"/>
+          </w:rPr>
+          <m:t>LF</m:t>
+        </m:r>
+      </m:oMath>
+      <w:r>
+        <w:rPr>
+          <w:sz w:val="24"/>
+          <w:szCs w:val="24"/>
+          <w:lang w:val="de-AT" w:eastAsia="de-AT"/>
+        </w:rPr>
+        <w:t xml:space="preserve">) mindern. Der </w:t>
+      </w:r>
+      <m:oMath>
+        <m:r>
+          <w:rPr>
+            <w:rFonts w:ascii="Cambria Math" w:hAnsi="Cambria Math"/>
+            <w:sz w:val="24"/>
+            <w:szCs w:val="24"/>
+            <w:lang w:val="de-AT" w:eastAsia="de-AT"/>
+          </w:rPr>
+          <m:t>RF</m:t>
+        </m:r>
+      </m:oMath>
+      <w:r>
+        <w:rPr>
+          <w:sz w:val="24"/>
+          <w:szCs w:val="24"/>
+          <w:lang w:val="de-AT" w:eastAsia="de-AT"/>
+        </w:rPr>
+        <w:t xml:space="preserve"> wurde bei Übereinstimmung mit </w:t>
+      </w:r>
+      <m:oMath>
+        <m:r>
+          <w:rPr>
+            <w:rFonts w:ascii="Cambria Math" w:hAnsi="Cambria Math"/>
+            <w:sz w:val="24"/>
+            <w:szCs w:val="24"/>
+            <w:lang w:val="de-AT" w:eastAsia="de-AT"/>
+          </w:rPr>
+          <m:t>0.75</m:t>
+        </m:r>
+      </m:oMath>
+      <w:r>
+        <w:rPr>
+          <w:sz w:val="24"/>
+          <w:szCs w:val="24"/>
+          <w:lang w:val="de-AT" w:eastAsia="de-AT"/>
+        </w:rPr>
+        <w:t xml:space="preserve"> und der </w:t>
+      </w:r>
+      <m:oMath>
+        <m:r>
+          <w:rPr>
+            <w:rFonts w:ascii="Cambria Math" w:hAnsi="Cambria Math"/>
+            <w:sz w:val="24"/>
+            <w:szCs w:val="24"/>
+            <w:lang w:val="de-AT" w:eastAsia="de-AT"/>
+          </w:rPr>
+          <m:t>LF</m:t>
+        </m:r>
+      </m:oMath>
+      <w:r>
+        <w:rPr>
+          <w:sz w:val="24"/>
+          <w:szCs w:val="24"/>
+          <w:lang w:val="de-AT" w:eastAsia="de-AT"/>
+        </w:rPr>
+        <w:t xml:space="preserve"> mit </w:t>
+      </w:r>
+      <m:oMath>
+        <m:r>
+          <w:rPr>
+            <w:rFonts w:ascii="Cambria Math" w:hAnsi="Cambria Math"/>
+            <w:sz w:val="24"/>
+            <w:szCs w:val="24"/>
+            <w:lang w:val="de-AT" w:eastAsia="de-AT"/>
+          </w:rPr>
+          <m:t>0.25</m:t>
+        </m:r>
+      </m:oMath>
+      <w:r>
+        <w:rPr>
+          <w:sz w:val="24"/>
+          <w:szCs w:val="24"/>
+          <w:lang w:val="de-AT" w:eastAsia="de-AT"/>
+        </w:rPr>
+        <w:t xml:space="preserve"> definiert. Beide erhalten den Wert </w:t>
+      </w:r>
+      <m:oMath>
+        <m:r>
+          <w:rPr>
+            <w:rFonts w:ascii="Cambria Math" w:hAnsi="Cambria Math"/>
+            <w:sz w:val="24"/>
+            <w:szCs w:val="24"/>
+            <w:lang w:val="de-AT" w:eastAsia="de-AT"/>
+          </w:rPr>
+          <m:t>0</m:t>
+        </m:r>
+      </m:oMath>
+      <w:r>
+        <w:rPr>
+          <w:sz w:val="24"/>
+          <w:szCs w:val="24"/>
+          <w:lang w:val="de-AT" w:eastAsia="de-AT"/>
+        </w:rPr>
+        <w:t xml:space="preserve"> wenn es keine Übereinstimmung gibt.</w:t>
+      </w:r>
+    </w:p>
+    <w:p>
+      <w:pPr>
+        <w:pStyle w:val="Textkrper"/>
+        <w:rPr>
+          <w:sz w:val="24"/>
+          <w:szCs w:val="24"/>
+          <w:lang w:val="de-AT" w:eastAsia="de-AT"/>
+        </w:rPr>
+      </w:pPr>
+      <w:r>
+        <w:rPr>
+          <w:sz w:val="24"/>
+          <w:szCs w:val="24"/>
+          <w:lang w:val="de-AT" w:eastAsia="de-AT"/>
+        </w:rPr>
+        <w:t xml:space="preserve">Die finale Distanzfunktion mit all ihren Faktoren wurde zum Test auf die ersten 1.000 Filme des </w:t>
+      </w:r>
+      <w:proofErr w:type="spellStart"/>
+      <w:r>
+        <w:rPr>
+          <w:i/>
+          <w:sz w:val="24"/>
+          <w:szCs w:val="24"/>
+          <w:lang w:val="de-AT" w:eastAsia="de-AT"/>
+        </w:rPr>
+        <w:t>MovieLens</w:t>
+      </w:r>
+      <w:proofErr w:type="spellEnd"/>
+      <w:r>
+        <w:rPr>
+          <w:sz w:val="24"/>
+          <w:szCs w:val="24"/>
+          <w:lang w:val="de-AT" w:eastAsia="de-AT"/>
+        </w:rPr>
+        <w:t>-Datasets angewandt und dieser resul</w:t>
+      </w:r>
+      <w:r>
+        <w:rPr>
+          <w:sz w:val="24"/>
+          <w:szCs w:val="24"/>
+          <w:lang w:val="de-AT" w:eastAsia="de-AT"/>
+        </w:rPr>
+        <w:softHyphen/>
+        <w:t xml:space="preserve">tierende Graph anschließend mit dem Programm </w:t>
+      </w:r>
+      <w:proofErr w:type="spellStart"/>
+      <w:r>
+        <w:rPr>
+          <w:i/>
+          <w:sz w:val="24"/>
+          <w:szCs w:val="24"/>
+          <w:lang w:val="de-AT" w:eastAsia="de-AT"/>
+        </w:rPr>
+        <w:t>Cytoscape</w:t>
+      </w:r>
+      <w:proofErr w:type="spellEnd"/>
+      <w:r>
+        <w:rPr>
+          <w:sz w:val="24"/>
+          <w:szCs w:val="24"/>
+          <w:lang w:val="de-AT" w:eastAsia="de-AT"/>
+        </w:rPr>
+        <w:t xml:space="preserve"> visualisiert. Bei einer maximalen Kantenlänge von 150 ergaben sich einige gut von</w:t>
+      </w:r>
+      <w:r>
+        <w:rPr>
+          <w:sz w:val="24"/>
+          <w:szCs w:val="24"/>
+          <w:lang w:val="de-AT" w:eastAsia="de-AT"/>
+        </w:rPr>
+        <w:softHyphen/>
+        <w:t>einander abgegrenzte Cluster, was auf eine vernünftige Partitionierung hinwies. Um die Ergebnisse noch genauer verifizieren zu können, müsste allerdings eine Dimensionsr</w:t>
+      </w:r>
+      <w:bookmarkStart w:id="0" w:name="_GoBack"/>
+      <w:bookmarkEnd w:id="0"/>
+      <w:r>
+        <w:rPr>
+          <w:sz w:val="24"/>
+          <w:szCs w:val="24"/>
+          <w:lang w:val="de-AT" w:eastAsia="de-AT"/>
+        </w:rPr>
+        <w:t>eduktion mit PCA oder MVE</w:t>
+      </w:r>
+      <w:sdt>
+        <w:sdtPr>
+          <w:rPr>
+            <w:sz w:val="24"/>
+            <w:szCs w:val="24"/>
+            <w:lang w:val="de-AT" w:eastAsia="de-AT"/>
+          </w:rPr>
+          <w:id w:val="-191386736"/>
+          <w:citation/>
+        </w:sdtPr>
+        <w:sdtContent>
+          <w:r>
+            <w:rPr>
+              <w:sz w:val="24"/>
+              <w:szCs w:val="24"/>
+              <w:lang w:val="de-AT" w:eastAsia="de-AT"/>
+            </w:rPr>
+            <w:fldChar w:fldCharType="begin"/>
+          </w:r>
+          <w:r>
+            <w:rPr>
+              <w:sz w:val="24"/>
+              <w:szCs w:val="24"/>
+              <w:lang w:val="de-AT" w:eastAsia="de-AT"/>
+            </w:rPr>
+            <w:instrText xml:space="preserve">CITATION Sha11 \l 3079 </w:instrText>
+          </w:r>
+          <w:r>
+            <w:rPr>
+              <w:sz w:val="24"/>
+              <w:szCs w:val="24"/>
+              <w:lang w:val="de-AT" w:eastAsia="de-AT"/>
+            </w:rPr>
+            <w:fldChar w:fldCharType="separate"/>
+          </w:r>
+          <w:r>
+            <w:rPr>
+              <w:noProof/>
+              <w:sz w:val="24"/>
+              <w:szCs w:val="24"/>
+              <w:lang w:val="de-AT" w:eastAsia="de-AT"/>
+            </w:rPr>
+            <w:t xml:space="preserve"> </w:t>
+          </w:r>
+          <w:r>
+            <w:rPr>
+              <w:noProof/>
+              <w:sz w:val="24"/>
+              <w:szCs w:val="24"/>
+              <w:lang w:val="de-AT" w:eastAsia="de-AT"/>
+            </w:rPr>
+            <w:t>(Shaw 2011)</w:t>
+          </w:r>
+          <w:r>
+            <w:rPr>
+              <w:sz w:val="24"/>
+              <w:szCs w:val="24"/>
+              <w:lang w:val="de-AT" w:eastAsia="de-AT"/>
+            </w:rPr>
+            <w:fldChar w:fldCharType="end"/>
+          </w:r>
+        </w:sdtContent>
+      </w:sdt>
+      <w:r>
+        <w:rPr>
+          <w:sz w:val="24"/>
+          <w:szCs w:val="24"/>
+          <w:lang w:val="de-AT" w:eastAsia="de-AT"/>
+        </w:rPr>
+        <w:t xml:space="preserve">, um diese Daten im 2 oder 3-dimensionalen Raum </w:t>
+      </w:r>
+      <w:proofErr w:type="spellStart"/>
+      <w:r>
+        <w:rPr>
+          <w:sz w:val="24"/>
+          <w:szCs w:val="24"/>
+          <w:lang w:val="de-AT" w:eastAsia="de-AT"/>
+        </w:rPr>
+        <w:t>unverzerrt</w:t>
+      </w:r>
+      <w:proofErr w:type="spellEnd"/>
+      <w:r>
+        <w:rPr>
+          <w:sz w:val="24"/>
+          <w:szCs w:val="24"/>
+          <w:lang w:val="de-AT" w:eastAsia="de-AT"/>
+        </w:rPr>
+        <w:t xml:space="preserve"> betrachten zu können.</w:t>
+      </w:r>
+    </w:p>
+    <w:p>
+      <w:pPr>
+        <w:pStyle w:val="Textkrper"/>
+        <w:keepNext/>
+      </w:pPr>
+      <w:r>
+        <w:rPr>
+          <w:noProof/>
+          <w:sz w:val="24"/>
+          <w:lang w:val="de-AT" w:eastAsia="de-AT"/>
+        </w:rPr>
+        <mc:AlternateContent>
+          <mc:Choice Requires="wps">
+            <w:drawing>
+              <wp:inline distT="0" distB="0" distL="0" distR="0" wp14:anchorId="6516C37E" wp14:editId="355696F6">
+                <wp:extent cx="3048000" cy="1403985"/>
+                <wp:effectExtent l="0" t="0" r="19050" b="10795"/>
+                <wp:docPr id="4" name="Textfeld 2"/>
+                <wp:cNvGraphicFramePr>
+                  <a:graphicFrameLocks xmlns:a="http://schemas.openxmlformats.org/drawingml/2006/main"/>
+                </wp:cNvGraphicFramePr>
+                <a:graphic xmlns:a="http://schemas.openxmlformats.org/drawingml/2006/main">
+                  <a:graphicData uri="http://schemas.microsoft.com/office/word/2010/wordprocessingShape">
+                    <wps:wsp>
+                      <wps:cNvSpPr txBox="1">
+                        <a:spLocks noChangeArrowheads="1"/>
+                      </wps:cNvSpPr>
+                      <wps:spPr bwMode="auto">
+                        <a:xfrm>
+                          <a:off x="0" y="0"/>
+                          <a:ext cx="3048000" cy="1403985"/>
+                        </a:xfrm>
+                        <a:prstGeom prst="rect">
+                          <a:avLst/>
+                        </a:prstGeom>
+                        <a:solidFill>
+                          <a:srgbClr val="FFFFFF"/>
+                        </a:solidFill>
+                        <a:ln w="9525">
+                          <a:solidFill>
+                            <a:srgbClr val="000000"/>
+                          </a:solidFill>
+                          <a:miter lim="800000"/>
+                          <a:headEnd/>
+                          <a:tailEnd/>
+                        </a:ln>
+                      </wps:spPr>
+                      <wps:txbx>
+                        <w:txbxContent>
+                          <w:p>
+                            <w:pPr>
+                              <w:rPr>
+                                <w:rFonts w:eastAsiaTheme="minorEastAsia"/>
+                                <w:sz w:val="24"/>
+                                <w:szCs w:val="24"/>
+                              </w:rPr>
+                            </w:pPr>
+                            <m:oMathPara>
+                              <m:oMath>
+                                <m:r>
+                                  <w:rPr>
+                                    <w:rFonts w:ascii="Cambria Math" w:hAnsi="Cambria Math" w:cs="Arial"/>
+                                    <w:sz w:val="24"/>
+                                    <w:szCs w:val="24"/>
+                                  </w:rPr>
+                                  <m:t>Distanz</m:t>
+                                </m:r>
+                                <m:d>
+                                  <m:dPr>
+                                    <m:ctrlPr>
+                                      <w:rPr>
+                                        <w:rFonts w:ascii="Cambria Math" w:hAnsi="Cambria Math" w:cs="Arial"/>
+                                        <w:i/>
+                                        <w:sz w:val="24"/>
+                                        <w:szCs w:val="24"/>
+                                      </w:rPr>
+                                    </m:ctrlPr>
+                                  </m:dPr>
+                                  <m:e>
+                                    <m:sSub>
+                                      <m:sSubPr>
+                                        <m:ctrlPr>
+                                          <w:rPr>
+                                            <w:rFonts w:ascii="Cambria Math" w:hAnsi="Cambria Math" w:cs="Arial"/>
+                                            <w:i/>
+                                            <w:sz w:val="24"/>
+                                            <w:szCs w:val="24"/>
+                                          </w:rPr>
+                                        </m:ctrlPr>
+                                      </m:sSubPr>
+                                      <m:e>
+                                        <m:r>
+                                          <w:rPr>
+                                            <w:rFonts w:ascii="Cambria Math" w:hAnsi="Cambria Math" w:cs="Arial"/>
+                                            <w:sz w:val="24"/>
+                                            <w:szCs w:val="24"/>
+                                          </w:rPr>
+                                          <m:t>f</m:t>
+                                        </m:r>
+                                      </m:e>
+                                      <m:sub>
+                                        <m:r>
+                                          <w:rPr>
+                                            <w:rFonts w:ascii="Cambria Math" w:hAnsi="Cambria Math" w:cs="Arial"/>
+                                            <w:sz w:val="24"/>
+                                            <w:szCs w:val="24"/>
+                                          </w:rPr>
+                                          <m:t>1</m:t>
+                                        </m:r>
+                                      </m:sub>
+                                    </m:sSub>
+                                    <m:r>
+                                      <w:rPr>
+                                        <w:rFonts w:ascii="Cambria Math" w:hAnsi="Cambria Math" w:cs="Arial"/>
+                                        <w:sz w:val="24"/>
+                                        <w:szCs w:val="24"/>
+                                      </w:rPr>
+                                      <m:t>,</m:t>
+                                    </m:r>
+                                    <m:sSub>
+                                      <m:sSubPr>
+                                        <m:ctrlPr>
+                                          <w:rPr>
+                                            <w:rFonts w:ascii="Cambria Math" w:hAnsi="Cambria Math" w:cs="Arial"/>
+                                            <w:i/>
+                                            <w:sz w:val="24"/>
+                                            <w:szCs w:val="24"/>
+                                          </w:rPr>
+                                        </m:ctrlPr>
+                                      </m:sSubPr>
+                                      <m:e>
+                                        <m:r>
+                                          <w:rPr>
+                                            <w:rFonts w:ascii="Cambria Math" w:hAnsi="Cambria Math" w:cs="Arial"/>
+                                            <w:sz w:val="24"/>
+                                            <w:szCs w:val="24"/>
+                                          </w:rPr>
+                                          <m:t>f</m:t>
+                                        </m:r>
+                                      </m:e>
+                                      <m:sub>
+                                        <m:r>
+                                          <w:rPr>
+                                            <w:rFonts w:ascii="Cambria Math" w:hAnsi="Cambria Math" w:cs="Arial"/>
+                                            <w:sz w:val="24"/>
+                                            <w:szCs w:val="24"/>
+                                          </w:rPr>
+                                          <m:t>2</m:t>
+                                        </m:r>
+                                      </m:sub>
+                                    </m:sSub>
+                                  </m:e>
+                                </m:d>
+                                <m:r>
+                                  <w:rPr>
+                                    <w:rFonts w:ascii="Cambria Math" w:hAnsi="Cambria Math" w:cs="Arial"/>
+                                    <w:sz w:val="24"/>
+                                    <w:szCs w:val="24"/>
+                                  </w:rPr>
+                                  <m:t>=</m:t>
+                                </m:r>
+                                <m:f>
+                                  <m:fPr>
+                                    <m:ctrlPr>
+                                      <w:rPr>
+                                        <w:rFonts w:ascii="Cambria Math" w:hAnsi="Cambria Math" w:cs="Arial"/>
+                                        <w:i/>
+                                        <w:sz w:val="24"/>
+                                        <w:szCs w:val="24"/>
+                                      </w:rPr>
+                                    </m:ctrlPr>
+                                  </m:fPr>
+                                  <m:num>
+                                    <m:r>
+                                      <w:rPr>
+                                        <w:rFonts w:ascii="Cambria Math" w:hAnsi="Cambria Math" w:cs="Arial"/>
+                                        <w:sz w:val="24"/>
+                                        <w:szCs w:val="24"/>
+                                      </w:rPr>
+                                      <m:t>100*</m:t>
+                                    </m:r>
+                                    <m:d>
+                                      <m:dPr>
+                                        <m:ctrlPr>
+                                          <w:rPr>
+                                            <w:rFonts w:ascii="Cambria Math" w:hAnsi="Cambria Math" w:cs="Arial"/>
+                                            <w:i/>
+                                            <w:sz w:val="24"/>
+                                            <w:szCs w:val="24"/>
+                                          </w:rPr>
+                                        </m:ctrlPr>
+                                      </m:dPr>
+                                      <m:e>
+                                        <m:r>
+                                          <w:rPr>
+                                            <w:rFonts w:ascii="Cambria Math" w:hAnsi="Cambria Math" w:cs="Arial"/>
+                                            <w:sz w:val="24"/>
+                                            <w:szCs w:val="24"/>
+                                          </w:rPr>
+                                          <m:t>1+</m:t>
+                                        </m:r>
+                                        <m:f>
+                                          <m:fPr>
+                                            <m:ctrlPr>
+                                              <w:rPr>
+                                                <w:rFonts w:ascii="Cambria Math" w:hAnsi="Cambria Math" w:cs="Arial"/>
+                                                <w:i/>
+                                                <w:sz w:val="24"/>
+                                                <w:szCs w:val="24"/>
+                                              </w:rPr>
+                                            </m:ctrlPr>
+                                          </m:fPr>
+                                          <m:num>
+                                            <m:r>
+                                              <w:rPr>
+                                                <w:rFonts w:ascii="Cambria Math" w:hAnsi="Cambria Math" w:cs="Arial"/>
+                                                <w:sz w:val="24"/>
+                                                <w:szCs w:val="24"/>
+                                              </w:rPr>
+                                              <m:t>GF</m:t>
+                                            </m:r>
+                                            <m:d>
+                                              <m:dPr>
+                                                <m:ctrlPr>
+                                                  <w:rPr>
+                                                    <w:rFonts w:ascii="Cambria Math" w:hAnsi="Cambria Math" w:cs="Arial"/>
+                                                    <w:i/>
+                                                    <w:sz w:val="24"/>
+                                                    <w:szCs w:val="24"/>
+                                                  </w:rPr>
+                                                </m:ctrlPr>
+                                              </m:dPr>
+                                              <m:e>
+                                                <m:sSub>
+                                                  <m:sSubPr>
+                                                    <m:ctrlPr>
+                                                      <w:rPr>
+                                                        <w:rFonts w:ascii="Cambria Math" w:hAnsi="Cambria Math" w:cs="Arial"/>
+                                                        <w:i/>
+                                                        <w:sz w:val="24"/>
+                                                        <w:szCs w:val="24"/>
+                                                      </w:rPr>
+                                                    </m:ctrlPr>
+                                                  </m:sSubPr>
+                                                  <m:e>
+                                                    <m:r>
+                                                      <w:rPr>
+                                                        <w:rFonts w:ascii="Cambria Math" w:hAnsi="Cambria Math" w:cs="Arial"/>
+                                                        <w:sz w:val="24"/>
+                                                        <w:szCs w:val="24"/>
+                                                      </w:rPr>
+                                                      <m:t>f</m:t>
+                                                    </m:r>
+                                                  </m:e>
+                                                  <m:sub>
+                                                    <m:r>
+                                                      <w:rPr>
+                                                        <w:rFonts w:ascii="Cambria Math" w:hAnsi="Cambria Math" w:cs="Arial"/>
+                                                        <w:sz w:val="24"/>
+                                                        <w:szCs w:val="24"/>
+                                                      </w:rPr>
+                                                      <m:t>1</m:t>
+                                                    </m:r>
+                                                  </m:sub>
+                                                </m:sSub>
+                                                <m:r>
+                                                  <w:rPr>
+                                                    <w:rFonts w:ascii="Cambria Math" w:hAnsi="Cambria Math" w:cs="Arial"/>
+                                                    <w:sz w:val="24"/>
+                                                    <w:szCs w:val="24"/>
+                                                  </w:rPr>
+                                                  <m:t>,</m:t>
+                                                </m:r>
+                                                <m:sSub>
+                                                  <m:sSubPr>
+                                                    <m:ctrlPr>
+                                                      <w:rPr>
+                                                        <w:rFonts w:ascii="Cambria Math" w:hAnsi="Cambria Math" w:cs="Arial"/>
+                                                        <w:i/>
+                                                        <w:sz w:val="24"/>
+                                                        <w:szCs w:val="24"/>
+                                                      </w:rPr>
+                                                    </m:ctrlPr>
+                                                  </m:sSubPr>
+                                                  <m:e>
+                                                    <m:r>
+                                                      <w:rPr>
+                                                        <w:rFonts w:ascii="Cambria Math" w:hAnsi="Cambria Math" w:cs="Arial"/>
+                                                        <w:sz w:val="24"/>
+                                                        <w:szCs w:val="24"/>
+                                                      </w:rPr>
+                                                      <m:t>f</m:t>
+                                                    </m:r>
+                                                  </m:e>
+                                                  <m:sub>
+                                                    <m:r>
+                                                      <w:rPr>
+                                                        <w:rFonts w:ascii="Cambria Math" w:hAnsi="Cambria Math" w:cs="Arial"/>
+                                                        <w:sz w:val="24"/>
+                                                        <w:szCs w:val="24"/>
+                                                      </w:rPr>
+                                                      <m:t>2</m:t>
+                                                    </m:r>
+                                                  </m:sub>
+                                                </m:sSub>
+                                              </m:e>
+                                            </m:d>
+                                          </m:num>
+                                          <m:den>
+                                            <m:r>
+                                              <w:rPr>
+                                                <w:rFonts w:ascii="Cambria Math" w:hAnsi="Cambria Math" w:cs="Arial"/>
+                                                <w:sz w:val="24"/>
+                                                <w:szCs w:val="24"/>
+                                              </w:rPr>
+                                              <m:t>100</m:t>
+                                            </m:r>
+                                          </m:den>
+                                        </m:f>
+                                        <m:ctrlPr>
+                                          <w:rPr>
+                                            <w:rFonts w:ascii="Cambria Math" w:eastAsiaTheme="minorEastAsia" w:hAnsi="Cambria Math" w:cs="Arial"/>
+                                            <w:i/>
+                                            <w:sz w:val="24"/>
+                                            <w:szCs w:val="24"/>
+                                          </w:rPr>
+                                        </m:ctrlPr>
+                                      </m:e>
+                                    </m:d>
+                                    <m:r>
+                                      <w:rPr>
+                                        <w:rFonts w:ascii="Cambria Math" w:eastAsiaTheme="minorEastAsia" w:hAnsi="Cambria Math" w:cs="Arial"/>
+                                        <w:sz w:val="24"/>
+                                        <w:szCs w:val="24"/>
+                                      </w:rPr>
+                                      <m:t>*</m:t>
+                                    </m:r>
+                                    <m:r>
+                                      <w:rPr>
+                                        <w:rFonts w:ascii="Cambria Math" w:hAnsi="Cambria Math"/>
+                                      </w:rPr>
+                                      <m:t xml:space="preserve"> JF</m:t>
+                                    </m:r>
+                                    <m:d>
+                                      <m:dPr>
+                                        <m:ctrlPr>
+                                          <w:rPr>
+                                            <w:rFonts w:ascii="Cambria Math" w:hAnsi="Cambria Math"/>
+                                            <w:i/>
+                                          </w:rPr>
+                                        </m:ctrlPr>
+                                      </m:dPr>
+                                      <m:e>
+                                        <m:sSub>
+                                          <m:sSubPr>
+                                            <m:ctrlPr>
+                                              <w:rPr>
+                                                <w:rFonts w:ascii="Cambria Math" w:hAnsi="Cambria Math"/>
+                                                <w:i/>
+                                              </w:rPr>
+                                            </m:ctrlPr>
+                                          </m:sSubPr>
+                                          <m:e>
+                                            <m:r>
+                                              <w:rPr>
+                                                <w:rFonts w:ascii="Cambria Math" w:hAnsi="Cambria Math"/>
+                                              </w:rPr>
+                                              <m:t>f</m:t>
+                                            </m:r>
+                                          </m:e>
+                                          <m:sub>
+                                            <m:r>
+                                              <w:rPr>
+                                                <w:rFonts w:ascii="Cambria Math" w:hAnsi="Cambria Math"/>
+                                              </w:rPr>
+                                              <m:t>1</m:t>
+                                            </m:r>
+                                          </m:sub>
+                                        </m:sSub>
+                                        <m:r>
+                                          <w:rPr>
+                                            <w:rFonts w:ascii="Cambria Math" w:hAnsi="Cambria Math"/>
+                                          </w:rPr>
+                                          <m:t>,</m:t>
+                                        </m:r>
+                                        <m:sSub>
+                                          <m:sSubPr>
+                                            <m:ctrlPr>
+                                              <w:rPr>
+                                                <w:rFonts w:ascii="Cambria Math" w:hAnsi="Cambria Math"/>
+                                                <w:i/>
+                                              </w:rPr>
+                                            </m:ctrlPr>
+                                          </m:sSubPr>
+                                          <m:e>
+                                            <m:r>
+                                              <w:rPr>
+                                                <w:rFonts w:ascii="Cambria Math" w:hAnsi="Cambria Math"/>
+                                              </w:rPr>
+                                              <m:t>f</m:t>
+                                            </m:r>
+                                          </m:e>
+                                          <m:sub>
+                                            <m:r>
+                                              <w:rPr>
+                                                <w:rFonts w:ascii="Cambria Math" w:hAnsi="Cambria Math"/>
+                                              </w:rPr>
+                                              <m:t>2</m:t>
+                                            </m:r>
+                                          </m:sub>
+                                        </m:sSub>
+                                        <m:ctrlPr>
+                                          <w:rPr>
+                                            <w:rFonts w:ascii="Cambria Math" w:eastAsiaTheme="minorEastAsia" w:hAnsi="Cambria Math"/>
+                                            <w:i/>
+                                          </w:rPr>
+                                        </m:ctrlPr>
+                                      </m:e>
+                                    </m:d>
+                                  </m:num>
+                                  <m:den>
+                                    <m:d>
+                                      <m:dPr>
+                                        <m:ctrlPr>
+                                          <w:rPr>
+                                            <w:rFonts w:ascii="Cambria Math" w:hAnsi="Cambria Math" w:cs="Arial"/>
+                                            <w:i/>
+                                            <w:sz w:val="24"/>
+                                            <w:szCs w:val="24"/>
+                                          </w:rPr>
+                                        </m:ctrlPr>
+                                      </m:dPr>
+                                      <m:e>
+                                        <m:r>
+                                          <w:rPr>
+                                            <w:rFonts w:ascii="Cambria Math" w:hAnsi="Cambria Math" w:cs="Arial"/>
+                                            <w:sz w:val="24"/>
+                                            <w:szCs w:val="24"/>
+                                          </w:rPr>
+                                          <m:t>1+</m:t>
+                                        </m:r>
+                                        <m:r>
+                                          <w:rPr>
+                                            <w:rFonts w:ascii="Cambria Math" w:hAnsi="Cambria Math"/>
+                                          </w:rPr>
+                                          <m:t>RF</m:t>
+                                        </m:r>
+                                        <m:d>
+                                          <m:dPr>
+                                            <m:ctrlPr>
+                                              <w:rPr>
+                                                <w:rFonts w:ascii="Cambria Math" w:hAnsi="Cambria Math"/>
+                                                <w:i/>
+                                              </w:rPr>
+                                            </m:ctrlPr>
+                                          </m:dPr>
+                                          <m:e>
+                                            <m:sSub>
+                                              <m:sSubPr>
+                                                <m:ctrlPr>
+                                                  <w:rPr>
+                                                    <w:rFonts w:ascii="Cambria Math" w:hAnsi="Cambria Math"/>
+                                                    <w:i/>
+                                                  </w:rPr>
+                                                </m:ctrlPr>
+                                              </m:sSubPr>
+                                              <m:e>
+                                                <m:r>
+                                                  <w:rPr>
+                                                    <w:rFonts w:ascii="Cambria Math" w:hAnsi="Cambria Math"/>
+                                                  </w:rPr>
+                                                  <m:t>f</m:t>
+                                                </m:r>
+                                              </m:e>
+                                              <m:sub>
+                                                <m:r>
+                                                  <w:rPr>
+                                                    <w:rFonts w:ascii="Cambria Math" w:hAnsi="Cambria Math"/>
+                                                  </w:rPr>
+                                                  <m:t>1</m:t>
+                                                </m:r>
+                                              </m:sub>
+                                            </m:sSub>
+                                            <m:r>
+                                              <w:rPr>
+                                                <w:rFonts w:ascii="Cambria Math" w:hAnsi="Cambria Math"/>
+                                              </w:rPr>
+                                              <m:t>,</m:t>
+                                            </m:r>
+                                            <m:sSub>
+                                              <m:sSubPr>
+                                                <m:ctrlPr>
+                                                  <w:rPr>
+                                                    <w:rFonts w:ascii="Cambria Math" w:hAnsi="Cambria Math"/>
+                                                    <w:i/>
+                                                  </w:rPr>
+                                                </m:ctrlPr>
+                                              </m:sSubPr>
+                                              <m:e>
+                                                <m:r>
+                                                  <w:rPr>
+                                                    <w:rFonts w:ascii="Cambria Math" w:hAnsi="Cambria Math"/>
+                                                  </w:rPr>
+                                                  <m:t>f</m:t>
+                                                </m:r>
+                                              </m:e>
+                                              <m:sub>
+                                                <m:r>
+                                                  <w:rPr>
+                                                    <w:rFonts w:ascii="Cambria Math" w:hAnsi="Cambria Math"/>
+                                                  </w:rPr>
+                                                  <m:t>2</m:t>
+                                                </m:r>
+                                              </m:sub>
+                                            </m:sSub>
+                                            <m:ctrlPr>
+                                              <w:rPr>
+                                                <w:rFonts w:ascii="Cambria Math" w:eastAsiaTheme="minorEastAsia" w:hAnsi="Cambria Math"/>
+                                                <w:i/>
+                                              </w:rPr>
+                                            </m:ctrlPr>
+                                          </m:e>
+                                        </m:d>
+                                        <m:r>
+                                          <w:rPr>
+                                            <w:rFonts w:ascii="Cambria Math" w:hAnsi="Cambria Math" w:cs="Arial"/>
+                                            <w:sz w:val="24"/>
+                                            <w:szCs w:val="24"/>
+                                          </w:rPr>
+                                          <m:t>+</m:t>
+                                        </m:r>
+                                        <m:r>
+                                          <w:rPr>
+                                            <w:rFonts w:ascii="Cambria Math" w:hAnsi="Cambria Math"/>
+                                          </w:rPr>
+                                          <m:t>LF</m:t>
+                                        </m:r>
+                                        <m:d>
+                                          <m:dPr>
+                                            <m:ctrlPr>
+                                              <w:rPr>
+                                                <w:rFonts w:ascii="Cambria Math" w:hAnsi="Cambria Math"/>
+                                                <w:i/>
+                                              </w:rPr>
+                                            </m:ctrlPr>
+                                          </m:dPr>
+                                          <m:e>
+                                            <m:sSub>
+                                              <m:sSubPr>
+                                                <m:ctrlPr>
+                                                  <w:rPr>
+                                                    <w:rFonts w:ascii="Cambria Math" w:hAnsi="Cambria Math"/>
+                                                    <w:i/>
+                                                  </w:rPr>
+                                                </m:ctrlPr>
+                                              </m:sSubPr>
+                                              <m:e>
+                                                <m:r>
+                                                  <w:rPr>
+                                                    <w:rFonts w:ascii="Cambria Math" w:hAnsi="Cambria Math"/>
+                                                  </w:rPr>
+                                                  <m:t>f</m:t>
+                                                </m:r>
+                                              </m:e>
+                                              <m:sub>
+                                                <m:r>
+                                                  <w:rPr>
+                                                    <w:rFonts w:ascii="Cambria Math" w:hAnsi="Cambria Math"/>
+                                                  </w:rPr>
+                                                  <m:t>1</m:t>
+                                                </m:r>
+                                              </m:sub>
+                                            </m:sSub>
+                                            <m:r>
+                                              <w:rPr>
+                                                <w:rFonts w:ascii="Cambria Math" w:hAnsi="Cambria Math"/>
+                                              </w:rPr>
+                                              <m:t>,</m:t>
+                                            </m:r>
+                                            <m:sSub>
+                                              <m:sSubPr>
+                                                <m:ctrlPr>
+                                                  <w:rPr>
+                                                    <w:rFonts w:ascii="Cambria Math" w:hAnsi="Cambria Math"/>
+                                                    <w:i/>
+                                                  </w:rPr>
+                                                </m:ctrlPr>
+                                              </m:sSubPr>
+                                              <m:e>
+                                                <m:r>
+                                                  <w:rPr>
+                                                    <w:rFonts w:ascii="Cambria Math" w:hAnsi="Cambria Math"/>
+                                                  </w:rPr>
+                                                  <m:t>f</m:t>
+                                                </m:r>
+                                              </m:e>
+                                              <m:sub>
+                                                <m:r>
+                                                  <w:rPr>
+                                                    <w:rFonts w:ascii="Cambria Math" w:hAnsi="Cambria Math"/>
+                                                  </w:rPr>
+                                                  <m:t>2</m:t>
+                                                </m:r>
+                                              </m:sub>
+                                            </m:sSub>
+                                            <m:ctrlPr>
+                                              <w:rPr>
+                                                <w:rFonts w:ascii="Cambria Math" w:eastAsiaTheme="minorEastAsia" w:hAnsi="Cambria Math"/>
+                                                <w:i/>
+                                              </w:rPr>
+                                            </m:ctrlPr>
+                                          </m:e>
+                                        </m:d>
+                                      </m:e>
+                                    </m:d>
+                                    <m:r>
+                                      <w:rPr>
+                                        <w:rFonts w:ascii="Cambria Math" w:hAnsi="Cambria Math" w:cs="Arial"/>
+                                        <w:sz w:val="24"/>
+                                        <w:szCs w:val="24"/>
+                                      </w:rPr>
+                                      <m:t>*</m:t>
+                                    </m:r>
+                                    <m:f>
+                                      <m:fPr>
+                                        <m:ctrlPr>
+                                          <w:rPr>
+                                            <w:rFonts w:ascii="Cambria Math" w:hAnsi="Cambria Math" w:cs="Arial"/>
+                                            <w:i/>
+                                            <w:sz w:val="24"/>
+                                            <w:szCs w:val="24"/>
+                                          </w:rPr>
+                                        </m:ctrlPr>
+                                      </m:fPr>
+                                      <m:num>
+                                        <m:r>
+                                          <w:rPr>
+                                            <w:rFonts w:ascii="Cambria Math" w:hAnsi="Cambria Math" w:cs="Arial"/>
+                                            <w:sz w:val="24"/>
+                                            <w:szCs w:val="24"/>
+                                          </w:rPr>
+                                          <m:t>1</m:t>
+                                        </m:r>
+                                      </m:num>
+                                      <m:den>
+                                        <m:r>
+                                          <w:rPr>
+                                            <w:rFonts w:ascii="Cambria Math" w:hAnsi="Cambria Math"/>
+                                          </w:rPr>
+                                          <m:t>BF</m:t>
+                                        </m:r>
+                                        <m:d>
+                                          <m:dPr>
+                                            <m:ctrlPr>
+                                              <w:rPr>
+                                                <w:rFonts w:ascii="Cambria Math" w:hAnsi="Cambria Math"/>
+                                                <w:i/>
+                                              </w:rPr>
+                                            </m:ctrlPr>
+                                          </m:dPr>
+                                          <m:e>
+                                            <m:sSub>
+                                              <m:sSubPr>
+                                                <m:ctrlPr>
+                                                  <w:rPr>
+                                                    <w:rFonts w:ascii="Cambria Math" w:hAnsi="Cambria Math"/>
+                                                    <w:i/>
+                                                  </w:rPr>
+                                                </m:ctrlPr>
+                                              </m:sSubPr>
+                                              <m:e>
+                                                <m:r>
+                                                  <w:rPr>
+                                                    <w:rFonts w:ascii="Cambria Math" w:hAnsi="Cambria Math"/>
+                                                  </w:rPr>
+                                                  <m:t>f</m:t>
+                                                </m:r>
+                                              </m:e>
+                                              <m:sub>
+                                                <m:r>
+                                                  <w:rPr>
+                                                    <w:rFonts w:ascii="Cambria Math" w:hAnsi="Cambria Math"/>
+                                                  </w:rPr>
+                                                  <m:t>1</m:t>
+                                                </m:r>
+                                              </m:sub>
+                                            </m:sSub>
+                                            <m:r>
+                                              <w:rPr>
+                                                <w:rFonts w:ascii="Cambria Math" w:hAnsi="Cambria Math"/>
+                                              </w:rPr>
+                                              <m:t>,</m:t>
+                                            </m:r>
+                                            <m:sSub>
+                                              <m:sSubPr>
+                                                <m:ctrlPr>
+                                                  <w:rPr>
+                                                    <w:rFonts w:ascii="Cambria Math" w:hAnsi="Cambria Math"/>
+                                                    <w:i/>
+                                                  </w:rPr>
+                                                </m:ctrlPr>
+                                              </m:sSubPr>
+                                              <m:e>
+                                                <m:r>
+                                                  <w:rPr>
+                                                    <w:rFonts w:ascii="Cambria Math" w:hAnsi="Cambria Math"/>
+                                                  </w:rPr>
+                                                  <m:t>f</m:t>
+                                                </m:r>
+                                              </m:e>
+                                              <m:sub>
+                                                <m:r>
+                                                  <w:rPr>
+                                                    <w:rFonts w:ascii="Cambria Math" w:hAnsi="Cambria Math"/>
+                                                  </w:rPr>
+                                                  <m:t>2</m:t>
+                                                </m:r>
+                                              </m:sub>
+                                            </m:sSub>
+                                            <m:ctrlPr>
+                                              <w:rPr>
+                                                <w:rFonts w:ascii="Cambria Math" w:eastAsiaTheme="minorEastAsia" w:hAnsi="Cambria Math"/>
+                                                <w:i/>
+                                              </w:rPr>
+                                            </m:ctrlPr>
+                                          </m:e>
+                                        </m:d>
+                                      </m:den>
+                                    </m:f>
+                                  </m:den>
+                                </m:f>
+                              </m:oMath>
+                            </m:oMathPara>
+                          </w:p>
+                          <w:p/>
+                        </w:txbxContent>
+                      </wps:txbx>
+                      <wps:bodyPr rot="0" vert="horz" wrap="square" lIns="91440" tIns="45720" rIns="91440" bIns="45720" anchor="t" anchorCtr="0">
+                        <a:spAutoFit/>
+                      </wps:bodyPr>
+                    </wps:wsp>
+                  </a:graphicData>
+                </a:graphic>
+              </wp:inline>
+            </w:drawing>
+          </mc:Choice>
+          <mc:Fallback>
+            <w:pict>
+              <v:shape id="_x0000_s1028" type="#_x0000_t202" style="width:240pt;height:110.55pt;visibility:visible;mso-wrap-style:square;mso-left-percent:-10001;mso-top-percent:-10001;mso-position-horizontal:absolute;mso-position-horizontal-relative:char;mso-position-vertical:absolute;mso-position-vertical-relative:line;mso-left-percent:-10001;mso-top-percent:-10001;v-text-anchor:top" o:gfxdata="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">
+                <v:textbox style="mso-fit-shape-to-text:t">
+                  <w:txbxContent>
+                    <w:p>
+                      <w:pPr>
+                        <w:rPr>
+                          <w:rFonts w:eastAsiaTheme="minorEastAsia"/>
+                          <w:sz w:val="24"/>
+                          <w:szCs w:val="24"/>
+                        </w:rPr>
+                      </w:pPr>
+                      <m:oMathPara>
+                        <m:oMath>
+                          <m:r>
+                            <w:rPr>
+                              <w:rFonts w:ascii="Cambria Math" w:hAnsi="Cambria Math" w:cs="Arial"/>
+                              <w:sz w:val="24"/>
+                              <w:szCs w:val="24"/>
+                            </w:rPr>
+                            <m:t>Distanz</m:t>
+                          </m:r>
+                          <m:d>
+                            <m:dPr>
+                              <m:ctrlPr>
+                                <w:rPr>
+                                  <w:rFonts w:ascii="Cambria Math" w:hAnsi="Cambria Math" w:cs="Arial"/>
+                                  <w:i/>
+                                  <w:sz w:val="24"/>
+                                  <w:szCs w:val="24"/>
+                                </w:rPr>
+                              </m:ctrlPr>
+                            </m:dPr>
+                            <m:e>
+                              <m:sSub>
+                                <m:sSubPr>
+                                  <m:ctrlPr>
+                                    <w:rPr>
+                                      <w:rFonts w:ascii="Cambria Math" w:hAnsi="Cambria Math" w:cs="Arial"/>
+                                      <w:i/>
+                                      <w:sz w:val="24"/>
+                                      <w:szCs w:val="24"/>
+                                    </w:rPr>
+                                  </m:ctrlPr>
+                                </m:sSubPr>
+                                <m:e>
+                                  <m:r>
+                                    <w:rPr>
+                                      <w:rFonts w:ascii="Cambria Math" w:hAnsi="Cambria Math" w:cs="Arial"/>
+                                      <w:sz w:val="24"/>
+                                      <w:szCs w:val="24"/>
+                                    </w:rPr>
+                                    <m:t>f</m:t>
+                                  </m:r>
+                                </m:e>
+                                <m:sub>
+                                  <m:r>
+                                    <w:rPr>
+                                      <w:rFonts w:ascii="Cambria Math" w:hAnsi="Cambria Math" w:cs="Arial"/>
+                                      <w:sz w:val="24"/>
+                                      <w:szCs w:val="24"/>
+                                    </w:rPr>
+                                    <m:t>1</m:t>
+                                  </m:r>
+                                </m:sub>
+                              </m:sSub>
+                              <m:r>
+                                <w:rPr>
+                                  <w:rFonts w:ascii="Cambria Math" w:hAnsi="Cambria Math" w:cs="Arial"/>
+                                  <w:sz w:val="24"/>
+                                  <w:szCs w:val="24"/>
+                                </w:rPr>
+                                <m:t>,</m:t>
+                              </m:r>
+                              <m:sSub>
+                                <m:sSubPr>
+                                  <m:ctrlPr>
+                                    <w:rPr>
+                                      <w:rFonts w:ascii="Cambria Math" w:hAnsi="Cambria Math" w:cs="Arial"/>
+                                      <w:i/>
+                                      <w:sz w:val="24"/>
+                                      <w:szCs w:val="24"/>
+                                    </w:rPr>
+                                  </m:ctrlPr>
+                                </m:sSubPr>
+                                <m:e>
+                                  <m:r>
+                                    <w:rPr>
+                                      <w:rFonts w:ascii="Cambria Math" w:hAnsi="Cambria Math" w:cs="Arial"/>
+                                      <w:sz w:val="24"/>
+                                      <w:szCs w:val="24"/>
+                                    </w:rPr>
+                                    <m:t>f</m:t>
+                                  </m:r>
+                                </m:e>
+                                <m:sub>
+                                  <m:r>
+                                    <w:rPr>
+                                      <w:rFonts w:ascii="Cambria Math" w:hAnsi="Cambria Math" w:cs="Arial"/>
+                                      <w:sz w:val="24"/>
+                                      <w:szCs w:val="24"/>
+                                    </w:rPr>
+                                    <m:t>2</m:t>
+                                  </m:r>
+                                </m:sub>
+                              </m:sSub>
+                            </m:e>
+                          </m:d>
+                          <m:r>
+                            <w:rPr>
+                              <w:rFonts w:ascii="Cambria Math" w:hAnsi="Cambria Math" w:cs="Arial"/>
+                              <w:sz w:val="24"/>
+                              <w:szCs w:val="24"/>
+                            </w:rPr>
+                            <m:t>=</m:t>
+                          </m:r>
+                          <m:f>
+                            <m:fPr>
+                              <m:ctrlPr>
+                                <w:rPr>
+                                  <w:rFonts w:ascii="Cambria Math" w:hAnsi="Cambria Math" w:cs="Arial"/>
+                                  <w:i/>
+                                  <w:sz w:val="24"/>
+                                  <w:szCs w:val="24"/>
+                                </w:rPr>
+                              </m:ctrlPr>
+                            </m:fPr>
+                            <m:num>
+                              <m:r>
+                                <w:rPr>
+                                  <w:rFonts w:ascii="Cambria Math" w:hAnsi="Cambria Math" w:cs="Arial"/>
+                                  <w:sz w:val="24"/>
+                                  <w:szCs w:val="24"/>
+                                </w:rPr>
+                                <m:t>100*</m:t>
+                              </m:r>
+                              <m:d>
+                                <m:dPr>
+                                  <m:ctrlPr>
+                                    <w:rPr>
+                                      <w:rFonts w:ascii="Cambria Math" w:hAnsi="Cambria Math" w:cs="Arial"/>
+                                      <w:i/>
+                                      <w:sz w:val="24"/>
+                                      <w:szCs w:val="24"/>
+                                    </w:rPr>
+                                  </m:ctrlPr>
+                                </m:dPr>
+                                <m:e>
+                                  <m:r>
+                                    <w:rPr>
+                                      <w:rFonts w:ascii="Cambria Math" w:hAnsi="Cambria Math" w:cs="Arial"/>
+                                      <w:sz w:val="24"/>
+                                      <w:szCs w:val="24"/>
+                                    </w:rPr>
+                                    <m:t>1+</m:t>
+                                  </m:r>
+                                  <m:f>
+                                    <m:fPr>
+                                      <m:ctrlPr>
+                                        <w:rPr>
+                                          <w:rFonts w:ascii="Cambria Math" w:hAnsi="Cambria Math" w:cs="Arial"/>
+                                          <w:i/>
+                                          <w:sz w:val="24"/>
+                                          <w:szCs w:val="24"/>
+                                        </w:rPr>
+                                      </m:ctrlPr>
+                                    </m:fPr>
+                                    <m:num>
+                                      <m:r>
+                                        <w:rPr>
+                                          <w:rFonts w:ascii="Cambria Math" w:hAnsi="Cambria Math" w:cs="Arial"/>
+                                          <w:sz w:val="24"/>
+                                          <w:szCs w:val="24"/>
+                                        </w:rPr>
+                                        <m:t>GF</m:t>
+                                      </m:r>
+                                      <m:d>
+                                        <m:dPr>
+                                          <m:ctrlPr>
+                                            <w:rPr>
+                                              <w:rFonts w:ascii="Cambria Math" w:hAnsi="Cambria Math" w:cs="Arial"/>
+                                              <w:i/>
+                                              <w:sz w:val="24"/>
+                                              <w:szCs w:val="24"/>
+                                            </w:rPr>
+                                          </m:ctrlPr>
+                                        </m:dPr>
+                                        <m:e>
+                                          <m:sSub>
+                                            <m:sSubPr>
+                                              <m:ctrlPr>
+                                                <w:rPr>
+                                                  <w:rFonts w:ascii="Cambria Math" w:hAnsi="Cambria Math" w:cs="Arial"/>
+                                                  <w:i/>
+                                                  <w:sz w:val="24"/>
+                                                  <w:szCs w:val="24"/>
+                                                </w:rPr>
+                                              </m:ctrlPr>
+                                            </m:sSubPr>
+                                            <m:e>
+                                              <m:r>
+                                                <w:rPr>
+                                                  <w:rFonts w:ascii="Cambria Math" w:hAnsi="Cambria Math" w:cs="Arial"/>
+                                                  <w:sz w:val="24"/>
+                                                  <w:szCs w:val="24"/>
+                                                </w:rPr>
+                                                <m:t>f</m:t>
+                                              </m:r>
+                                            </m:e>
+                                            <m:sub>
+                                              <m:r>
+                                                <w:rPr>
+                                                  <w:rFonts w:ascii="Cambria Math" w:hAnsi="Cambria Math" w:cs="Arial"/>
+                                                  <w:sz w:val="24"/>
+                                                  <w:szCs w:val="24"/>
+                                                </w:rPr>
+                                                <m:t>1</m:t>
+                                              </m:r>
+                                            </m:sub>
+                                          </m:sSub>
+                                          <m:r>
+                                            <w:rPr>
+                                              <w:rFonts w:ascii="Cambria Math" w:hAnsi="Cambria Math" w:cs="Arial"/>
+                                              <w:sz w:val="24"/>
+                                              <w:szCs w:val="24"/>
+                                            </w:rPr>
+                                            <m:t>,</m:t>
+                                          </m:r>
+                                          <m:sSub>
+                                            <m:sSubPr>
+                                              <m:ctrlPr>
+                                                <w:rPr>
+                                                  <w:rFonts w:ascii="Cambria Math" w:hAnsi="Cambria Math" w:cs="Arial"/>
+                                                  <w:i/>
+                                                  <w:sz w:val="24"/>
+                                                  <w:szCs w:val="24"/>
+                                                </w:rPr>
+                                              </m:ctrlPr>
+                                            </m:sSubPr>
+                                            <m:e>
+                                              <m:r>
+                                                <w:rPr>
+                                                  <w:rFonts w:ascii="Cambria Math" w:hAnsi="Cambria Math" w:cs="Arial"/>
+                                                  <w:sz w:val="24"/>
+                                                  <w:szCs w:val="24"/>
+                                                </w:rPr>
+                                                <m:t>f</m:t>
+                                              </m:r>
+                                            </m:e>
+                                            <m:sub>
+                                              <m:r>
+                                                <w:rPr>
+                                                  <w:rFonts w:ascii="Cambria Math" w:hAnsi="Cambria Math" w:cs="Arial"/>
+                                                  <w:sz w:val="24"/>
+                                                  <w:szCs w:val="24"/>
+                                                </w:rPr>
+                                                <m:t>2</m:t>
+                                              </m:r>
+                                            </m:sub>
+                                          </m:sSub>
+                                        </m:e>
+                                      </m:d>
+                                    </m:num>
+                                    <m:den>
+                                      <m:r>
+                                        <w:rPr>
+                                          <w:rFonts w:ascii="Cambria Math" w:hAnsi="Cambria Math" w:cs="Arial"/>
+                                          <w:sz w:val="24"/>
+                                          <w:szCs w:val="24"/>
+                                        </w:rPr>
+                                        <m:t>100</m:t>
+                                      </m:r>
+                                    </m:den>
+                                  </m:f>
+                                  <m:ctrlPr>
+                                    <w:rPr>
+                                      <w:rFonts w:ascii="Cambria Math" w:eastAsiaTheme="minorEastAsia" w:hAnsi="Cambria Math" w:cs="Arial"/>
+                                      <w:i/>
+                                      <w:sz w:val="24"/>
+                                      <w:szCs w:val="24"/>
+                                    </w:rPr>
+                                  </m:ctrlPr>
+                                </m:e>
+                              </m:d>
+                              <m:r>
+                                <w:rPr>
+                                  <w:rFonts w:ascii="Cambria Math" w:eastAsiaTheme="minorEastAsia" w:hAnsi="Cambria Math" w:cs="Arial"/>
+                                  <w:sz w:val="24"/>
+                                  <w:szCs w:val="24"/>
+                                </w:rPr>
+                                <m:t>*</m:t>
+                              </m:r>
+                              <m:r>
+                                <w:rPr>
+                                  <w:rFonts w:ascii="Cambria Math" w:hAnsi="Cambria Math"/>
+                                </w:rPr>
+                                <m:t xml:space="preserve"> JF</m:t>
+                              </m:r>
+                              <m:d>
+                                <m:dPr>
+                                  <m:ctrlPr>
+                                    <w:rPr>
+                                      <w:rFonts w:ascii="Cambria Math" w:hAnsi="Cambria Math"/>
+                                      <w:i/>
+                                    </w:rPr>
+                                  </m:ctrlPr>
+                                </m:dPr>
+                                <m:e>
+                                  <m:sSub>
+                                    <m:sSubPr>
+                                      <m:ctrlPr>
+                                        <w:rPr>
+                                          <w:rFonts w:ascii="Cambria Math" w:hAnsi="Cambria Math"/>
+                                          <w:i/>
+                                        </w:rPr>
+                                      </m:ctrlPr>
+                                    </m:sSubPr>
+                                    <m:e>
+                                      <m:r>
+                                        <w:rPr>
+                                          <w:rFonts w:ascii="Cambria Math" w:hAnsi="Cambria Math"/>
+                                        </w:rPr>
+                                        <m:t>f</m:t>
+                                      </m:r>
+                                    </m:e>
+                                    <m:sub>
+                                      <m:r>
+                                        <w:rPr>
+                                          <w:rFonts w:ascii="Cambria Math" w:hAnsi="Cambria Math"/>
+                                        </w:rPr>
+                                        <m:t>1</m:t>
+                                      </m:r>
+                                    </m:sub>
+                                  </m:sSub>
+                                  <m:r>
+                                    <w:rPr>
+                                      <w:rFonts w:ascii="Cambria Math" w:hAnsi="Cambria Math"/>
+                                    </w:rPr>
+                                    <m:t>,</m:t>
+                                  </m:r>
+                                  <m:sSub>
+                                    <m:sSubPr>
+                                      <m:ctrlPr>
+                                        <w:rPr>
+                                          <w:rFonts w:ascii="Cambria Math" w:hAnsi="Cambria Math"/>
+                                          <w:i/>
+                                        </w:rPr>
+                                      </m:ctrlPr>
+                                    </m:sSubPr>
+                                    <m:e>
+                                      <m:r>
+                                        <w:rPr>
+                                          <w:rFonts w:ascii="Cambria Math" w:hAnsi="Cambria Math"/>
+                                        </w:rPr>
+                                        <m:t>f</m:t>
+                                      </m:r>
+                                    </m:e>
+                                    <m:sub>
+                                      <m:r>
+                                        <w:rPr>
+                                          <w:rFonts w:ascii="Cambria Math" w:hAnsi="Cambria Math"/>
+                                        </w:rPr>
+                                        <m:t>2</m:t>
+                                      </m:r>
+                                    </m:sub>
+                                  </m:sSub>
+                                  <m:ctrlPr>
+                                    <w:rPr>
+                                      <w:rFonts w:ascii="Cambria Math" w:eastAsiaTheme="minorEastAsia" w:hAnsi="Cambria Math"/>
+                                      <w:i/>
+                                    </w:rPr>
+                                  </m:ctrlPr>
+                                </m:e>
+                              </m:d>
+                            </m:num>
+                            <m:den>
+                              <m:d>
+                                <m:dPr>
+                                  <m:ctrlPr>
+                                    <w:rPr>
+                                      <w:rFonts w:ascii="Cambria Math" w:hAnsi="Cambria Math" w:cs="Arial"/>
+                                      <w:i/>
+                                      <w:sz w:val="24"/>
+                                      <w:szCs w:val="24"/>
+                                    </w:rPr>
+                                  </m:ctrlPr>
+                                </m:dPr>
+                                <m:e>
+                                  <m:r>
+                                    <w:rPr>
+                                      <w:rFonts w:ascii="Cambria Math" w:hAnsi="Cambria Math" w:cs="Arial"/>
+                                      <w:sz w:val="24"/>
+                                      <w:szCs w:val="24"/>
+                                    </w:rPr>
+                                    <m:t>1+</m:t>
+                                  </m:r>
+                                  <m:r>
+                                    <w:rPr>
+                                      <w:rFonts w:ascii="Cambria Math" w:hAnsi="Cambria Math"/>
+                                    </w:rPr>
+                                    <m:t>RF</m:t>
+                                  </m:r>
+                                  <m:d>
+                                    <m:dPr>
+                                      <m:ctrlPr>
+                                        <w:rPr>
+                                          <w:rFonts w:ascii="Cambria Math" w:hAnsi="Cambria Math"/>
+                                          <w:i/>
+                                        </w:rPr>
+                                      </m:ctrlPr>
+                                    </m:dPr>
+                                    <m:e>
+                                      <m:sSub>
+                                        <m:sSubPr>
+                                          <m:ctrlPr>
+                                            <w:rPr>
+                                              <w:rFonts w:ascii="Cambria Math" w:hAnsi="Cambria Math"/>
+                                              <w:i/>
+                                            </w:rPr>
+                                          </m:ctrlPr>
+                                        </m:sSubPr>
+                                        <m:e>
+                                          <m:r>
+                                            <w:rPr>
+                                              <w:rFonts w:ascii="Cambria Math" w:hAnsi="Cambria Math"/>
+                                            </w:rPr>
+                                            <m:t>f</m:t>
+                                          </m:r>
+                                        </m:e>
+                                        <m:sub>
+                                          <m:r>
+                                            <w:rPr>
+                                              <w:rFonts w:ascii="Cambria Math" w:hAnsi="Cambria Math"/>
+                                            </w:rPr>
+                                            <m:t>1</m:t>
+                                          </m:r>
+                                        </m:sub>
+                                      </m:sSub>
+                                      <m:r>
+                                        <w:rPr>
+                                          <w:rFonts w:ascii="Cambria Math" w:hAnsi="Cambria Math"/>
+                                        </w:rPr>
+                                        <m:t>,</m:t>
+                                      </m:r>
+                                      <m:sSub>
+                                        <m:sSubPr>
+                                          <m:ctrlPr>
+                                            <w:rPr>
+                                              <w:rFonts w:ascii="Cambria Math" w:hAnsi="Cambria Math"/>
+                                              <w:i/>
+                                            </w:rPr>
+                                          </m:ctrlPr>
+                                        </m:sSubPr>
+                                        <m:e>
+                                          <m:r>
+                                            <w:rPr>
+                                              <w:rFonts w:ascii="Cambria Math" w:hAnsi="Cambria Math"/>
+                                            </w:rPr>
+                                            <m:t>f</m:t>
+                                          </m:r>
+                                        </m:e>
+                                        <m:sub>
+                                          <m:r>
+                                            <w:rPr>
+                                              <w:rFonts w:ascii="Cambria Math" w:hAnsi="Cambria Math"/>
+                                            </w:rPr>
+                                            <m:t>2</m:t>
+                                          </m:r>
+                                        </m:sub>
+                                      </m:sSub>
+                                      <m:ctrlPr>
+                                        <w:rPr>
+                                          <w:rFonts w:ascii="Cambria Math" w:eastAsiaTheme="minorEastAsia" w:hAnsi="Cambria Math"/>
+                                          <w:i/>
+                                        </w:rPr>
+                                      </m:ctrlPr>
+                                    </m:e>
+                                  </m:d>
+                                  <m:r>
+                                    <w:rPr>
+                                      <w:rFonts w:ascii="Cambria Math" w:hAnsi="Cambria Math" w:cs="Arial"/>
+                                      <w:sz w:val="24"/>
+                                      <w:szCs w:val="24"/>
+                                    </w:rPr>
+                                    <m:t>+</m:t>
+                                  </m:r>
+                                  <m:r>
+                                    <w:rPr>
+                                      <w:rFonts w:ascii="Cambria Math" w:hAnsi="Cambria Math"/>
+                                    </w:rPr>
+                                    <m:t>LF</m:t>
+                                  </m:r>
+                                  <m:d>
+                                    <m:dPr>
+                                      <m:ctrlPr>
+                                        <w:rPr>
+                                          <w:rFonts w:ascii="Cambria Math" w:hAnsi="Cambria Math"/>
+                                          <w:i/>
+                                        </w:rPr>
+                                      </m:ctrlPr>
+                                    </m:dPr>
+                                    <m:e>
+                                      <m:sSub>
+                                        <m:sSubPr>
+                                          <m:ctrlPr>
+                                            <w:rPr>
+                                              <w:rFonts w:ascii="Cambria Math" w:hAnsi="Cambria Math"/>
+                                              <w:i/>
+                                            </w:rPr>
+                                          </m:ctrlPr>
+                                        </m:sSubPr>
+                                        <m:e>
+                                          <m:r>
+                                            <w:rPr>
+                                              <w:rFonts w:ascii="Cambria Math" w:hAnsi="Cambria Math"/>
+                                            </w:rPr>
+                                            <m:t>f</m:t>
+                                          </m:r>
+                                        </m:e>
+                                        <m:sub>
+                                          <m:r>
+                                            <w:rPr>
+                                              <w:rFonts w:ascii="Cambria Math" w:hAnsi="Cambria Math"/>
+                                            </w:rPr>
+                                            <m:t>1</m:t>
+                                          </m:r>
+                                        </m:sub>
+                                      </m:sSub>
+                                      <m:r>
+                                        <w:rPr>
+                                          <w:rFonts w:ascii="Cambria Math" w:hAnsi="Cambria Math"/>
+                                        </w:rPr>
+                                        <m:t>,</m:t>
+                                      </m:r>
+                                      <m:sSub>
+                                        <m:sSubPr>
+                                          <m:ctrlPr>
+                                            <w:rPr>
+                                              <w:rFonts w:ascii="Cambria Math" w:hAnsi="Cambria Math"/>
+                                              <w:i/>
+                                            </w:rPr>
+                                          </m:ctrlPr>
+                                        </m:sSubPr>
+                                        <m:e>
+                                          <m:r>
+                                            <w:rPr>
+                                              <w:rFonts w:ascii="Cambria Math" w:hAnsi="Cambria Math"/>
+                                            </w:rPr>
+                                            <m:t>f</m:t>
+                                          </m:r>
+                                        </m:e>
+                                        <m:sub>
+                                          <m:r>
+                                            <w:rPr>
+                                              <w:rFonts w:ascii="Cambria Math" w:hAnsi="Cambria Math"/>
+                                            </w:rPr>
+                                            <m:t>2</m:t>
+                                          </m:r>
+                                        </m:sub>
+                                      </m:sSub>
+                                      <m:ctrlPr>
+                                        <w:rPr>
+                                          <w:rFonts w:ascii="Cambria Math" w:eastAsiaTheme="minorEastAsia" w:hAnsi="Cambria Math"/>
+                                          <w:i/>
+                                        </w:rPr>
+                                      </m:ctrlPr>
+                                    </m:e>
+                                  </m:d>
+                                </m:e>
+                              </m:d>
+                              <m:r>
+                                <w:rPr>
+                                  <w:rFonts w:ascii="Cambria Math" w:hAnsi="Cambria Math" w:cs="Arial"/>
+                                  <w:sz w:val="24"/>
+                                  <w:szCs w:val="24"/>
+                                </w:rPr>
+                                <m:t>*</m:t>
+                              </m:r>
+                              <m:f>
+                                <m:fPr>
+                                  <m:ctrlPr>
+                                    <w:rPr>
+                                      <w:rFonts w:ascii="Cambria Math" w:hAnsi="Cambria Math" w:cs="Arial"/>
+                                      <w:i/>
+                                      <w:sz w:val="24"/>
+                                      <w:szCs w:val="24"/>
+                                    </w:rPr>
+                                  </m:ctrlPr>
+                                </m:fPr>
+                                <m:num>
+                                  <m:r>
+                                    <w:rPr>
+                                      <w:rFonts w:ascii="Cambria Math" w:hAnsi="Cambria Math" w:cs="Arial"/>
+                                      <w:sz w:val="24"/>
+                                      <w:szCs w:val="24"/>
+                                    </w:rPr>
+                                    <m:t>1</m:t>
+                                  </m:r>
+                                </m:num>
+                                <m:den>
+                                  <m:r>
+                                    <w:rPr>
+                                      <w:rFonts w:ascii="Cambria Math" w:hAnsi="Cambria Math"/>
+                                    </w:rPr>
+                                    <m:t>BF</m:t>
+                                  </m:r>
+                                  <m:d>
+                                    <m:dPr>
+                                      <m:ctrlPr>
+                                        <w:rPr>
+                                          <w:rFonts w:ascii="Cambria Math" w:hAnsi="Cambria Math"/>
+                                          <w:i/>
+                                        </w:rPr>
+                                      </m:ctrlPr>
+                                    </m:dPr>
+                                    <m:e>
+                                      <m:sSub>
+                                        <m:sSubPr>
+                                          <m:ctrlPr>
+                                            <w:rPr>
+                                              <w:rFonts w:ascii="Cambria Math" w:hAnsi="Cambria Math"/>
+                                              <w:i/>
+                                            </w:rPr>
+                                          </m:ctrlPr>
+                                        </m:sSubPr>
+                                        <m:e>
+                                          <m:r>
+                                            <w:rPr>
+                                              <w:rFonts w:ascii="Cambria Math" w:hAnsi="Cambria Math"/>
+                                            </w:rPr>
+                                            <m:t>f</m:t>
+                                          </m:r>
+                                        </m:e>
+                                        <m:sub>
+                                          <m:r>
+                                            <w:rPr>
+                                              <w:rFonts w:ascii="Cambria Math" w:hAnsi="Cambria Math"/>
+                                            </w:rPr>
+                                            <m:t>1</m:t>
+                                          </m:r>
+                                        </m:sub>
+                                      </m:sSub>
+                                      <m:r>
+                                        <w:rPr>
+                                          <w:rFonts w:ascii="Cambria Math" w:hAnsi="Cambria Math"/>
+                                        </w:rPr>
+                                        <m:t>,</m:t>
+                                      </m:r>
+                                      <m:sSub>
+                                        <m:sSubPr>
+                                          <m:ctrlPr>
+                                            <w:rPr>
+                                              <w:rFonts w:ascii="Cambria Math" w:hAnsi="Cambria Math"/>
+                                              <w:i/>
+                                            </w:rPr>
+                                          </m:ctrlPr>
+                                        </m:sSubPr>
+                                        <m:e>
+                                          <m:r>
+                                            <w:rPr>
+                                              <w:rFonts w:ascii="Cambria Math" w:hAnsi="Cambria Math"/>
+                                            </w:rPr>
+                                            <m:t>f</m:t>
+                                          </m:r>
+                                        </m:e>
+                                        <m:sub>
+                                          <m:r>
+                                            <w:rPr>
+                                              <w:rFonts w:ascii="Cambria Math" w:hAnsi="Cambria Math"/>
+                                            </w:rPr>
+                                            <m:t>2</m:t>
+                                          </m:r>
+                                        </m:sub>
+                                      </m:sSub>
+                                      <m:ctrlPr>
+                                        <w:rPr>
+                                          <w:rFonts w:ascii="Cambria Math" w:eastAsiaTheme="minorEastAsia" w:hAnsi="Cambria Math"/>
+                                          <w:i/>
+                                        </w:rPr>
+                                      </m:ctrlPr>
+                                    </m:e>
+                                  </m:d>
+                                </m:den>
+                              </m:f>
+                            </m:den>
+                          </m:f>
+                        </m:oMath>
+                      </m:oMathPara>
+                    </w:p>
+                    <w:p/>
+                  </w:txbxContent>
+                </v:textbox>
+                <w10:anchorlock/>
+              </v:shape>
+            </w:pict>
+          </mc:Fallback>
+        </mc:AlternateContent>
+      </w:r>
+    </w:p>
+    <w:p>
+      <w:pPr>
+        <w:pStyle w:val="Beschriftung"/>
+        <w:rPr>
+          <w:lang w:val="de-AT" w:eastAsia="de-AT"/>
+        </w:rPr>
+      </w:pPr>
+      <w:r>
+        <w:rPr>
+          <w:lang w:val="de-AT"/>
+        </w:rPr>
+        <w:t>Formel</w:t>
+      </w:r>
+      <w:r>
+        <w:t xml:space="preserve"> </w:t>
+      </w:r>
+      <w:r>
+        <w:fldChar w:fldCharType="begin"/>
+      </w:r>
+      <w:r>
+        <w:instrText xml:space="preserve"> SEQ Formel \* ARABIC </w:instrText>
+      </w:r>
+      <w:r>
+        <w:fldChar w:fldCharType="separate"/>
+      </w:r>
+      <w:r>
+        <w:rPr>
+          <w:noProof/>
+        </w:rPr>
+        <w:t>3</w:t>
+      </w:r>
+      <w:r>
+        <w:fldChar w:fldCharType="end"/>
+      </w:r>
+      <w:r>
+        <w:t xml:space="preserve">: Finale </w:t>
+      </w:r>
+      <w:r>
+        <w:rPr>
+          <w:lang w:val="de-AT"/>
+        </w:rPr>
+        <w:t>Distanzfunktion</w:t>
       </w:r>
     </w:p>
     <w:p>
@@ -2730,7 +6592,80 @@
           <w:szCs w:val="24"/>
           <w:lang w:val="de-AT" w:eastAsia="de-AT"/>
         </w:rPr>
-        <w:t xml:space="preserve">, Distanzfunktion ändern – leichter machen (Ginzi Tips), Dimensionsreduktion (Shaw), Clusteringalgorithmen zur Verifizierung vl. OPTICS, </w:t>
+        <w:t>, Distanzfunktion ändern – leichter machen (</w:t>
+      </w:r>
+      <w:proofErr w:type="spellStart"/>
+      <w:r>
+        <w:rPr>
+          <w:sz w:val="24"/>
+          <w:szCs w:val="24"/>
+          <w:lang w:val="de-AT" w:eastAsia="de-AT"/>
+        </w:rPr>
+        <w:t>Ginzi</w:t>
+      </w:r>
+      <w:proofErr w:type="spellEnd"/>
+      <w:r>
+        <w:rPr>
+          <w:sz w:val="24"/>
+          <w:szCs w:val="24"/>
+          <w:lang w:val="de-AT" w:eastAsia="de-AT"/>
+        </w:rPr>
+        <w:t xml:space="preserve"> </w:t>
+      </w:r>
+      <w:proofErr w:type="spellStart"/>
+      <w:r>
+        <w:rPr>
+          <w:sz w:val="24"/>
+          <w:szCs w:val="24"/>
+          <w:lang w:val="de-AT" w:eastAsia="de-AT"/>
+        </w:rPr>
+        <w:t>Tips</w:t>
+      </w:r>
+      <w:proofErr w:type="spellEnd"/>
+      <w:r>
+        <w:rPr>
+          <w:sz w:val="24"/>
+          <w:szCs w:val="24"/>
+          <w:lang w:val="de-AT" w:eastAsia="de-AT"/>
+        </w:rPr>
+        <w:t xml:space="preserve">), Dimensionsreduktion (Shaw), </w:t>
+      </w:r>
+      <w:proofErr w:type="spellStart"/>
+      <w:r>
+        <w:rPr>
+          <w:sz w:val="24"/>
+          <w:szCs w:val="24"/>
+          <w:lang w:val="de-AT" w:eastAsia="de-AT"/>
+        </w:rPr>
+        <w:lastRenderedPageBreak/>
+        <w:t>Clusteringalgorithmen</w:t>
+      </w:r>
+      <w:proofErr w:type="spellEnd"/>
+      <w:r>
+        <w:rPr>
+          <w:sz w:val="24"/>
+          <w:szCs w:val="24"/>
+          <w:lang w:val="de-AT" w:eastAsia="de-AT"/>
+        </w:rPr>
+        <w:t xml:space="preserve"> zur Verifizierung </w:t>
+      </w:r>
+      <w:proofErr w:type="spellStart"/>
+      <w:r>
+        <w:rPr>
+          <w:sz w:val="24"/>
+          <w:szCs w:val="24"/>
+          <w:lang w:val="de-AT" w:eastAsia="de-AT"/>
+        </w:rPr>
+        <w:t>vl</w:t>
+      </w:r>
+      <w:proofErr w:type="spellEnd"/>
+      <w:r>
+        <w:rPr>
+          <w:sz w:val="24"/>
+          <w:szCs w:val="24"/>
+          <w:lang w:val="de-AT" w:eastAsia="de-AT"/>
+        </w:rPr>
+        <w:t xml:space="preserve">. OPTICS, </w:t>
       </w:r>
     </w:p>
     <w:p>
@@ -2853,7 +6788,6 @@
                   <w:noProof/>
                   <w:lang w:val="de-DE"/>
                 </w:rPr>
-                <w:lastRenderedPageBreak/>
                 <w:t xml:space="preserve">Das, Duco, und Herman ter Horst. </w:t>
               </w:r>
               <w:r>
@@ -3356,9 +7290,11 @@
           <w:numId w:val="0"/>
         </w:numPr>
       </w:pPr>
+      <w:proofErr w:type="spellStart"/>
       <w:r>
         <w:t>Acknowledgment</w:t>
       </w:r>
+      <w:proofErr w:type="spellEnd"/>
     </w:p>
     <w:p>
       <w:pPr>
@@ -3607,9 +7543,11 @@
         </w:rPr>
         <w:t xml:space="preserve"> </w:t>
       </w:r>
+      <w:proofErr w:type="gramStart"/>
       <w:r>
         <w:t>thanks</w:t>
       </w:r>
+      <w:proofErr w:type="gramEnd"/>
       <w:r>
         <w:rPr>
           <w:rFonts w:eastAsia="Times New Roman"/>
@@ -3899,7 +7837,6 @@
         </w:numPr>
       </w:pPr>
       <w:r>
-        <w:lastRenderedPageBreak/>
         <w:t>References</w:t>
       </w:r>
     </w:p>
@@ -4061,6 +7998,7 @@
         <w:t xml:space="preserve"> </w:t>
       </w:r>
       <w:r>
+        <w:lastRenderedPageBreak/>
         <w:t>referenced</w:t>
       </w:r>
       <w:r>
@@ -4725,6 +8663,7 @@
       <w:r>
         <w:t>al.</w:t>
       </w:r>
+      <w:proofErr w:type="gramStart"/>
       <w:r>
         <w:rPr>
           <w:rFonts w:eastAsia="Times New Roman"/>
@@ -4734,6 +8673,7 @@
       <w:r>
         <w:t>.</w:t>
       </w:r>
+      <w:proofErr w:type="gramEnd"/>
       <w:r>
         <w:rPr>
           <w:rFonts w:eastAsia="Times New Roman"/>
@@ -5360,6 +9300,7 @@
         <w:pStyle w:val="references"/>
       </w:pPr>
       <w:r>
+        <w:lastRenderedPageBreak/>
         <w:t>G.</w:t>
       </w:r>
       <w:r>
@@ -5422,8 +9363,13 @@
         </w:rPr>
         <w:t xml:space="preserve"> </w:t>
       </w:r>
-      <w:r>
-        <w:t>Sneddon,</w:t>
+      <w:proofErr w:type="spellStart"/>
+      <w:r>
+        <w:t>Sneddon</w:t>
+      </w:r>
+      <w:proofErr w:type="spellEnd"/>
+      <w:r>
+        <w:t>,</w:t>
       </w:r>
       <w:r>
         <w:rPr>
@@ -5467,9 +9413,11 @@
         </w:rPr>
         <w:t xml:space="preserve"> </w:t>
       </w:r>
+      <w:proofErr w:type="spellStart"/>
       <w:r>
         <w:t>Lipschitz-Hankel</w:t>
       </w:r>
+      <w:proofErr w:type="spellEnd"/>
       <w:r>
         <w:rPr>
           <w:rFonts w:eastAsia="Times New Roman"/>
@@ -5677,9 +9625,11 @@
         </w:rPr>
         <w:t xml:space="preserve"> </w:t>
       </w:r>
+      <w:proofErr w:type="gramStart"/>
       <w:r>
         <w:t>A</w:t>
       </w:r>
+      <w:proofErr w:type="gramEnd"/>
       <w:r>
         <w:rPr>
           <w:rFonts w:eastAsia="Times New Roman"/>
@@ -5991,9 +9941,11 @@
         </w:rPr>
         <w:t xml:space="preserve"> </w:t>
       </w:r>
+      <w:proofErr w:type="spellStart"/>
       <w:r>
         <w:t>Rado</w:t>
       </w:r>
+      <w:proofErr w:type="spellEnd"/>
       <w:r>
         <w:rPr>
           <w:rFonts w:eastAsia="Times New Roman"/>
@@ -6107,8 +10059,13 @@
         </w:rPr>
         <w:t xml:space="preserve"> </w:t>
       </w:r>
-      <w:r>
-        <w:t>Elissa,</w:t>
+      <w:proofErr w:type="spellStart"/>
+      <w:r>
+        <w:t>Elissa</w:t>
+      </w:r>
+      <w:proofErr w:type="spellEnd"/>
+      <w:r>
+        <w:t>,</w:t>
       </w:r>
       <w:r>
         <w:rPr>
@@ -6286,9 +10243,11 @@
         </w:rPr>
         <w:t xml:space="preserve"> </w:t>
       </w:r>
+      <w:proofErr w:type="gramStart"/>
       <w:r>
         <w:t>Abbrev.,</w:t>
       </w:r>
+      <w:proofErr w:type="gramEnd"/>
       <w:r>
         <w:rPr>
           <w:rFonts w:eastAsia="Times New Roman"/>
@@ -6384,8 +10343,13 @@
         </w:rPr>
         <w:t xml:space="preserve"> </w:t>
       </w:r>
-      <w:r>
-        <w:t>Tagawa,</w:t>
+      <w:proofErr w:type="spellStart"/>
+      <w:r>
+        <w:t>Tagawa</w:t>
+      </w:r>
+      <w:proofErr w:type="spellEnd"/>
+      <w:r>
+        <w:t>,</w:t>
       </w:r>
       <w:r>
         <w:rPr>
@@ -6510,8 +10474,13 @@
         </w:rPr>
         <w:t xml:space="preserve"> </w:t>
       </w:r>
-      <w:r>
-        <w:t>Magn.</w:t>
+      <w:proofErr w:type="spellStart"/>
+      <w:r>
+        <w:t>Magn</w:t>
+      </w:r>
+      <w:proofErr w:type="spellEnd"/>
+      <w:r>
+        <w:t>.</w:t>
       </w:r>
       <w:r>
         <w:rPr>
@@ -6696,9 +10665,11 @@
         </w:rPr>
         <w:t xml:space="preserve"> </w:t>
       </w:r>
+      <w:proofErr w:type="gramStart"/>
       <w:r>
         <w:t>The</w:t>
       </w:r>
+      <w:proofErr w:type="gramEnd"/>
       <w:r>
         <w:rPr>
           <w:rFonts w:eastAsia="Times New Roman"/>
@@ -6869,6 +10840,7 @@
       <w:r>
         <w:t xml:space="preserve"> </w:t>
       </w:r>
+      <w:proofErr w:type="spellStart"/>
       <w:r>
         <w:rPr>
           <w:i/>
@@ -6876,6 +10848,7 @@
         </w:rPr>
         <w:t>MovLib</w:t>
       </w:r>
+      <w:proofErr w:type="spellEnd"/>
       <w:r>
         <w:rPr>
           <w:lang w:val="de-AT"/>
@@ -9309,6 +13282,13 @@
     <w:pitch w:val="variable"/>
     <w:sig w:usb0="E1002EFF" w:usb1="C000605B" w:usb2="00000029" w:usb3="00000000" w:csb0="000101FF" w:csb1="00000000"/>
   </w:font>
+  <w:font w:name="Cambria Math">
+    <w:panose1 w:val="02040503050406030204"/>
+    <w:charset w:val="00"/>
+    <w:family w:val="roman"/>
+    <w:pitch w:val="variable"/>
+    <w:sig w:usb0="E00002FF" w:usb1="420024FF" w:usb2="00000000" w:usb3="00000000" w:csb0="0000019F" w:csb1="00000000"/>
+  </w:font>
   <w:font w:name="Cambria">
     <w:panose1 w:val="02040503050406030204"/>
     <w:charset w:val="00"/>
@@ -9343,6 +13323,8 @@
     <w:rsidRoot w:val="00222D6A"/>
     <w:rsid w:val="00222D6A"/>
     <w:rsid w:val="00A4615E"/>
+    <w:rsid w:val="00CA1738"/>
+    <w:rsid w:val="00DD3A7A"/>
   </w:rsids>
   <m:mathPr>
     <m:mathFont m:val="Cambria Math"/>
@@ -9556,7 +13538,7 @@
     <w:basedOn w:val="Absatz-Standardschriftart"/>
     <w:uiPriority w:val="99"/>
     <w:semiHidden/>
-    <w:rsid w:val="00222D6A"/>
+    <w:rsid w:val="00DD3A7A"/>
     <w:rPr>
       <w:color w:val="808080"/>
     </w:rPr>
@@ -9756,7 +13738,7 @@
     <w:basedOn w:val="Absatz-Standardschriftart"/>
     <w:uiPriority w:val="99"/>
     <w:semiHidden/>
-    <w:rsid w:val="00222D6A"/>
+    <w:rsid w:val="00DD3A7A"/>
     <w:rPr>
       <w:color w:val="808080"/>
     </w:rPr>
@@ -10351,11 +14333,31 @@
     <b:CountryRegion>USA</b:CountryRegion>
     <b:RefOrder>9</b:RefOrder>
   </b:Source>
+  <b:Source>
+    <b:Tag>Sha11</b:Tag>
+    <b:SourceType>ElectronicSource</b:SourceType>
+    <b:Guid>{6664741B-F8B6-4D55-97DA-E187DCCD1D8C}</b:Guid>
+    <b:Author>
+      <b:Author>
+        <b:NameList>
+          <b:Person>
+            <b:Last>Shaw</b:Last>
+            <b:First>Blake</b:First>
+          </b:Person>
+        </b:NameList>
+      </b:Author>
+    </b:Author>
+    <b:Title>Graph Embedding and Nonlinear Dimensionality Reduction</b:Title>
+    <b:Year>2011</b:Year>
+    <b:CountryRegion>USA</b:CountryRegion>
+    <b:City>New York</b:City>
+    <b:RefOrder>10</b:RefOrder>
+  </b:Source>
 </b:Sources>
 </file>
 
 <file path=customXml/itemProps1.xml><?xml version="1.0" encoding="utf-8"?>
-<ds:datastoreItem xmlns:ds="http://schemas.openxmlformats.org/officeDocument/2006/customXml" ds:itemID="{CBAFA293-B2EB-4FFC-8A33-4868BE6BF529}">
+<ds:datastoreItem xmlns:ds="http://schemas.openxmlformats.org/officeDocument/2006/customXml" ds:itemID="{256A0ED2-8B97-4F60-A8AC-DFA23658C07D}">
   <ds:schemaRefs>
     <ds:schemaRef ds:uri="http://schemas.openxmlformats.org/officeDocument/2006/bibliography"/>
   </ds:schemaRefs>

</xml_diff>